<commit_message>
Finished rewriting the SLIC part.
</commit_message>
<xml_diff>
--- a/report/Superpixels_rewritten_by_Han.docx
+++ b/report/Superpixels_rewritten_by_Han.docx
@@ -11,7 +11,6 @@
           <w:lang w:val="en-US"/>
         </w:rPr>
       </w:pPr>
-      <w:proofErr w:type="spellStart"/>
       <w:r>
         <w:rPr>
           <w:rFonts w:ascii="Times New Roman" w:hAnsi="Times New Roman" w:cs="Times New Roman"/>
@@ -20,7 +19,6 @@
         </w:rPr>
         <w:t>Superpixels</w:t>
       </w:r>
-      <w:proofErr w:type="spellEnd"/>
     </w:p>
     <w:p>
       <w:pPr>
@@ -71,6 +69,7 @@
     </w:p>
     <w:p>
       <w:pPr>
+        <w:jc w:val="both"/>
         <w:rPr>
           <w:rFonts w:ascii="Times New Roman" w:hAnsi="Times New Roman" w:cs="Times New Roman"/>
           <w:lang w:val="en-US"/>
@@ -83,21 +82,12 @@
         </w:rPr>
         <w:t xml:space="preserve">SLIC was first proposed by </w:t>
       </w:r>
-      <w:proofErr w:type="spellStart"/>
-      <w:r>
-        <w:rPr>
-          <w:rFonts w:ascii="Times New Roman" w:hAnsi="Times New Roman" w:cs="Times New Roman"/>
-          <w:lang w:val="en-US"/>
-        </w:rPr>
-        <w:t>Achanta</w:t>
-      </w:r>
-      <w:proofErr w:type="spellEnd"/>
-      <w:r>
-        <w:rPr>
-          <w:rFonts w:ascii="Times New Roman" w:hAnsi="Times New Roman" w:cs="Times New Roman"/>
-          <w:lang w:val="en-US"/>
-        </w:rPr>
-        <w:t xml:space="preserve"> et. al. </w:t>
+      <w:r>
+        <w:rPr>
+          <w:rFonts w:ascii="Times New Roman" w:hAnsi="Times New Roman" w:cs="Times New Roman"/>
+          <w:lang w:val="en-US"/>
+        </w:rPr>
+        <w:t xml:space="preserve">Achanta et. al. </w:t>
       </w:r>
       <w:r>
         <w:rPr>
@@ -125,23 +115,80 @@
           <w:rFonts w:ascii="Times New Roman" w:hAnsi="Times New Roman" w:cs="Times New Roman"/>
           <w:lang w:val="en-US"/>
         </w:rPr>
-        <w:t xml:space="preserve"> was to find an algorithm to compute nearly equal-sized </w:t>
-      </w:r>
-      <w:proofErr w:type="spellStart"/>
-      <w:r>
-        <w:rPr>
-          <w:rFonts w:ascii="Times New Roman" w:hAnsi="Times New Roman" w:cs="Times New Roman"/>
-          <w:lang w:val="en-US"/>
-        </w:rPr>
-        <w:t>superpixels</w:t>
-      </w:r>
-      <w:proofErr w:type="spellEnd"/>
-      <w:r>
-        <w:rPr>
-          <w:rFonts w:ascii="Times New Roman" w:hAnsi="Times New Roman" w:cs="Times New Roman"/>
-          <w:lang w:val="en-US"/>
-        </w:rPr>
-        <w:t xml:space="preserve"> efficiently for an image.</w:t>
+        <w:t xml:space="preserve"> was to find an algorithm to compute nearly equal-sized superpixels efficiently for an image.</w:t>
+      </w:r>
+      <w:r>
+        <w:rPr>
+          <w:rFonts w:ascii="Times New Roman" w:hAnsi="Times New Roman" w:cs="Times New Roman"/>
+          <w:lang w:val="en-US"/>
+        </w:rPr>
+        <w:t xml:space="preserve"> Intuitively, for all pixels, the algorithm performs local clustering of a 5-D space data defined by </w:t>
+      </w:r>
+      <w:r>
+        <w:rPr>
+          <w:rFonts w:ascii="Times New Roman" w:hAnsi="Times New Roman" w:cs="Times New Roman"/>
+          <w:i/>
+          <w:lang w:val="en-US"/>
+        </w:rPr>
+        <w:t>L, a, b</w:t>
+      </w:r>
+      <w:r>
+        <w:rPr>
+          <w:rFonts w:ascii="Times New Roman" w:hAnsi="Times New Roman" w:cs="Times New Roman"/>
+          <w:lang w:val="en-US"/>
+        </w:rPr>
+        <w:t xml:space="preserve">, values of the CIEAB color standard and the </w:t>
+      </w:r>
+      <w:r>
+        <w:rPr>
+          <w:rFonts w:ascii="Times New Roman" w:hAnsi="Times New Roman" w:cs="Times New Roman"/>
+          <w:i/>
+          <w:lang w:val="en-US"/>
+        </w:rPr>
+        <w:t>x, y</w:t>
+      </w:r>
+      <w:r>
+        <w:rPr>
+          <w:rFonts w:ascii="Times New Roman" w:hAnsi="Times New Roman" w:cs="Times New Roman"/>
+          <w:lang w:val="en-US"/>
+        </w:rPr>
+        <w:t xml:space="preserve"> coordinates. </w:t>
+      </w:r>
+      <w:r>
+        <w:rPr>
+          <w:rFonts w:ascii="Times New Roman" w:hAnsi="Times New Roman" w:cs="Times New Roman"/>
+          <w:lang w:val="en-US"/>
+        </w:rPr>
+        <w:t xml:space="preserve">Suppose an image has </w:t>
+      </w:r>
+      <w:r>
+        <w:rPr>
+          <w:rFonts w:ascii="Times New Roman" w:hAnsi="Times New Roman" w:cs="Times New Roman"/>
+          <w:i/>
+          <w:lang w:val="en-US"/>
+        </w:rPr>
+        <w:t>N</w:t>
+      </w:r>
+      <w:r>
+        <w:rPr>
+          <w:rFonts w:ascii="Times New Roman" w:hAnsi="Times New Roman" w:cs="Times New Roman"/>
+          <w:lang w:val="en-US"/>
+        </w:rPr>
+        <w:t xml:space="preserve"> total pixels, and </w:t>
+      </w:r>
+      <w:r>
+        <w:rPr>
+          <w:rFonts w:ascii="Times New Roman" w:hAnsi="Times New Roman" w:cs="Times New Roman"/>
+          <w:lang w:val="en-US"/>
+        </w:rPr>
+        <w:t xml:space="preserve">a user </w:t>
+      </w:r>
+      <w:r>
+        <w:rPr>
+          <w:rFonts w:ascii="Times New Roman" w:hAnsi="Times New Roman" w:cs="Times New Roman"/>
+          <w:lang w:val="en-US"/>
+        </w:rPr>
+        <w:t>sets</w:t>
       </w:r>
       <w:r>
         <w:rPr>
@@ -153,89 +200,9 @@
       <w:r>
         <w:rPr>
           <w:rFonts w:ascii="Times New Roman" w:hAnsi="Times New Roman" w:cs="Times New Roman"/>
-          <w:lang w:val="en-US"/>
-        </w:rPr>
-        <w:t xml:space="preserve">Intuitively, for all pixels, the algorithm performs local clustering of a 5-D space data defined by </w:t>
-      </w:r>
-      <w:r>
-        <w:rPr>
-          <w:rFonts w:ascii="Times New Roman" w:hAnsi="Times New Roman" w:cs="Times New Roman"/>
           <w:i/>
           <w:lang w:val="en-US"/>
         </w:rPr>
-        <w:t>L, a, b</w:t>
-      </w:r>
-      <w:r>
-        <w:rPr>
-          <w:rFonts w:ascii="Times New Roman" w:hAnsi="Times New Roman" w:cs="Times New Roman"/>
-          <w:lang w:val="en-US"/>
-        </w:rPr>
-        <w:t xml:space="preserve">, values of the CIEAB color standard and the </w:t>
-      </w:r>
-      <w:r>
-        <w:rPr>
-          <w:rFonts w:ascii="Times New Roman" w:hAnsi="Times New Roman" w:cs="Times New Roman"/>
-          <w:i/>
-          <w:lang w:val="en-US"/>
-        </w:rPr>
-        <w:t>x, y</w:t>
-      </w:r>
-      <w:r>
-        <w:rPr>
-          <w:rFonts w:ascii="Times New Roman" w:hAnsi="Times New Roman" w:cs="Times New Roman"/>
-          <w:lang w:val="en-US"/>
-        </w:rPr>
-        <w:t xml:space="preserve"> coordinates. </w:t>
-      </w:r>
-      <w:r>
-        <w:rPr>
-          <w:rFonts w:ascii="Times New Roman" w:hAnsi="Times New Roman" w:cs="Times New Roman"/>
-          <w:lang w:val="en-US"/>
-        </w:rPr>
-        <w:t xml:space="preserve">Suppose an image has </w:t>
-      </w:r>
-      <w:r>
-        <w:rPr>
-          <w:rFonts w:ascii="Times New Roman" w:hAnsi="Times New Roman" w:cs="Times New Roman"/>
-          <w:i/>
-          <w:lang w:val="en-US"/>
-        </w:rPr>
-        <w:t>N</w:t>
-      </w:r>
-      <w:r>
-        <w:rPr>
-          <w:rFonts w:ascii="Times New Roman" w:hAnsi="Times New Roman" w:cs="Times New Roman"/>
-          <w:lang w:val="en-US"/>
-        </w:rPr>
-        <w:t xml:space="preserve"> total pixels, and </w:t>
-      </w:r>
-      <w:r>
-        <w:rPr>
-          <w:rFonts w:ascii="Times New Roman" w:hAnsi="Times New Roman" w:cs="Times New Roman"/>
-          <w:lang w:val="en-US"/>
-        </w:rPr>
-        <w:t xml:space="preserve">a user </w:t>
-      </w:r>
-      <w:r>
-        <w:rPr>
-          <w:rFonts w:ascii="Times New Roman" w:hAnsi="Times New Roman" w:cs="Times New Roman"/>
-          <w:lang w:val="en-US"/>
-        </w:rPr>
-        <w:t>sets</w:t>
-      </w:r>
-      <w:r>
-        <w:rPr>
-          <w:rFonts w:ascii="Times New Roman" w:hAnsi="Times New Roman" w:cs="Times New Roman"/>
-          <w:lang w:val="en-US"/>
-        </w:rPr>
-        <w:t xml:space="preserve"> </w:t>
-      </w:r>
-      <w:r>
-        <w:rPr>
-          <w:rFonts w:ascii="Times New Roman" w:hAnsi="Times New Roman" w:cs="Times New Roman"/>
-          <w:i/>
-          <w:lang w:val="en-US"/>
-        </w:rPr>
         <w:t>K</w:t>
       </w:r>
       <w:r>
@@ -250,23 +217,7 @@
           <w:rFonts w:ascii="Times New Roman" w:hAnsi="Times New Roman" w:cs="Times New Roman"/>
           <w:lang w:val="en-US"/>
         </w:rPr>
-        <w:t xml:space="preserve">al </w:t>
-      </w:r>
-      <w:proofErr w:type="spellStart"/>
-      <w:r>
-        <w:rPr>
-          <w:rFonts w:ascii="Times New Roman" w:hAnsi="Times New Roman" w:cs="Times New Roman"/>
-          <w:lang w:val="en-US"/>
-        </w:rPr>
-        <w:t>superpixels</w:t>
-      </w:r>
-      <w:proofErr w:type="spellEnd"/>
-      <w:r>
-        <w:rPr>
-          <w:rFonts w:ascii="Times New Roman" w:hAnsi="Times New Roman" w:cs="Times New Roman"/>
-          <w:lang w:val="en-US"/>
-        </w:rPr>
-        <w:t xml:space="preserve"> to have in the i</w:t>
+        <w:t>al superpixels to have in the i</w:t>
       </w:r>
       <w:r>
         <w:rPr>
@@ -282,8 +233,6 @@
         </w:rPr>
         <w:t>a</w:t>
       </w:r>
-      <w:bookmarkStart w:id="0" w:name="_GoBack"/>
-      <w:bookmarkEnd w:id="0"/>
       <w:r>
         <w:rPr>
           <w:rFonts w:ascii="Times New Roman" w:hAnsi="Times New Roman" w:cs="Times New Roman"/>
@@ -342,30 +291,35 @@
           <w:rFonts w:ascii="Times New Roman" w:hAnsi="Times New Roman" w:cs="Times New Roman"/>
           <w:lang w:val="en-US"/>
         </w:rPr>
-        <w:t xml:space="preserve"> superpixels. If our goal is to </w:t>
-      </w:r>
-      <w:r>
-        <w:rPr>
-          <w:rFonts w:ascii="Times New Roman" w:hAnsi="Times New Roman" w:cs="Times New Roman"/>
-          <w:lang w:val="en-US"/>
-        </w:rPr>
-        <w:t xml:space="preserve">make each </w:t>
-      </w:r>
-      <w:proofErr w:type="spellStart"/>
-      <w:r>
-        <w:rPr>
-          <w:rFonts w:ascii="Times New Roman" w:hAnsi="Times New Roman" w:cs="Times New Roman"/>
-          <w:lang w:val="en-US"/>
-        </w:rPr>
-        <w:t>superpixel’s</w:t>
-      </w:r>
-      <w:proofErr w:type="spellEnd"/>
-      <w:r>
-        <w:rPr>
-          <w:rFonts w:ascii="Times New Roman" w:hAnsi="Times New Roman" w:cs="Times New Roman"/>
-          <w:lang w:val="en-US"/>
-        </w:rPr>
-        <w:t xml:space="preserve"> shape similar to a perfect square, then the length of its side will be </w:t>
+        <w:t xml:space="preserve"> </w:t>
+      </w:r>
+      <w:r>
+        <w:rPr>
+          <w:rFonts w:ascii="Times New Roman" w:hAnsi="Times New Roman" w:cs="Times New Roman"/>
+          <w:lang w:val="en-US"/>
+        </w:rPr>
+        <w:t>pixels</w:t>
+      </w:r>
+      <w:r>
+        <w:rPr>
+          <w:rFonts w:ascii="Times New Roman" w:hAnsi="Times New Roman" w:cs="Times New Roman"/>
+          <w:lang w:val="en-US"/>
+        </w:rPr>
+        <w:t xml:space="preserve"> for each superpixel</w:t>
+      </w:r>
+      <w:r>
+        <w:rPr>
+          <w:rFonts w:ascii="Times New Roman" w:hAnsi="Times New Roman" w:cs="Times New Roman"/>
+          <w:lang w:val="en-US"/>
+        </w:rPr>
+        <w:t xml:space="preserve">. If our goal is to </w:t>
+      </w:r>
+      <w:r>
+        <w:rPr>
+          <w:rFonts w:ascii="Times New Roman" w:hAnsi="Times New Roman" w:cs="Times New Roman"/>
+          <w:lang w:val="en-US"/>
+        </w:rPr>
+        <w:t xml:space="preserve">make each superpixel’s shape similar to a perfect square, then the length of its side will be </w:t>
       </w:r>
       <m:oMath>
         <m:rad>
@@ -426,7 +380,14 @@
           <w:rFonts w:ascii="Times New Roman" w:hAnsi="Times New Roman" w:cs="Times New Roman"/>
           <w:lang w:val="en-US"/>
         </w:rPr>
-        <w:t xml:space="preserve">Therefore, this value will be </w:t>
+        <w:t>Thus</w:t>
+      </w:r>
+      <w:r>
+        <w:rPr>
+          <w:rFonts w:ascii="Times New Roman" w:hAnsi="Times New Roman" w:cs="Times New Roman"/>
+          <w:lang w:val="en-US"/>
+        </w:rPr>
+        <w:t xml:space="preserve">, this value will be </w:t>
       </w:r>
       <w:r>
         <w:rPr>
@@ -449,32 +410,424 @@
         </w:rPr>
         <w:t xml:space="preserve">of initial </w:t>
       </w:r>
-      <w:proofErr w:type="spellStart"/>
-      <w:r>
-        <w:rPr>
-          <w:rFonts w:ascii="Times New Roman" w:hAnsi="Times New Roman" w:cs="Times New Roman"/>
-          <w:lang w:val="en-US"/>
-        </w:rPr>
-        <w:t>superpixel</w:t>
-      </w:r>
-      <w:proofErr w:type="spellEnd"/>
-      <w:r>
-        <w:rPr>
-          <w:rFonts w:ascii="Times New Roman" w:hAnsi="Times New Roman" w:cs="Times New Roman"/>
-          <w:lang w:val="en-US"/>
-        </w:rPr>
-        <w:t xml:space="preserve"> centers on the image. </w:t>
-      </w:r>
-      <w:r>
-        <w:rPr>
-          <w:rFonts w:ascii="Times New Roman" w:hAnsi="Times New Roman" w:cs="Times New Roman"/>
-          <w:lang w:val="en-US"/>
-        </w:rPr>
-        <w:t>(Continue here).</w:t>
+      <w:r>
+        <w:rPr>
+          <w:rFonts w:ascii="Times New Roman" w:hAnsi="Times New Roman" w:cs="Times New Roman"/>
+          <w:lang w:val="en-US"/>
+        </w:rPr>
+        <w:t xml:space="preserve">superpixel centers on the image. </w:t>
+      </w:r>
+      <w:r>
+        <w:rPr>
+          <w:rFonts w:ascii="Times New Roman" w:hAnsi="Times New Roman" w:cs="Times New Roman"/>
+          <w:lang w:val="en-US"/>
+        </w:rPr>
+        <w:t>After that</w:t>
+      </w:r>
+      <w:r>
+        <w:rPr>
+          <w:rFonts w:ascii="Times New Roman" w:hAnsi="Times New Roman" w:cs="Times New Roman"/>
+          <w:lang w:val="en-US"/>
+        </w:rPr>
+        <w:t xml:space="preserve">, we can use </w:t>
+      </w:r>
+      <m:oMath>
+        <m:sSub>
+          <m:sSubPr>
+            <m:ctrlPr>
+              <w:rPr>
+                <w:rFonts w:ascii="Cambria Math" w:hAnsi="Cambria Math" w:cs="Times New Roman"/>
+              </w:rPr>
+            </m:ctrlPr>
+          </m:sSubPr>
+          <m:e>
+            <m:r>
+              <w:rPr>
+                <w:rFonts w:ascii="Cambria Math" w:hAnsi="Cambria Math" w:cs="Times New Roman"/>
+              </w:rPr>
+              <m:t>C</m:t>
+            </m:r>
+          </m:e>
+          <m:sub>
+            <m:r>
+              <w:rPr>
+                <w:rFonts w:ascii="Cambria Math" w:hAnsi="Cambria Math" w:cs="Times New Roman"/>
+              </w:rPr>
+              <m:t>k</m:t>
+            </m:r>
+          </m:sub>
+        </m:sSub>
+        <m:r>
+          <m:rPr>
+            <m:sty m:val="p"/>
+          </m:rPr>
+          <w:rPr>
+            <w:rFonts w:ascii="Cambria Math" w:hAnsi="Cambria Math" w:cs="Times New Roman"/>
+          </w:rPr>
+          <m:t>=</m:t>
+        </m:r>
+        <m:sSup>
+          <m:sSupPr>
+            <m:ctrlPr>
+              <w:rPr>
+                <w:rFonts w:ascii="Cambria Math" w:hAnsi="Cambria Math" w:cs="Times New Roman"/>
+              </w:rPr>
+            </m:ctrlPr>
+          </m:sSupPr>
+          <m:e>
+            <m:r>
+              <m:rPr>
+                <m:sty m:val="p"/>
+              </m:rPr>
+              <w:rPr>
+                <w:rFonts w:ascii="Cambria Math" w:hAnsi="Cambria Math" w:cs="Times New Roman"/>
+              </w:rPr>
+              <m:t>[</m:t>
+            </m:r>
+            <m:sSub>
+              <m:sSubPr>
+                <m:ctrlPr>
+                  <w:rPr>
+                    <w:rFonts w:ascii="Cambria Math" w:hAnsi="Cambria Math" w:cs="Times New Roman"/>
+                  </w:rPr>
+                </m:ctrlPr>
+              </m:sSubPr>
+              <m:e>
+                <m:r>
+                  <w:rPr>
+                    <w:rFonts w:ascii="Cambria Math" w:hAnsi="Cambria Math" w:cs="Times New Roman"/>
+                  </w:rPr>
+                  <m:t>l</m:t>
+                </m:r>
+              </m:e>
+              <m:sub>
+                <m:r>
+                  <w:rPr>
+                    <w:rFonts w:ascii="Cambria Math" w:hAnsi="Cambria Math" w:cs="Times New Roman"/>
+                  </w:rPr>
+                  <m:t>k</m:t>
+                </m:r>
+              </m:sub>
+            </m:sSub>
+            <m:r>
+              <m:rPr>
+                <m:sty m:val="p"/>
+              </m:rPr>
+              <w:rPr>
+                <w:rFonts w:ascii="Cambria Math" w:hAnsi="Cambria Math" w:cs="Times New Roman"/>
+              </w:rPr>
+              <m:t>,</m:t>
+            </m:r>
+            <m:sSub>
+              <m:sSubPr>
+                <m:ctrlPr>
+                  <w:rPr>
+                    <w:rFonts w:ascii="Cambria Math" w:hAnsi="Cambria Math" w:cs="Times New Roman"/>
+                  </w:rPr>
+                </m:ctrlPr>
+              </m:sSubPr>
+              <m:e>
+                <m:r>
+                  <w:rPr>
+                    <w:rFonts w:ascii="Cambria Math" w:hAnsi="Cambria Math" w:cs="Times New Roman"/>
+                  </w:rPr>
+                  <m:t>a</m:t>
+                </m:r>
+              </m:e>
+              <m:sub>
+                <m:r>
+                  <w:rPr>
+                    <w:rFonts w:ascii="Cambria Math" w:hAnsi="Cambria Math" w:cs="Times New Roman"/>
+                  </w:rPr>
+                  <m:t>k</m:t>
+                </m:r>
+              </m:sub>
+            </m:sSub>
+            <m:r>
+              <m:rPr>
+                <m:sty m:val="p"/>
+              </m:rPr>
+              <w:rPr>
+                <w:rFonts w:ascii="Cambria Math" w:hAnsi="Cambria Math" w:cs="Times New Roman"/>
+              </w:rPr>
+              <m:t>,</m:t>
+            </m:r>
+            <m:sSub>
+              <m:sSubPr>
+                <m:ctrlPr>
+                  <w:rPr>
+                    <w:rFonts w:ascii="Cambria Math" w:hAnsi="Cambria Math" w:cs="Times New Roman"/>
+                  </w:rPr>
+                </m:ctrlPr>
+              </m:sSubPr>
+              <m:e>
+                <m:r>
+                  <w:rPr>
+                    <w:rFonts w:ascii="Cambria Math" w:hAnsi="Cambria Math" w:cs="Times New Roman"/>
+                  </w:rPr>
+                  <m:t>b</m:t>
+                </m:r>
+              </m:e>
+              <m:sub>
+                <m:r>
+                  <w:rPr>
+                    <w:rFonts w:ascii="Cambria Math" w:hAnsi="Cambria Math" w:cs="Times New Roman"/>
+                  </w:rPr>
+                  <m:t>k</m:t>
+                </m:r>
+              </m:sub>
+            </m:sSub>
+            <m:r>
+              <m:rPr>
+                <m:sty m:val="p"/>
+              </m:rPr>
+              <w:rPr>
+                <w:rFonts w:ascii="Cambria Math" w:hAnsi="Cambria Math" w:cs="Times New Roman"/>
+              </w:rPr>
+              <m:t>,</m:t>
+            </m:r>
+            <m:sSub>
+              <m:sSubPr>
+                <m:ctrlPr>
+                  <w:rPr>
+                    <w:rFonts w:ascii="Cambria Math" w:hAnsi="Cambria Math" w:cs="Times New Roman"/>
+                  </w:rPr>
+                </m:ctrlPr>
+              </m:sSubPr>
+              <m:e>
+                <m:r>
+                  <w:rPr>
+                    <w:rFonts w:ascii="Cambria Math" w:hAnsi="Cambria Math" w:cs="Times New Roman"/>
+                  </w:rPr>
+                  <m:t>x</m:t>
+                </m:r>
+              </m:e>
+              <m:sub>
+                <m:r>
+                  <w:rPr>
+                    <w:rFonts w:ascii="Cambria Math" w:hAnsi="Cambria Math" w:cs="Times New Roman"/>
+                  </w:rPr>
+                  <m:t>k</m:t>
+                </m:r>
+              </m:sub>
+            </m:sSub>
+            <m:r>
+              <m:rPr>
+                <m:sty m:val="p"/>
+              </m:rPr>
+              <w:rPr>
+                <w:rFonts w:ascii="Cambria Math" w:hAnsi="Cambria Math" w:cs="Times New Roman"/>
+              </w:rPr>
+              <m:t>,</m:t>
+            </m:r>
+            <m:sSub>
+              <m:sSubPr>
+                <m:ctrlPr>
+                  <w:rPr>
+                    <w:rFonts w:ascii="Cambria Math" w:hAnsi="Cambria Math" w:cs="Times New Roman"/>
+                  </w:rPr>
+                </m:ctrlPr>
+              </m:sSubPr>
+              <m:e>
+                <m:r>
+                  <w:rPr>
+                    <w:rFonts w:ascii="Cambria Math" w:hAnsi="Cambria Math" w:cs="Times New Roman"/>
+                  </w:rPr>
+                  <m:t>y</m:t>
+                </m:r>
+              </m:e>
+              <m:sub>
+                <m:r>
+                  <w:rPr>
+                    <w:rFonts w:ascii="Cambria Math" w:hAnsi="Cambria Math" w:cs="Times New Roman"/>
+                  </w:rPr>
+                  <m:t>k</m:t>
+                </m:r>
+              </m:sub>
+            </m:sSub>
+            <m:r>
+              <m:rPr>
+                <m:sty m:val="p"/>
+              </m:rPr>
+              <w:rPr>
+                <w:rFonts w:ascii="Cambria Math" w:hAnsi="Cambria Math" w:cs="Times New Roman"/>
+              </w:rPr>
+              <m:t>]</m:t>
+            </m:r>
+          </m:e>
+          <m:sup>
+            <m:r>
+              <w:rPr>
+                <w:rFonts w:ascii="Cambria Math" w:hAnsi="Cambria Math" w:cs="Times New Roman"/>
+              </w:rPr>
+              <m:t>T</m:t>
+            </m:r>
+          </m:sup>
+        </m:sSup>
+      </m:oMath>
+      <w:r>
+        <w:rPr>
+          <w:rFonts w:ascii="Times New Roman" w:hAnsi="Times New Roman" w:cs="Times New Roman" w:hint="eastAsia"/>
+        </w:rPr>
+        <w:t xml:space="preserve"> </w:t>
+      </w:r>
+      <w:r>
+        <w:rPr>
+          <w:rFonts w:ascii="Times New Roman" w:hAnsi="Times New Roman" w:cs="Times New Roman"/>
+        </w:rPr>
+        <w:t xml:space="preserve">to denote </w:t>
+      </w:r>
+      <w:r>
+        <w:rPr>
+          <w:rFonts w:ascii="Times New Roman" w:hAnsi="Times New Roman" w:cs="Times New Roman"/>
+          <w:lang w:val="en-US"/>
+        </w:rPr>
+        <w:t>each superpixel center</w:t>
+      </w:r>
+      <w:r>
+        <w:rPr>
+          <w:rFonts w:ascii="Times New Roman" w:hAnsi="Times New Roman" w:cs="Times New Roman"/>
+          <w:lang w:val="en-US"/>
+        </w:rPr>
+        <w:t>,</w:t>
+      </w:r>
+      <w:r>
+        <w:rPr>
+          <w:rFonts w:ascii="Times New Roman" w:hAnsi="Times New Roman" w:cs="Times New Roman"/>
+        </w:rPr>
+        <w:t xml:space="preserve"> </w:t>
+      </w:r>
+      <w:r>
+        <w:rPr>
+          <w:rFonts w:ascii="Times New Roman" w:hAnsi="Times New Roman" w:cs="Times New Roman"/>
+        </w:rPr>
+        <w:t xml:space="preserve">with </w:t>
+      </w:r>
+      <w:r>
+        <w:rPr>
+          <w:rFonts w:ascii="Times New Roman" w:hAnsi="Times New Roman" w:cs="Times New Roman"/>
+          <w:i/>
+        </w:rPr>
+        <w:t>k</w:t>
+      </w:r>
+      <w:r>
+        <w:rPr>
+          <w:rFonts w:ascii="Times New Roman" w:hAnsi="Times New Roman" w:cs="Times New Roman"/>
+        </w:rPr>
+        <w:t xml:space="preserve"> as the index from 1 to </w:t>
+      </w:r>
+      <w:r>
+        <w:rPr>
+          <w:rFonts w:ascii="Times New Roman" w:hAnsi="Times New Roman" w:cs="Times New Roman"/>
+          <w:i/>
+        </w:rPr>
+        <w:t>K</w:t>
+      </w:r>
+      <w:r>
+        <w:rPr>
+          <w:rFonts w:ascii="Times New Roman" w:hAnsi="Times New Roman" w:cs="Times New Roman"/>
+        </w:rPr>
+        <w:t xml:space="preserve">. </w:t>
+      </w:r>
+      <w:r>
+        <w:rPr>
+          <w:rFonts w:ascii="Times New Roman" w:hAnsi="Times New Roman" w:cs="Times New Roman"/>
+        </w:rPr>
+        <w:t xml:space="preserve">Here, </w:t>
+      </w:r>
+      <w:r>
+        <w:rPr>
+          <w:rFonts w:ascii="Times New Roman" w:hAnsi="Times New Roman" w:cs="Times New Roman"/>
+          <w:lang w:val="en-US"/>
+        </w:rPr>
+        <w:t>Achanta et. al. [10]</w:t>
+      </w:r>
+      <w:r>
+        <w:rPr>
+          <w:rFonts w:ascii="Times New Roman" w:hAnsi="Times New Roman" w:cs="Times New Roman"/>
+          <w:lang w:val="en-US"/>
+        </w:rPr>
+        <w:t xml:space="preserve"> made an assumption that </w:t>
+      </w:r>
+      <w:r>
+        <w:rPr>
+          <w:rFonts w:ascii="Times New Roman" w:hAnsi="Times New Roman" w:cs="Times New Roman"/>
+          <w:lang w:val="en-US"/>
+        </w:rPr>
+        <w:t xml:space="preserve">the search area for the pixels associated with a superpixel center will be within a </w:t>
+      </w:r>
+      <m:oMath>
+        <m:r>
+          <w:rPr>
+            <w:rFonts w:ascii="Cambria Math" w:hAnsi="Cambria Math" w:cs="Times New Roman"/>
+            <w:lang w:val="en-US"/>
+          </w:rPr>
+          <m:t>2S×2S</m:t>
+        </m:r>
+      </m:oMath>
+      <w:r>
+        <w:rPr>
+          <w:rFonts w:ascii="Times New Roman" w:hAnsi="Times New Roman" w:cs="Times New Roman"/>
+          <w:lang w:val="en-US"/>
+        </w:rPr>
+        <w:t xml:space="preserve"> area around the center, since</w:t>
+      </w:r>
+      <w:r>
+        <w:rPr>
+          <w:rFonts w:ascii="Times New Roman" w:hAnsi="Times New Roman" w:cs="Times New Roman"/>
+          <w:lang w:val="en-US"/>
+        </w:rPr>
+        <w:t xml:space="preserve"> the area of</w:t>
+      </w:r>
+      <w:r>
+        <w:rPr>
+          <w:rFonts w:ascii="Times New Roman" w:hAnsi="Times New Roman" w:cs="Times New Roman"/>
+          <w:lang w:val="en-US"/>
+        </w:rPr>
+        <w:t xml:space="preserve"> each superpixel is about </w:t>
+      </w:r>
+      <m:oMath>
+        <m:sSup>
+          <m:sSupPr>
+            <m:ctrlPr>
+              <w:rPr>
+                <w:rFonts w:ascii="Cambria Math" w:hAnsi="Cambria Math" w:cs="Times New Roman"/>
+                <w:i/>
+                <w:lang w:val="en-US"/>
+              </w:rPr>
+            </m:ctrlPr>
+          </m:sSupPr>
+          <m:e>
+            <m:r>
+              <w:rPr>
+                <w:rFonts w:ascii="Cambria Math" w:hAnsi="Cambria Math" w:cs="Times New Roman"/>
+                <w:lang w:val="en-US"/>
+              </w:rPr>
+              <m:t>S</m:t>
+            </m:r>
+          </m:e>
+          <m:sup>
+            <m:r>
+              <w:rPr>
+                <w:rFonts w:ascii="Cambria Math" w:hAnsi="Cambria Math" w:cs="Times New Roman"/>
+                <w:lang w:val="en-US"/>
+              </w:rPr>
+              <m:t>2</m:t>
+            </m:r>
+          </m:sup>
+        </m:sSup>
+      </m:oMath>
+      <w:r>
+        <w:rPr>
+          <w:rFonts w:ascii="Times New Roman" w:hAnsi="Times New Roman" w:cs="Times New Roman"/>
+          <w:lang w:val="en-US"/>
+        </w:rPr>
+        <w:t>.</w:t>
       </w:r>
     </w:p>
     <w:p>
       <w:pPr>
+        <w:jc w:val="both"/>
         <w:rPr>
           <w:rFonts w:ascii="Times New Roman" w:hAnsi="Times New Roman" w:cs="Times New Roman"/>
           <w:lang w:val="en-US"/>
@@ -483,6 +836,7 @@
     </w:p>
     <w:p>
       <w:pPr>
+        <w:jc w:val="both"/>
         <w:rPr>
           <w:rFonts w:ascii="Times New Roman" w:hAnsi="Times New Roman" w:cs="Times New Roman"/>
           <w:lang w:val="en-US"/>
@@ -493,7 +847,14 @@
           <w:rFonts w:ascii="Times New Roman" w:hAnsi="Times New Roman" w:cs="Times New Roman"/>
           <w:lang w:val="en-US"/>
         </w:rPr>
-        <w:t xml:space="preserve">According to [10], the </w:t>
+        <w:t>Then a</w:t>
+      </w:r>
+      <w:r>
+        <w:rPr>
+          <w:rFonts w:ascii="Times New Roman" w:hAnsi="Times New Roman" w:cs="Times New Roman"/>
+          <w:lang w:val="en-US"/>
+        </w:rPr>
+        <w:t xml:space="preserve">ccording to [10], the </w:t>
       </w:r>
       <w:r>
         <w:rPr>
@@ -508,7 +869,7 @@
           <w:rFonts w:ascii="Times New Roman" w:hAnsi="Times New Roman" w:cs="Times New Roman"/>
           <w:lang w:val="en-US"/>
         </w:rPr>
-        <w:t>, values</w:t>
+        <w:t xml:space="preserve"> values</w:t>
       </w:r>
       <w:r>
         <w:rPr>
@@ -529,52 +890,57 @@
           <w:rFonts w:ascii="Times New Roman" w:hAnsi="Times New Roman" w:cs="Times New Roman"/>
           <w:lang w:val="en-US"/>
         </w:rPr>
+        <w:t xml:space="preserve"> superpixel center</w:t>
+      </w:r>
+      <w:r>
+        <w:rPr>
+          <w:rFonts w:ascii="Times New Roman" w:hAnsi="Times New Roman" w:cs="Times New Roman"/>
+          <w:lang w:val="en-US"/>
+        </w:rPr>
+        <w:t>s</w:t>
+      </w:r>
+      <w:r>
+        <w:rPr>
+          <w:rFonts w:ascii="Times New Roman" w:hAnsi="Times New Roman" w:cs="Times New Roman"/>
+          <w:lang w:val="en-US"/>
+        </w:rPr>
+        <w:t xml:space="preserve">, while the </w:t>
+      </w:r>
+      <w:r>
+        <w:rPr>
+          <w:rFonts w:ascii="Times New Roman" w:hAnsi="Times New Roman" w:cs="Times New Roman"/>
+          <w:i/>
+          <w:lang w:val="en-US"/>
+        </w:rPr>
+        <w:t>x, y</w:t>
+      </w:r>
+      <w:r>
+        <w:rPr>
+          <w:rFonts w:ascii="Times New Roman" w:hAnsi="Times New Roman" w:cs="Times New Roman"/>
+          <w:lang w:val="en-US"/>
+        </w:rPr>
+        <w:t xml:space="preserve"> coordinates</w:t>
+      </w:r>
+      <w:r>
+        <w:rPr>
+          <w:rFonts w:ascii="Times New Roman" w:hAnsi="Times New Roman" w:cs="Times New Roman"/>
+          <w:lang w:val="en-US"/>
+        </w:rPr>
         <w:t xml:space="preserve"> </w:t>
       </w:r>
-      <w:proofErr w:type="spellStart"/>
-      <w:r>
-        <w:rPr>
-          <w:rFonts w:ascii="Times New Roman" w:hAnsi="Times New Roman" w:cs="Times New Roman"/>
-          <w:lang w:val="en-US"/>
-        </w:rPr>
-        <w:t>superpixel</w:t>
-      </w:r>
-      <w:proofErr w:type="spellEnd"/>
-      <w:r>
-        <w:rPr>
-          <w:rFonts w:ascii="Times New Roman" w:hAnsi="Times New Roman" w:cs="Times New Roman"/>
-          <w:lang w:val="en-US"/>
-        </w:rPr>
-        <w:t xml:space="preserve"> center</w:t>
-      </w:r>
-      <w:r>
-        <w:rPr>
-          <w:rFonts w:ascii="Times New Roman" w:hAnsi="Times New Roman" w:cs="Times New Roman"/>
-          <w:lang w:val="en-US"/>
-        </w:rPr>
-        <w:t>s</w:t>
-      </w:r>
-      <w:r>
-        <w:rPr>
-          <w:rFonts w:ascii="Times New Roman" w:hAnsi="Times New Roman" w:cs="Times New Roman"/>
-          <w:lang w:val="en-US"/>
-        </w:rPr>
-        <w:t xml:space="preserve">, while the </w:t>
-      </w:r>
-      <w:r>
-        <w:rPr>
-          <w:rFonts w:ascii="Times New Roman" w:hAnsi="Times New Roman" w:cs="Times New Roman"/>
-          <w:i/>
-          <w:lang w:val="en-US"/>
-        </w:rPr>
-        <w:t>x, y</w:t>
-      </w:r>
-      <w:r>
-        <w:rPr>
-          <w:rFonts w:ascii="Times New Roman" w:hAnsi="Times New Roman" w:cs="Times New Roman"/>
-          <w:lang w:val="en-US"/>
-        </w:rPr>
-        <w:t xml:space="preserve"> coordinates</w:t>
+      <w:r>
+        <w:rPr>
+          <w:rFonts w:ascii="Times New Roman" w:hAnsi="Times New Roman" w:cs="Times New Roman"/>
+          <w:lang w:val="en-US"/>
+        </w:rPr>
+        <w:t>are used to estimate the Eucli</w:t>
+      </w:r>
+      <w:r>
+        <w:rPr>
+          <w:rFonts w:ascii="Times New Roman" w:hAnsi="Times New Roman" w:cs="Times New Roman"/>
+          <w:lang w:val="en-US"/>
+        </w:rPr>
+        <w:t>dean distances from the center.</w:t>
       </w:r>
       <w:r>
         <w:rPr>
@@ -588,28 +954,21 @@
           <w:rFonts w:ascii="Times New Roman" w:hAnsi="Times New Roman" w:cs="Times New Roman"/>
           <w:lang w:val="en-US"/>
         </w:rPr>
-        <w:t>are used to estimate the Eucli</w:t>
-      </w:r>
-      <w:r>
-        <w:rPr>
-          <w:rFonts w:ascii="Times New Roman" w:hAnsi="Times New Roman" w:cs="Times New Roman"/>
-          <w:lang w:val="en-US"/>
-        </w:rPr>
-        <w:t>dean distances from the center.</w:t>
-      </w:r>
-      <w:r>
-        <w:rPr>
-          <w:rFonts w:ascii="Times New Roman" w:hAnsi="Times New Roman" w:cs="Times New Roman"/>
-          <w:lang w:val="en-US"/>
-        </w:rPr>
-        <w:t xml:space="preserve"> </w:t>
-      </w:r>
-      <w:r>
-        <w:rPr>
-          <w:rFonts w:ascii="Times New Roman" w:hAnsi="Times New Roman" w:cs="Times New Roman"/>
-          <w:lang w:val="en-US"/>
-        </w:rPr>
-        <w:t>The following formula from [10] was intended to combine both</w:t>
+        <w:t xml:space="preserve">The following formula from [10] was intended to </w:t>
+      </w:r>
+      <w:r>
+        <w:rPr>
+          <w:rFonts w:ascii="Times New Roman" w:hAnsi="Times New Roman" w:cs="Times New Roman"/>
+          <w:lang w:val="en-US"/>
+        </w:rPr>
+        <w:t>combine</w:t>
+      </w:r>
+      <w:r>
+        <w:rPr>
+          <w:rFonts w:ascii="Times New Roman" w:hAnsi="Times New Roman" w:cs="Times New Roman"/>
+          <w:lang w:val="en-US"/>
+        </w:rPr>
+        <w:t xml:space="preserve"> both</w:t>
       </w:r>
       <w:r>
         <w:rPr>
@@ -617,10 +976,1230 @@
           <w:lang w:val="en-US"/>
         </w:rPr>
         <w:t xml:space="preserve"> color </w:t>
+      </w:r>
+      <w:r>
+        <w:rPr>
+          <w:rFonts w:ascii="Times New Roman" w:hAnsi="Times New Roman" w:cs="Times New Roman"/>
+          <w:lang w:val="en-US"/>
+        </w:rPr>
+        <w:t xml:space="preserve">and </w:t>
+      </w:r>
+      <w:r>
+        <w:rPr>
+          <w:rFonts w:ascii="Times New Roman" w:hAnsi="Times New Roman" w:cs="Times New Roman"/>
+          <w:lang w:val="en-US"/>
+        </w:rPr>
+        <w:t>geometric distances for each pixel from a nearby superpixel center:</w:t>
       </w:r>
     </w:p>
     <w:p>
       <w:pPr>
+        <w:widowControl w:val="0"/>
+        <w:jc w:val="both"/>
+        <w:rPr>
+          <w:rFonts w:ascii="Times New Roman" w:hAnsi="Times New Roman" w:cs="Times New Roman"/>
+        </w:rPr>
+      </w:pPr>
+      <m:oMathPara>
+        <m:oMath>
+          <m:sSub>
+            <m:sSubPr>
+              <m:ctrlPr>
+                <w:rPr>
+                  <w:rFonts w:ascii="Cambria Math" w:hAnsi="Cambria Math" w:cs="Times New Roman"/>
+                </w:rPr>
+              </m:ctrlPr>
+            </m:sSubPr>
+            <m:e>
+              <m:r>
+                <w:rPr>
+                  <w:rFonts w:ascii="Cambria Math" w:hAnsi="Cambria Math" w:cs="Times New Roman"/>
+                </w:rPr>
+                <m:t>d</m:t>
+              </m:r>
+            </m:e>
+            <m:sub>
+              <m:r>
+                <w:rPr>
+                  <w:rFonts w:ascii="Cambria Math" w:hAnsi="Cambria Math" w:cs="Times New Roman"/>
+                </w:rPr>
+                <m:t>lab</m:t>
+              </m:r>
+            </m:sub>
+          </m:sSub>
+          <m:r>
+            <m:rPr>
+              <m:sty m:val="p"/>
+            </m:rPr>
+            <w:rPr>
+              <w:rFonts w:ascii="Cambria Math" w:hAnsi="Cambria Math" w:cs="Times New Roman"/>
+            </w:rPr>
+            <m:t xml:space="preserve">= </m:t>
+          </m:r>
+          <m:rad>
+            <m:radPr>
+              <m:degHide m:val="1"/>
+              <m:ctrlPr>
+                <w:rPr>
+                  <w:rFonts w:ascii="Cambria Math" w:hAnsi="Cambria Math" w:cs="Times New Roman"/>
+                </w:rPr>
+              </m:ctrlPr>
+            </m:radPr>
+            <m:deg/>
+            <m:e>
+              <m:sSup>
+                <m:sSupPr>
+                  <m:ctrlPr>
+                    <w:rPr>
+                      <w:rFonts w:ascii="Cambria Math" w:hAnsi="Cambria Math" w:cs="Times New Roman"/>
+                    </w:rPr>
+                  </m:ctrlPr>
+                </m:sSupPr>
+                <m:e>
+                  <m:r>
+                    <m:rPr>
+                      <m:sty m:val="p"/>
+                    </m:rPr>
+                    <w:rPr>
+                      <w:rFonts w:ascii="Cambria Math" w:hAnsi="Cambria Math" w:cs="Times New Roman"/>
+                    </w:rPr>
+                    <m:t>(</m:t>
+                  </m:r>
+                  <m:sSub>
+                    <m:sSubPr>
+                      <m:ctrlPr>
+                        <w:rPr>
+                          <w:rFonts w:ascii="Cambria Math" w:hAnsi="Cambria Math" w:cs="Times New Roman"/>
+                        </w:rPr>
+                      </m:ctrlPr>
+                    </m:sSubPr>
+                    <m:e>
+                      <m:r>
+                        <w:rPr>
+                          <w:rFonts w:ascii="Cambria Math" w:hAnsi="Cambria Math" w:cs="Times New Roman"/>
+                        </w:rPr>
+                        <m:t>l</m:t>
+                      </m:r>
+                    </m:e>
+                    <m:sub>
+                      <m:r>
+                        <w:rPr>
+                          <w:rFonts w:ascii="Cambria Math" w:hAnsi="Cambria Math" w:cs="Times New Roman"/>
+                        </w:rPr>
+                        <m:t>k</m:t>
+                      </m:r>
+                    </m:sub>
+                  </m:sSub>
+                  <m:r>
+                    <m:rPr>
+                      <m:sty m:val="p"/>
+                    </m:rPr>
+                    <w:rPr>
+                      <w:rFonts w:ascii="Cambria Math" w:hAnsi="Cambria Math" w:cs="Times New Roman"/>
+                    </w:rPr>
+                    <m:t>-</m:t>
+                  </m:r>
+                  <m:sSub>
+                    <m:sSubPr>
+                      <m:ctrlPr>
+                        <w:rPr>
+                          <w:rFonts w:ascii="Cambria Math" w:hAnsi="Cambria Math" w:cs="Times New Roman"/>
+                        </w:rPr>
+                      </m:ctrlPr>
+                    </m:sSubPr>
+                    <m:e>
+                      <m:r>
+                        <w:rPr>
+                          <w:rFonts w:ascii="Cambria Math" w:hAnsi="Cambria Math" w:cs="Times New Roman"/>
+                        </w:rPr>
+                        <m:t>l</m:t>
+                      </m:r>
+                    </m:e>
+                    <m:sub>
+                      <m:r>
+                        <w:rPr>
+                          <w:rFonts w:ascii="Cambria Math" w:hAnsi="Cambria Math" w:cs="Times New Roman"/>
+                        </w:rPr>
+                        <m:t>i</m:t>
+                      </m:r>
+                    </m:sub>
+                  </m:sSub>
+                  <m:r>
+                    <m:rPr>
+                      <m:sty m:val="p"/>
+                    </m:rPr>
+                    <w:rPr>
+                      <w:rFonts w:ascii="Cambria Math" w:hAnsi="Cambria Math" w:cs="Times New Roman"/>
+                    </w:rPr>
+                    <m:t>)</m:t>
+                  </m:r>
+                </m:e>
+                <m:sup>
+                  <m:r>
+                    <m:rPr>
+                      <m:sty m:val="p"/>
+                    </m:rPr>
+                    <w:rPr>
+                      <w:rFonts w:ascii="Cambria Math" w:hAnsi="Cambria Math" w:cs="Times New Roman"/>
+                    </w:rPr>
+                    <m:t>2</m:t>
+                  </m:r>
+                </m:sup>
+              </m:sSup>
+              <m:r>
+                <m:rPr>
+                  <m:sty m:val="p"/>
+                </m:rPr>
+                <w:rPr>
+                  <w:rFonts w:ascii="Cambria Math" w:hAnsi="Cambria Math" w:cs="Times New Roman"/>
+                </w:rPr>
+                <m:t>+</m:t>
+              </m:r>
+              <m:sSup>
+                <m:sSupPr>
+                  <m:ctrlPr>
+                    <w:rPr>
+                      <w:rFonts w:ascii="Cambria Math" w:hAnsi="Cambria Math" w:cs="Times New Roman"/>
+                    </w:rPr>
+                  </m:ctrlPr>
+                </m:sSupPr>
+                <m:e>
+                  <m:r>
+                    <m:rPr>
+                      <m:sty m:val="p"/>
+                    </m:rPr>
+                    <w:rPr>
+                      <w:rFonts w:ascii="Cambria Math" w:hAnsi="Cambria Math" w:cs="Times New Roman"/>
+                    </w:rPr>
+                    <m:t>(</m:t>
+                  </m:r>
+                  <m:sSub>
+                    <m:sSubPr>
+                      <m:ctrlPr>
+                        <w:rPr>
+                          <w:rFonts w:ascii="Cambria Math" w:hAnsi="Cambria Math" w:cs="Times New Roman"/>
+                        </w:rPr>
+                      </m:ctrlPr>
+                    </m:sSubPr>
+                    <m:e>
+                      <m:r>
+                        <w:rPr>
+                          <w:rFonts w:ascii="Cambria Math" w:hAnsi="Cambria Math" w:cs="Times New Roman"/>
+                        </w:rPr>
+                        <m:t>a</m:t>
+                      </m:r>
+                    </m:e>
+                    <m:sub>
+                      <m:r>
+                        <w:rPr>
+                          <w:rFonts w:ascii="Cambria Math" w:hAnsi="Cambria Math" w:cs="Times New Roman"/>
+                        </w:rPr>
+                        <m:t>k</m:t>
+                      </m:r>
+                    </m:sub>
+                  </m:sSub>
+                  <m:r>
+                    <m:rPr>
+                      <m:sty m:val="p"/>
+                    </m:rPr>
+                    <w:rPr>
+                      <w:rFonts w:ascii="Cambria Math" w:hAnsi="Cambria Math" w:cs="Times New Roman"/>
+                    </w:rPr>
+                    <m:t>-</m:t>
+                  </m:r>
+                  <m:sSub>
+                    <m:sSubPr>
+                      <m:ctrlPr>
+                        <w:rPr>
+                          <w:rFonts w:ascii="Cambria Math" w:hAnsi="Cambria Math" w:cs="Times New Roman"/>
+                        </w:rPr>
+                      </m:ctrlPr>
+                    </m:sSubPr>
+                    <m:e>
+                      <m:r>
+                        <w:rPr>
+                          <w:rFonts w:ascii="Cambria Math" w:hAnsi="Cambria Math" w:cs="Times New Roman"/>
+                        </w:rPr>
+                        <m:t>a</m:t>
+                      </m:r>
+                    </m:e>
+                    <m:sub>
+                      <m:r>
+                        <w:rPr>
+                          <w:rFonts w:ascii="Cambria Math" w:hAnsi="Cambria Math" w:cs="Times New Roman"/>
+                        </w:rPr>
+                        <m:t>i</m:t>
+                      </m:r>
+                    </m:sub>
+                  </m:sSub>
+                  <m:r>
+                    <m:rPr>
+                      <m:sty m:val="p"/>
+                    </m:rPr>
+                    <w:rPr>
+                      <w:rFonts w:ascii="Cambria Math" w:hAnsi="Cambria Math" w:cs="Times New Roman"/>
+                    </w:rPr>
+                    <m:t>)</m:t>
+                  </m:r>
+                </m:e>
+                <m:sup>
+                  <m:r>
+                    <m:rPr>
+                      <m:sty m:val="p"/>
+                    </m:rPr>
+                    <w:rPr>
+                      <w:rFonts w:ascii="Cambria Math" w:hAnsi="Cambria Math" w:cs="Times New Roman"/>
+                    </w:rPr>
+                    <m:t>2</m:t>
+                  </m:r>
+                </m:sup>
+              </m:sSup>
+              <m:r>
+                <m:rPr>
+                  <m:sty m:val="p"/>
+                </m:rPr>
+                <w:rPr>
+                  <w:rFonts w:ascii="Cambria Math" w:hAnsi="Cambria Math" w:cs="Times New Roman"/>
+                </w:rPr>
+                <m:t>+</m:t>
+              </m:r>
+              <m:sSup>
+                <m:sSupPr>
+                  <m:ctrlPr>
+                    <w:rPr>
+                      <w:rFonts w:ascii="Cambria Math" w:hAnsi="Cambria Math" w:cs="Times New Roman"/>
+                    </w:rPr>
+                  </m:ctrlPr>
+                </m:sSupPr>
+                <m:e>
+                  <m:r>
+                    <m:rPr>
+                      <m:sty m:val="p"/>
+                    </m:rPr>
+                    <w:rPr>
+                      <w:rFonts w:ascii="Cambria Math" w:hAnsi="Cambria Math" w:cs="Times New Roman"/>
+                    </w:rPr>
+                    <m:t>(</m:t>
+                  </m:r>
+                  <m:sSub>
+                    <m:sSubPr>
+                      <m:ctrlPr>
+                        <w:rPr>
+                          <w:rFonts w:ascii="Cambria Math" w:hAnsi="Cambria Math" w:cs="Times New Roman"/>
+                        </w:rPr>
+                      </m:ctrlPr>
+                    </m:sSubPr>
+                    <m:e>
+                      <m:r>
+                        <w:rPr>
+                          <w:rFonts w:ascii="Cambria Math" w:hAnsi="Cambria Math" w:cs="Times New Roman"/>
+                        </w:rPr>
+                        <m:t>b</m:t>
+                      </m:r>
+                    </m:e>
+                    <m:sub>
+                      <m:r>
+                        <w:rPr>
+                          <w:rFonts w:ascii="Cambria Math" w:hAnsi="Cambria Math" w:cs="Times New Roman"/>
+                        </w:rPr>
+                        <m:t>k</m:t>
+                      </m:r>
+                    </m:sub>
+                  </m:sSub>
+                  <m:r>
+                    <m:rPr>
+                      <m:sty m:val="p"/>
+                    </m:rPr>
+                    <w:rPr>
+                      <w:rFonts w:ascii="Cambria Math" w:hAnsi="Cambria Math" w:cs="Times New Roman"/>
+                    </w:rPr>
+                    <m:t>-</m:t>
+                  </m:r>
+                  <m:sSub>
+                    <m:sSubPr>
+                      <m:ctrlPr>
+                        <w:rPr>
+                          <w:rFonts w:ascii="Cambria Math" w:hAnsi="Cambria Math" w:cs="Times New Roman"/>
+                        </w:rPr>
+                      </m:ctrlPr>
+                    </m:sSubPr>
+                    <m:e>
+                      <m:r>
+                        <w:rPr>
+                          <w:rFonts w:ascii="Cambria Math" w:hAnsi="Cambria Math" w:cs="Times New Roman"/>
+                        </w:rPr>
+                        <m:t>b</m:t>
+                      </m:r>
+                    </m:e>
+                    <m:sub>
+                      <m:r>
+                        <w:rPr>
+                          <w:rFonts w:ascii="Cambria Math" w:hAnsi="Cambria Math" w:cs="Times New Roman"/>
+                        </w:rPr>
+                        <m:t>i</m:t>
+                      </m:r>
+                    </m:sub>
+                  </m:sSub>
+                  <m:r>
+                    <m:rPr>
+                      <m:sty m:val="p"/>
+                    </m:rPr>
+                    <w:rPr>
+                      <w:rFonts w:ascii="Cambria Math" w:hAnsi="Cambria Math" w:cs="Times New Roman"/>
+                    </w:rPr>
+                    <m:t>)</m:t>
+                  </m:r>
+                </m:e>
+                <m:sup>
+                  <m:r>
+                    <m:rPr>
+                      <m:sty m:val="p"/>
+                    </m:rPr>
+                    <w:rPr>
+                      <w:rFonts w:ascii="Cambria Math" w:hAnsi="Cambria Math" w:cs="Times New Roman"/>
+                    </w:rPr>
+                    <m:t>2</m:t>
+                  </m:r>
+                </m:sup>
+              </m:sSup>
+            </m:e>
+          </m:rad>
+        </m:oMath>
+      </m:oMathPara>
+    </w:p>
+    <w:p>
+      <w:pPr>
+        <w:widowControl w:val="0"/>
+        <w:jc w:val="both"/>
+        <w:rPr>
+          <w:rFonts w:ascii="Times New Roman" w:hAnsi="Times New Roman" w:cs="Times New Roman"/>
+        </w:rPr>
+      </w:pPr>
+      <m:oMathPara>
+        <m:oMath>
+          <m:sSub>
+            <m:sSubPr>
+              <m:ctrlPr>
+                <w:rPr>
+                  <w:rFonts w:ascii="Cambria Math" w:hAnsi="Cambria Math" w:cs="Times New Roman"/>
+                </w:rPr>
+              </m:ctrlPr>
+            </m:sSubPr>
+            <m:e>
+              <m:r>
+                <w:rPr>
+                  <w:rFonts w:ascii="Cambria Math" w:hAnsi="Cambria Math" w:cs="Times New Roman"/>
+                </w:rPr>
+                <m:t>d</m:t>
+              </m:r>
+            </m:e>
+            <m:sub>
+              <m:r>
+                <w:rPr>
+                  <w:rFonts w:ascii="Cambria Math" w:hAnsi="Cambria Math" w:cs="Times New Roman"/>
+                </w:rPr>
+                <m:t>xy</m:t>
+              </m:r>
+            </m:sub>
+          </m:sSub>
+          <m:r>
+            <m:rPr>
+              <m:sty m:val="p"/>
+            </m:rPr>
+            <w:rPr>
+              <w:rFonts w:ascii="Cambria Math" w:hAnsi="Cambria Math" w:cs="Times New Roman"/>
+            </w:rPr>
+            <m:t xml:space="preserve">= </m:t>
+          </m:r>
+          <m:rad>
+            <m:radPr>
+              <m:degHide m:val="1"/>
+              <m:ctrlPr>
+                <w:rPr>
+                  <w:rFonts w:ascii="Cambria Math" w:hAnsi="Cambria Math" w:cs="Times New Roman"/>
+                </w:rPr>
+              </m:ctrlPr>
+            </m:radPr>
+            <m:deg/>
+            <m:e>
+              <m:sSup>
+                <m:sSupPr>
+                  <m:ctrlPr>
+                    <w:rPr>
+                      <w:rFonts w:ascii="Cambria Math" w:hAnsi="Cambria Math" w:cs="Times New Roman"/>
+                    </w:rPr>
+                  </m:ctrlPr>
+                </m:sSupPr>
+                <m:e>
+                  <m:r>
+                    <m:rPr>
+                      <m:sty m:val="p"/>
+                    </m:rPr>
+                    <w:rPr>
+                      <w:rFonts w:ascii="Cambria Math" w:hAnsi="Cambria Math" w:cs="Times New Roman"/>
+                    </w:rPr>
+                    <m:t>(</m:t>
+                  </m:r>
+                  <m:sSub>
+                    <m:sSubPr>
+                      <m:ctrlPr>
+                        <w:rPr>
+                          <w:rFonts w:ascii="Cambria Math" w:hAnsi="Cambria Math" w:cs="Times New Roman"/>
+                        </w:rPr>
+                      </m:ctrlPr>
+                    </m:sSubPr>
+                    <m:e>
+                      <m:r>
+                        <w:rPr>
+                          <w:rFonts w:ascii="Cambria Math" w:hAnsi="Cambria Math" w:cs="Times New Roman"/>
+                        </w:rPr>
+                        <m:t>x</m:t>
+                      </m:r>
+                    </m:e>
+                    <m:sub>
+                      <m:r>
+                        <w:rPr>
+                          <w:rFonts w:ascii="Cambria Math" w:hAnsi="Cambria Math" w:cs="Times New Roman"/>
+                        </w:rPr>
+                        <m:t>k</m:t>
+                      </m:r>
+                    </m:sub>
+                  </m:sSub>
+                  <m:r>
+                    <m:rPr>
+                      <m:sty m:val="p"/>
+                    </m:rPr>
+                    <w:rPr>
+                      <w:rFonts w:ascii="Cambria Math" w:hAnsi="Cambria Math" w:cs="Times New Roman"/>
+                    </w:rPr>
+                    <m:t>-</m:t>
+                  </m:r>
+                  <m:sSub>
+                    <m:sSubPr>
+                      <m:ctrlPr>
+                        <w:rPr>
+                          <w:rFonts w:ascii="Cambria Math" w:hAnsi="Cambria Math" w:cs="Times New Roman"/>
+                        </w:rPr>
+                      </m:ctrlPr>
+                    </m:sSubPr>
+                    <m:e>
+                      <m:r>
+                        <w:rPr>
+                          <w:rFonts w:ascii="Cambria Math" w:hAnsi="Cambria Math" w:cs="Times New Roman"/>
+                        </w:rPr>
+                        <m:t>x</m:t>
+                      </m:r>
+                    </m:e>
+                    <m:sub>
+                      <m:r>
+                        <w:rPr>
+                          <w:rFonts w:ascii="Cambria Math" w:hAnsi="Cambria Math" w:cs="Times New Roman"/>
+                        </w:rPr>
+                        <m:t>i</m:t>
+                      </m:r>
+                    </m:sub>
+                  </m:sSub>
+                  <m:r>
+                    <m:rPr>
+                      <m:sty m:val="p"/>
+                    </m:rPr>
+                    <w:rPr>
+                      <w:rFonts w:ascii="Cambria Math" w:hAnsi="Cambria Math" w:cs="Times New Roman"/>
+                    </w:rPr>
+                    <m:t>)</m:t>
+                  </m:r>
+                </m:e>
+                <m:sup>
+                  <m:r>
+                    <m:rPr>
+                      <m:sty m:val="p"/>
+                    </m:rPr>
+                    <w:rPr>
+                      <w:rFonts w:ascii="Cambria Math" w:hAnsi="Cambria Math" w:cs="Times New Roman"/>
+                    </w:rPr>
+                    <m:t>2</m:t>
+                  </m:r>
+                </m:sup>
+              </m:sSup>
+              <m:r>
+                <m:rPr>
+                  <m:sty m:val="p"/>
+                </m:rPr>
+                <w:rPr>
+                  <w:rFonts w:ascii="Cambria Math" w:hAnsi="Cambria Math" w:cs="Times New Roman"/>
+                </w:rPr>
+                <m:t>+</m:t>
+              </m:r>
+              <m:sSup>
+                <m:sSupPr>
+                  <m:ctrlPr>
+                    <w:rPr>
+                      <w:rFonts w:ascii="Cambria Math" w:hAnsi="Cambria Math" w:cs="Times New Roman"/>
+                    </w:rPr>
+                  </m:ctrlPr>
+                </m:sSupPr>
+                <m:e>
+                  <m:r>
+                    <m:rPr>
+                      <m:sty m:val="p"/>
+                    </m:rPr>
+                    <w:rPr>
+                      <w:rFonts w:ascii="Cambria Math" w:hAnsi="Cambria Math" w:cs="Times New Roman"/>
+                    </w:rPr>
+                    <m:t>(</m:t>
+                  </m:r>
+                  <m:sSub>
+                    <m:sSubPr>
+                      <m:ctrlPr>
+                        <w:rPr>
+                          <w:rFonts w:ascii="Cambria Math" w:hAnsi="Cambria Math" w:cs="Times New Roman"/>
+                        </w:rPr>
+                      </m:ctrlPr>
+                    </m:sSubPr>
+                    <m:e>
+                      <m:r>
+                        <w:rPr>
+                          <w:rFonts w:ascii="Cambria Math" w:hAnsi="Cambria Math" w:cs="Times New Roman"/>
+                        </w:rPr>
+                        <m:t>y</m:t>
+                      </m:r>
+                    </m:e>
+                    <m:sub>
+                      <m:r>
+                        <w:rPr>
+                          <w:rFonts w:ascii="Cambria Math" w:hAnsi="Cambria Math" w:cs="Times New Roman"/>
+                        </w:rPr>
+                        <m:t>k</m:t>
+                      </m:r>
+                    </m:sub>
+                  </m:sSub>
+                  <m:r>
+                    <m:rPr>
+                      <m:sty m:val="p"/>
+                    </m:rPr>
+                    <w:rPr>
+                      <w:rFonts w:ascii="Cambria Math" w:hAnsi="Cambria Math" w:cs="Times New Roman"/>
+                    </w:rPr>
+                    <m:t>-</m:t>
+                  </m:r>
+                  <m:sSub>
+                    <m:sSubPr>
+                      <m:ctrlPr>
+                        <w:rPr>
+                          <w:rFonts w:ascii="Cambria Math" w:hAnsi="Cambria Math" w:cs="Times New Roman"/>
+                        </w:rPr>
+                      </m:ctrlPr>
+                    </m:sSubPr>
+                    <m:e>
+                      <m:r>
+                        <w:rPr>
+                          <w:rFonts w:ascii="Cambria Math" w:hAnsi="Cambria Math" w:cs="Times New Roman"/>
+                        </w:rPr>
+                        <m:t>y</m:t>
+                      </m:r>
+                    </m:e>
+                    <m:sub>
+                      <m:r>
+                        <w:rPr>
+                          <w:rFonts w:ascii="Cambria Math" w:hAnsi="Cambria Math" w:cs="Times New Roman"/>
+                        </w:rPr>
+                        <m:t>i</m:t>
+                      </m:r>
+                    </m:sub>
+                  </m:sSub>
+                  <m:r>
+                    <m:rPr>
+                      <m:sty m:val="p"/>
+                    </m:rPr>
+                    <w:rPr>
+                      <w:rFonts w:ascii="Cambria Math" w:hAnsi="Cambria Math" w:cs="Times New Roman"/>
+                    </w:rPr>
+                    <m:t>)</m:t>
+                  </m:r>
+                </m:e>
+                <m:sup>
+                  <m:r>
+                    <m:rPr>
+                      <m:sty m:val="p"/>
+                    </m:rPr>
+                    <w:rPr>
+                      <w:rFonts w:ascii="Cambria Math" w:hAnsi="Cambria Math" w:cs="Times New Roman"/>
+                    </w:rPr>
+                    <m:t>2</m:t>
+                  </m:r>
+                </m:sup>
+              </m:sSup>
+            </m:e>
+          </m:rad>
+        </m:oMath>
+      </m:oMathPara>
+    </w:p>
+    <w:p>
+      <w:pPr>
+        <w:widowControl w:val="0"/>
+        <w:jc w:val="both"/>
+        <w:rPr>
+          <w:rFonts w:ascii="Times New Roman" w:hAnsi="Times New Roman" w:cs="Times New Roman"/>
+        </w:rPr>
+      </w:pPr>
+      <m:oMathPara>
+        <m:oMath>
+          <m:sSub>
+            <m:sSubPr>
+              <m:ctrlPr>
+                <w:rPr>
+                  <w:rFonts w:ascii="Cambria Math" w:hAnsi="Cambria Math" w:cs="Times New Roman"/>
+                </w:rPr>
+              </m:ctrlPr>
+            </m:sSubPr>
+            <m:e>
+              <m:r>
+                <w:rPr>
+                  <w:rFonts w:ascii="Cambria Math" w:hAnsi="Cambria Math" w:cs="Times New Roman"/>
+                </w:rPr>
+                <m:t>D</m:t>
+              </m:r>
+            </m:e>
+            <m:sub>
+              <m:r>
+                <w:rPr>
+                  <w:rFonts w:ascii="Cambria Math" w:hAnsi="Cambria Math" w:cs="Times New Roman"/>
+                </w:rPr>
+                <m:t>s</m:t>
+              </m:r>
+            </m:sub>
+          </m:sSub>
+          <m:r>
+            <m:rPr>
+              <m:sty m:val="p"/>
+            </m:rPr>
+            <w:rPr>
+              <w:rFonts w:ascii="Cambria Math" w:hAnsi="Cambria Math" w:cs="Times New Roman"/>
+            </w:rPr>
+            <m:t>=</m:t>
+          </m:r>
+          <m:sSub>
+            <m:sSubPr>
+              <m:ctrlPr>
+                <w:rPr>
+                  <w:rFonts w:ascii="Cambria Math" w:hAnsi="Cambria Math" w:cs="Times New Roman"/>
+                </w:rPr>
+              </m:ctrlPr>
+            </m:sSubPr>
+            <m:e>
+              <m:r>
+                <w:rPr>
+                  <w:rFonts w:ascii="Cambria Math" w:hAnsi="Cambria Math" w:cs="Times New Roman"/>
+                </w:rPr>
+                <m:t>d</m:t>
+              </m:r>
+            </m:e>
+            <m:sub>
+              <m:r>
+                <w:rPr>
+                  <w:rFonts w:ascii="Cambria Math" w:hAnsi="Cambria Math" w:cs="Times New Roman"/>
+                </w:rPr>
+                <m:t>lab</m:t>
+              </m:r>
+            </m:sub>
+          </m:sSub>
+          <m:r>
+            <m:rPr>
+              <m:sty m:val="p"/>
+            </m:rPr>
+            <w:rPr>
+              <w:rFonts w:ascii="Cambria Math" w:hAnsi="Cambria Math" w:cs="Times New Roman"/>
+            </w:rPr>
+            <m:t>+</m:t>
+          </m:r>
+          <m:f>
+            <m:fPr>
+              <m:ctrlPr>
+                <w:rPr>
+                  <w:rFonts w:ascii="Cambria Math" w:hAnsi="Cambria Math" w:cs="Times New Roman"/>
+                </w:rPr>
+              </m:ctrlPr>
+            </m:fPr>
+            <m:num>
+              <m:r>
+                <w:rPr>
+                  <w:rFonts w:ascii="Cambria Math" w:hAnsi="Cambria Math" w:cs="Times New Roman"/>
+                </w:rPr>
+                <m:t>m</m:t>
+              </m:r>
+            </m:num>
+            <m:den>
+              <m:r>
+                <w:rPr>
+                  <w:rFonts w:ascii="Cambria Math" w:hAnsi="Cambria Math" w:cs="Times New Roman"/>
+                </w:rPr>
+                <m:t>S</m:t>
+              </m:r>
+            </m:den>
+          </m:f>
+          <m:sSub>
+            <m:sSubPr>
+              <m:ctrlPr>
+                <w:rPr>
+                  <w:rFonts w:ascii="Cambria Math" w:hAnsi="Cambria Math" w:cs="Times New Roman"/>
+                </w:rPr>
+              </m:ctrlPr>
+            </m:sSubPr>
+            <m:e>
+              <m:r>
+                <w:rPr>
+                  <w:rFonts w:ascii="Cambria Math" w:hAnsi="Cambria Math" w:cs="Times New Roman"/>
+                </w:rPr>
+                <m:t>d</m:t>
+              </m:r>
+            </m:e>
+            <m:sub>
+              <m:r>
+                <w:rPr>
+                  <w:rFonts w:ascii="Cambria Math" w:hAnsi="Cambria Math" w:cs="Times New Roman"/>
+                </w:rPr>
+                <m:t>xy</m:t>
+              </m:r>
+            </m:sub>
+          </m:sSub>
+        </m:oMath>
+      </m:oMathPara>
+    </w:p>
+    <w:p>
+      <w:pPr>
+        <w:jc w:val="both"/>
+        <w:rPr>
+          <w:rFonts w:ascii="Times New Roman" w:hAnsi="Times New Roman" w:cs="Times New Roman"/>
+          <w:lang w:val="en-US"/>
+        </w:rPr>
+      </w:pPr>
+      <w:r>
+        <w:rPr>
+          <w:rFonts w:ascii="Times New Roman" w:hAnsi="Times New Roman" w:cs="Times New Roman"/>
+          <w:lang w:val="en-US"/>
+        </w:rPr>
+        <w:t xml:space="preserve">Here, </w:t>
+      </w:r>
+      <m:oMath>
+        <m:sSub>
+          <m:sSubPr>
+            <m:ctrlPr>
+              <w:rPr>
+                <w:rFonts w:ascii="Cambria Math" w:hAnsi="Cambria Math" w:cs="Times New Roman"/>
+              </w:rPr>
+            </m:ctrlPr>
+          </m:sSubPr>
+          <m:e>
+            <m:r>
+              <w:rPr>
+                <w:rFonts w:ascii="Cambria Math" w:hAnsi="Cambria Math" w:cs="Times New Roman"/>
+              </w:rPr>
+              <m:t>d</m:t>
+            </m:r>
+          </m:e>
+          <m:sub>
+            <m:r>
+              <w:rPr>
+                <w:rFonts w:ascii="Cambria Math" w:hAnsi="Cambria Math" w:cs="Times New Roman"/>
+              </w:rPr>
+              <m:t>lab</m:t>
+            </m:r>
+          </m:sub>
+        </m:sSub>
+      </m:oMath>
+      <w:r>
+        <w:rPr>
+          <w:rFonts w:ascii="Times New Roman" w:hAnsi="Times New Roman" w:cs="Times New Roman"/>
+        </w:rPr>
+        <w:t xml:space="preserve"> and </w:t>
+      </w:r>
+      <m:oMath>
+        <m:sSub>
+          <m:sSubPr>
+            <m:ctrlPr>
+              <w:rPr>
+                <w:rFonts w:ascii="Cambria Math" w:hAnsi="Cambria Math" w:cs="Times New Roman"/>
+              </w:rPr>
+            </m:ctrlPr>
+          </m:sSubPr>
+          <m:e>
+            <m:r>
+              <w:rPr>
+                <w:rFonts w:ascii="Cambria Math" w:hAnsi="Cambria Math" w:cs="Times New Roman"/>
+              </w:rPr>
+              <m:t>d</m:t>
+            </m:r>
+          </m:e>
+          <m:sub>
+            <m:r>
+              <w:rPr>
+                <w:rFonts w:ascii="Cambria Math" w:hAnsi="Cambria Math" w:cs="Times New Roman"/>
+              </w:rPr>
+              <m:t>xy</m:t>
+            </m:r>
+          </m:sub>
+        </m:sSub>
+      </m:oMath>
+      <w:r>
+        <w:rPr>
+          <w:rFonts w:ascii="Times New Roman" w:hAnsi="Times New Roman" w:cs="Times New Roman"/>
+        </w:rPr>
+        <w:t xml:space="preserve"> are </w:t>
+      </w:r>
+      <w:r>
+        <w:rPr>
+          <w:rFonts w:ascii="Times New Roman" w:hAnsi="Times New Roman" w:cs="Times New Roman"/>
+        </w:rPr>
+        <w:t xml:space="preserve">the Euclidean distances for </w:t>
+      </w:r>
+      <w:r>
+        <w:rPr>
+          <w:rFonts w:ascii="Times New Roman" w:hAnsi="Times New Roman" w:cs="Times New Roman"/>
+          <w:i/>
+          <w:lang w:val="en-US"/>
+        </w:rPr>
+        <w:t>L, a, b</w:t>
+      </w:r>
+      <w:r>
+        <w:rPr>
+          <w:rFonts w:ascii="Times New Roman" w:hAnsi="Times New Roman" w:cs="Times New Roman"/>
+          <w:lang w:val="en-US"/>
+        </w:rPr>
+        <w:t xml:space="preserve"> values</w:t>
+      </w:r>
+      <w:r>
+        <w:rPr>
+          <w:rFonts w:ascii="Times New Roman" w:hAnsi="Times New Roman" w:cs="Times New Roman"/>
+          <w:lang w:val="en-US"/>
+        </w:rPr>
+        <w:t xml:space="preserve"> and </w:t>
+      </w:r>
+      <w:r>
+        <w:rPr>
+          <w:rFonts w:ascii="Times New Roman" w:hAnsi="Times New Roman" w:cs="Times New Roman"/>
+          <w:i/>
+          <w:lang w:val="en-US"/>
+        </w:rPr>
+        <w:t>x, y</w:t>
+      </w:r>
+      <w:r>
+        <w:rPr>
+          <w:rFonts w:ascii="Times New Roman" w:hAnsi="Times New Roman" w:cs="Times New Roman"/>
+          <w:lang w:val="en-US"/>
+        </w:rPr>
+        <w:t xml:space="preserve"> coordinates</w:t>
+      </w:r>
+      <w:r>
+        <w:rPr>
+          <w:rFonts w:ascii="Times New Roman" w:hAnsi="Times New Roman" w:cs="Times New Roman"/>
+          <w:lang w:val="en-US"/>
+        </w:rPr>
+        <w:t xml:space="preserve">, respectively. </w:t>
+      </w:r>
+      <m:oMath>
+        <m:sSub>
+          <m:sSubPr>
+            <m:ctrlPr>
+              <w:rPr>
+                <w:rFonts w:ascii="Cambria Math" w:hAnsi="Cambria Math" w:cs="Times New Roman"/>
+              </w:rPr>
+            </m:ctrlPr>
+          </m:sSubPr>
+          <m:e>
+            <m:r>
+              <w:rPr>
+                <w:rFonts w:ascii="Cambria Math" w:hAnsi="Cambria Math" w:cs="Times New Roman"/>
+              </w:rPr>
+              <m:t>D</m:t>
+            </m:r>
+          </m:e>
+          <m:sub>
+            <m:r>
+              <w:rPr>
+                <w:rFonts w:ascii="Cambria Math" w:hAnsi="Cambria Math" w:cs="Times New Roman"/>
+              </w:rPr>
+              <m:t>s</m:t>
+            </m:r>
+          </m:sub>
+        </m:sSub>
+      </m:oMath>
+      <w:r>
+        <w:rPr>
+          <w:rFonts w:ascii="Times New Roman" w:hAnsi="Times New Roman" w:cs="Times New Roman"/>
+        </w:rPr>
+        <w:t xml:space="preserve"> is a linear combination of </w:t>
+      </w:r>
+      <m:oMath>
+        <m:sSub>
+          <m:sSubPr>
+            <m:ctrlPr>
+              <w:rPr>
+                <w:rFonts w:ascii="Cambria Math" w:hAnsi="Cambria Math" w:cs="Times New Roman"/>
+              </w:rPr>
+            </m:ctrlPr>
+          </m:sSubPr>
+          <m:e>
+            <m:r>
+              <w:rPr>
+                <w:rFonts w:ascii="Cambria Math" w:hAnsi="Cambria Math" w:cs="Times New Roman"/>
+              </w:rPr>
+              <m:t>d</m:t>
+            </m:r>
+          </m:e>
+          <m:sub>
+            <m:r>
+              <w:rPr>
+                <w:rFonts w:ascii="Cambria Math" w:hAnsi="Cambria Math" w:cs="Times New Roman"/>
+              </w:rPr>
+              <m:t>lab</m:t>
+            </m:r>
+          </m:sub>
+        </m:sSub>
+      </m:oMath>
+      <w:r>
+        <w:rPr>
+          <w:rFonts w:ascii="Times New Roman" w:hAnsi="Times New Roman" w:cs="Times New Roman"/>
+        </w:rPr>
+        <w:t xml:space="preserve"> and </w:t>
+      </w:r>
+      <m:oMath>
+        <m:sSub>
+          <m:sSubPr>
+            <m:ctrlPr>
+              <w:rPr>
+                <w:rFonts w:ascii="Cambria Math" w:hAnsi="Cambria Math" w:cs="Times New Roman"/>
+              </w:rPr>
+            </m:ctrlPr>
+          </m:sSubPr>
+          <m:e>
+            <m:r>
+              <w:rPr>
+                <w:rFonts w:ascii="Cambria Math" w:hAnsi="Cambria Math" w:cs="Times New Roman"/>
+              </w:rPr>
+              <m:t>d</m:t>
+            </m:r>
+          </m:e>
+          <m:sub>
+            <m:r>
+              <w:rPr>
+                <w:rFonts w:ascii="Cambria Math" w:hAnsi="Cambria Math" w:cs="Times New Roman"/>
+              </w:rPr>
+              <m:t>xy</m:t>
+            </m:r>
+          </m:sub>
+        </m:sSub>
+      </m:oMath>
+      <w:r>
+        <w:rPr>
+          <w:rFonts w:ascii="Times New Roman" w:hAnsi="Times New Roman" w:cs="Times New Roman"/>
+        </w:rPr>
+        <w:t xml:space="preserve">. Specifically, </w:t>
+      </w:r>
+      <m:oMath>
+        <m:r>
+          <w:rPr>
+            <w:rFonts w:ascii="Cambria Math" w:hAnsi="Cambria Math" w:cs="Times New Roman"/>
+          </w:rPr>
+          <m:t>S=</m:t>
+        </m:r>
+        <m:rad>
+          <m:radPr>
+            <m:degHide m:val="1"/>
+            <m:ctrlPr>
+              <w:rPr>
+                <w:rFonts w:ascii="Cambria Math" w:hAnsi="Cambria Math" w:cs="Times New Roman"/>
+                <w:i/>
+                <w:lang w:val="en-US"/>
+              </w:rPr>
+            </m:ctrlPr>
+          </m:radPr>
+          <m:deg/>
+          <m:e>
+            <m:f>
+              <m:fPr>
+                <m:type m:val="lin"/>
+                <m:ctrlPr>
+                  <w:rPr>
+                    <w:rFonts w:ascii="Cambria Math" w:hAnsi="Cambria Math" w:cs="Times New Roman"/>
+                    <w:i/>
+                    <w:lang w:val="en-US"/>
+                  </w:rPr>
+                </m:ctrlPr>
+              </m:fPr>
+              <m:num>
+                <m:r>
+                  <w:rPr>
+                    <w:rFonts w:ascii="Cambria Math" w:hAnsi="Cambria Math" w:cs="Times New Roman"/>
+                    <w:lang w:val="en-US"/>
+                  </w:rPr>
+                  <m:t>N</m:t>
+                </m:r>
+              </m:num>
+              <m:den>
+                <m:r>
+                  <w:rPr>
+                    <w:rFonts w:ascii="Cambria Math" w:hAnsi="Cambria Math" w:cs="Times New Roman"/>
+                    <w:lang w:val="en-US"/>
+                  </w:rPr>
+                  <m:t>K</m:t>
+                </m:r>
+              </m:den>
+            </m:f>
+          </m:e>
+        </m:rad>
+      </m:oMath>
+      <w:r>
+        <w:rPr>
+          <w:rFonts w:ascii="Times New Roman" w:hAnsi="Times New Roman" w:cs="Times New Roman"/>
+          <w:lang w:val="en-US"/>
+        </w:rPr>
+        <w:t xml:space="preserve">, and </w:t>
+      </w:r>
+      <w:r>
+        <w:rPr>
+          <w:rFonts w:ascii="Times New Roman" w:hAnsi="Times New Roman" w:cs="Times New Roman"/>
+          <w:lang w:val="en-US"/>
+        </w:rPr>
+        <w:t xml:space="preserve">the </w:t>
+      </w:r>
+      <w:r>
+        <w:rPr>
+          <w:rFonts w:ascii="Times New Roman" w:hAnsi="Times New Roman" w:cs="Times New Roman"/>
+          <w:i/>
+          <w:lang w:val="en-US"/>
+        </w:rPr>
+        <w:t>m</w:t>
+      </w:r>
+      <w:r>
+        <w:rPr>
+          <w:rFonts w:ascii="Times New Roman" w:hAnsi="Times New Roman" w:cs="Times New Roman"/>
+          <w:lang w:val="en-US"/>
+        </w:rPr>
+        <w:t xml:space="preserve"> value is chosen</w:t>
+      </w:r>
+      <w:r>
+        <w:rPr>
+          <w:rFonts w:ascii="Times New Roman" w:hAnsi="Times New Roman" w:cs="Times New Roman"/>
+          <w:lang w:val="en-US"/>
+        </w:rPr>
+        <w:t xml:space="preserve"> by the user. </w:t>
+      </w:r>
+      <w:r>
+        <w:rPr>
+          <w:rFonts w:ascii="Times New Roman" w:hAnsi="Times New Roman" w:cs="Times New Roman"/>
+          <w:lang w:val="en-US"/>
+        </w:rPr>
+        <w:t xml:space="preserve">Since </w:t>
+      </w:r>
+      <m:oMath>
+        <m:r>
+          <w:rPr>
+            <w:rFonts w:ascii="Cambria Math" w:hAnsi="Cambria Math" w:cs="Times New Roman"/>
+          </w:rPr>
+          <m:t>S</m:t>
+        </m:r>
+      </m:oMath>
+      <w:r>
+        <w:rPr>
+          <w:rFonts w:ascii="Times New Roman" w:hAnsi="Times New Roman" w:cs="Times New Roman"/>
+        </w:rPr>
+        <w:t xml:space="preserve"> will be fixed for fixed </w:t>
+      </w:r>
+      <w:r>
+        <w:rPr>
+          <w:rFonts w:ascii="Times New Roman" w:hAnsi="Times New Roman" w:cs="Times New Roman"/>
+          <w:i/>
+        </w:rPr>
+        <w:t>N</w:t>
+      </w:r>
+      <w:r>
+        <w:rPr>
+          <w:rFonts w:ascii="Times New Roman" w:hAnsi="Times New Roman" w:cs="Times New Roman"/>
+        </w:rPr>
+        <w:t xml:space="preserve"> and </w:t>
+      </w:r>
+      <w:r>
+        <w:rPr>
+          <w:rFonts w:ascii="Times New Roman" w:hAnsi="Times New Roman" w:cs="Times New Roman"/>
+          <w:i/>
+        </w:rPr>
+        <w:t>K</w:t>
+      </w:r>
+      <w:r>
+        <w:rPr>
+          <w:rFonts w:ascii="Times New Roman" w:hAnsi="Times New Roman" w:cs="Times New Roman"/>
+        </w:rPr>
+        <w:t xml:space="preserve"> values, the </w:t>
+      </w:r>
+      <w:r>
+        <w:rPr>
+          <w:rFonts w:ascii="Times New Roman" w:hAnsi="Times New Roman" w:cs="Times New Roman"/>
+          <w:i/>
+          <w:lang w:val="en-US"/>
+        </w:rPr>
+        <w:t>m</w:t>
+      </w:r>
+      <w:r>
+        <w:rPr>
+          <w:rFonts w:ascii="Times New Roman" w:hAnsi="Times New Roman" w:cs="Times New Roman"/>
+          <w:lang w:val="en-US"/>
+        </w:rPr>
+        <w:t xml:space="preserve"> value</w:t>
+      </w:r>
+      <w:r>
+        <w:rPr>
+          <w:rFonts w:ascii="Times New Roman" w:hAnsi="Times New Roman" w:cs="Times New Roman"/>
+          <w:lang w:val="en-US"/>
+        </w:rPr>
+        <w:t xml:space="preserve"> will determine how </w:t>
+      </w:r>
+      <w:r>
+        <w:rPr>
+          <w:rFonts w:ascii="Times New Roman" w:hAnsi="Times New Roman" w:cs="Times New Roman"/>
+          <w:lang w:val="en-US"/>
+        </w:rPr>
+        <w:t xml:space="preserve">much weight we put on the </w:t>
+      </w:r>
+      <w:r>
+        <w:rPr>
+          <w:rFonts w:ascii="Times New Roman" w:hAnsi="Times New Roman" w:cs="Times New Roman"/>
+          <w:lang w:val="en-US"/>
+        </w:rPr>
+        <w:t>distance</w:t>
+      </w:r>
+      <w:r>
+        <w:rPr>
+          <w:rFonts w:ascii="Times New Roman" w:hAnsi="Times New Roman" w:cs="Times New Roman"/>
+          <w:lang w:val="en-US"/>
+        </w:rPr>
+        <w:t xml:space="preserve"> for </w:t>
+      </w:r>
+      <w:r>
+        <w:rPr>
+          <w:rFonts w:ascii="Times New Roman" w:hAnsi="Times New Roman" w:cs="Times New Roman"/>
+          <w:i/>
+          <w:lang w:val="en-US"/>
+        </w:rPr>
+        <w:t>x, y</w:t>
+      </w:r>
+      <w:r>
+        <w:rPr>
+          <w:rFonts w:ascii="Times New Roman" w:hAnsi="Times New Roman" w:cs="Times New Roman"/>
+          <w:lang w:val="en-US"/>
+        </w:rPr>
+        <w:t xml:space="preserve"> coordinates</w:t>
+      </w:r>
+      <w:r>
+        <w:rPr>
+          <w:rFonts w:ascii="Times New Roman" w:hAnsi="Times New Roman" w:cs="Times New Roman"/>
+          <w:lang w:val="en-US"/>
+        </w:rPr>
+        <w:t>.</w:t>
+      </w:r>
+    </w:p>
+    <w:p>
+      <w:pPr>
+        <w:jc w:val="both"/>
         <w:rPr>
           <w:rFonts w:ascii="Times New Roman" w:hAnsi="Times New Roman" w:cs="Times New Roman"/>
           <w:lang w:val="en-US"/>
@@ -629,14 +2208,551 @@
     </w:p>
     <w:p>
       <w:pPr>
-        <w:rPr>
-          <w:rFonts w:ascii="Times New Roman" w:hAnsi="Times New Roman" w:cs="Times New Roman"/>
-          <w:lang w:val="en-US"/>
+        <w:jc w:val="both"/>
+        <w:rPr>
+          <w:rFonts w:ascii="Times New Roman" w:hAnsi="Times New Roman" w:cs="Times New Roman"/>
+        </w:rPr>
+      </w:pPr>
+      <w:r>
+        <w:rPr>
+          <w:rFonts w:ascii="Times New Roman" w:hAnsi="Times New Roman" w:cs="Times New Roman"/>
+          <w:lang w:val="en-US"/>
+        </w:rPr>
+        <w:t xml:space="preserve">Then, </w:t>
+      </w:r>
+      <w:r>
+        <w:rPr>
+          <w:rFonts w:ascii="Times New Roman" w:hAnsi="Times New Roman" w:cs="Times New Roman"/>
+          <w:lang w:val="en-US"/>
+        </w:rPr>
+        <w:t>a minor adjustme</w:t>
+      </w:r>
+      <w:r>
+        <w:rPr>
+          <w:rFonts w:ascii="Times New Roman" w:hAnsi="Times New Roman" w:cs="Times New Roman"/>
+          <w:lang w:val="en-US"/>
+        </w:rPr>
+        <w:t>nt will be done for the locations of initial superpixel centers to prevent them from sitting on any edges</w:t>
+      </w:r>
+      <w:r>
+        <w:rPr>
+          <w:rFonts w:ascii="Times New Roman" w:hAnsi="Times New Roman" w:cs="Times New Roman"/>
+          <w:lang w:val="en-US"/>
+        </w:rPr>
+        <w:t xml:space="preserve"> [10]</w:t>
+      </w:r>
+      <w:r>
+        <w:rPr>
+          <w:rFonts w:ascii="Times New Roman" w:hAnsi="Times New Roman" w:cs="Times New Roman"/>
+          <w:lang w:val="en-US"/>
+        </w:rPr>
+        <w:t xml:space="preserve">. </w:t>
+      </w:r>
+      <w:r>
+        <w:rPr>
+          <w:rFonts w:ascii="Times New Roman" w:hAnsi="Times New Roman" w:cs="Times New Roman"/>
+          <w:lang w:val="en-US"/>
+        </w:rPr>
+        <w:t xml:space="preserve">We ignored this minor detail here, but if you are interested in this, please do </w:t>
+      </w:r>
+      <w:r>
+        <w:rPr>
+          <w:rFonts w:ascii="Times New Roman" w:hAnsi="Times New Roman" w:cs="Times New Roman"/>
+          <w:lang w:val="en-US"/>
+        </w:rPr>
+        <w:t xml:space="preserve">not hesitate to check the original paper for the detail. </w:t>
+      </w:r>
+      <w:r>
+        <w:rPr>
+          <w:rFonts w:ascii="Times New Roman" w:hAnsi="Times New Roman" w:cs="Times New Roman"/>
+          <w:lang w:val="en-US"/>
+        </w:rPr>
+        <w:t xml:space="preserve">Finally, </w:t>
+      </w:r>
+      <w:r>
+        <w:rPr>
+          <w:rFonts w:ascii="Times New Roman" w:hAnsi="Times New Roman" w:cs="Times New Roman"/>
+          <w:lang w:val="en-US"/>
+        </w:rPr>
+        <w:t>the</w:t>
+      </w:r>
+      <w:r>
+        <w:rPr>
+          <w:rFonts w:ascii="Times New Roman" w:hAnsi="Times New Roman" w:cs="Times New Roman"/>
+          <w:lang w:val="en-US"/>
+        </w:rPr>
+        <w:t xml:space="preserve"> formal</w:t>
+      </w:r>
+      <w:r>
+        <w:rPr>
+          <w:rFonts w:ascii="Times New Roman" w:hAnsi="Times New Roman" w:cs="Times New Roman"/>
+          <w:lang w:val="en-US"/>
+        </w:rPr>
+        <w:t xml:space="preserve"> algorithm proposed by [10] will be </w:t>
+      </w:r>
+      <w:r>
+        <w:rPr>
+          <w:rFonts w:ascii="Times New Roman" w:hAnsi="Times New Roman" w:cs="Times New Roman"/>
+          <w:lang w:val="en-US"/>
+        </w:rPr>
+        <w:t xml:space="preserve">to first </w:t>
+      </w:r>
+      <w:r>
+        <w:rPr>
+          <w:rFonts w:ascii="Times New Roman" w:hAnsi="Times New Roman" w:cs="Times New Roman"/>
+          <w:lang w:val="en-US"/>
+        </w:rPr>
+        <w:t xml:space="preserve">initialize the superpixel centers on the grid of an image by the interval distance of </w:t>
+      </w:r>
+      <m:oMath>
+        <m:rad>
+          <m:radPr>
+            <m:degHide m:val="1"/>
+            <m:ctrlPr>
+              <w:rPr>
+                <w:rFonts w:ascii="Cambria Math" w:hAnsi="Cambria Math" w:cs="Times New Roman"/>
+                <w:i/>
+                <w:lang w:val="en-US"/>
+              </w:rPr>
+            </m:ctrlPr>
+          </m:radPr>
+          <m:deg/>
+          <m:e>
+            <m:f>
+              <m:fPr>
+                <m:type m:val="lin"/>
+                <m:ctrlPr>
+                  <w:rPr>
+                    <w:rFonts w:ascii="Cambria Math" w:hAnsi="Cambria Math" w:cs="Times New Roman"/>
+                    <w:i/>
+                    <w:lang w:val="en-US"/>
+                  </w:rPr>
+                </m:ctrlPr>
+              </m:fPr>
+              <m:num>
+                <m:r>
+                  <w:rPr>
+                    <w:rFonts w:ascii="Cambria Math" w:hAnsi="Cambria Math" w:cs="Times New Roman"/>
+                    <w:lang w:val="en-US"/>
+                  </w:rPr>
+                  <m:t>N</m:t>
+                </m:r>
+              </m:num>
+              <m:den>
+                <m:r>
+                  <w:rPr>
+                    <w:rFonts w:ascii="Cambria Math" w:hAnsi="Cambria Math" w:cs="Times New Roman"/>
+                    <w:lang w:val="en-US"/>
+                  </w:rPr>
+                  <m:t>K</m:t>
+                </m:r>
+              </m:den>
+            </m:f>
+          </m:e>
+        </m:rad>
+      </m:oMath>
+      <w:r>
+        <w:rPr>
+          <w:rFonts w:ascii="Times New Roman" w:hAnsi="Times New Roman" w:cs="Times New Roman"/>
+          <w:lang w:val="en-US"/>
+        </w:rPr>
+        <w:t xml:space="preserve">. </w:t>
+      </w:r>
+      <w:r>
+        <w:rPr>
+          <w:rFonts w:ascii="Times New Roman" w:hAnsi="Times New Roman" w:cs="Times New Roman"/>
+          <w:lang w:val="en-US"/>
+        </w:rPr>
+        <w:t xml:space="preserve">Then, each pixel in the image will be assigned to its nearest </w:t>
+      </w:r>
+      <w:r>
+        <w:rPr>
+          <w:rFonts w:ascii="Times New Roman" w:hAnsi="Times New Roman" w:cs="Times New Roman"/>
+          <w:lang w:val="en-US"/>
+        </w:rPr>
+        <w:t xml:space="preserve">superpixel center. After this step, </w:t>
+      </w:r>
+      <w:r>
+        <w:rPr>
+          <w:rFonts w:ascii="Times New Roman" w:hAnsi="Times New Roman" w:cs="Times New Roman"/>
+          <w:lang w:val="en-US"/>
+        </w:rPr>
+        <w:t xml:space="preserve">a new superpixel center will be calculated by averaging all the </w:t>
+      </w:r>
+      <m:oMath>
+        <m:sSub>
+          <m:sSubPr>
+            <m:ctrlPr>
+              <w:rPr>
+                <w:rFonts w:ascii="Cambria Math" w:hAnsi="Cambria Math" w:cs="Times New Roman"/>
+              </w:rPr>
+            </m:ctrlPr>
+          </m:sSubPr>
+          <m:e>
+            <m:r>
+              <w:rPr>
+                <w:rFonts w:ascii="Cambria Math" w:hAnsi="Cambria Math" w:cs="Times New Roman"/>
+              </w:rPr>
+              <m:t>C</m:t>
+            </m:r>
+          </m:e>
+          <m:sub>
+            <m:r>
+              <w:rPr>
+                <w:rFonts w:ascii="Cambria Math" w:hAnsi="Cambria Math" w:cs="Times New Roman"/>
+              </w:rPr>
+              <m:t>i</m:t>
+            </m:r>
+          </m:sub>
+        </m:sSub>
+        <m:r>
+          <m:rPr>
+            <m:sty m:val="p"/>
+          </m:rPr>
+          <w:rPr>
+            <w:rFonts w:ascii="Cambria Math" w:hAnsi="Cambria Math" w:cs="Times New Roman"/>
+          </w:rPr>
+          <m:t>=</m:t>
+        </m:r>
+        <m:sSup>
+          <m:sSupPr>
+            <m:ctrlPr>
+              <w:rPr>
+                <w:rFonts w:ascii="Cambria Math" w:hAnsi="Cambria Math" w:cs="Times New Roman"/>
+              </w:rPr>
+            </m:ctrlPr>
+          </m:sSupPr>
+          <m:e>
+            <m:r>
+              <m:rPr>
+                <m:sty m:val="p"/>
+              </m:rPr>
+              <w:rPr>
+                <w:rFonts w:ascii="Cambria Math" w:hAnsi="Cambria Math" w:cs="Times New Roman"/>
+              </w:rPr>
+              <m:t>[</m:t>
+            </m:r>
+            <m:sSub>
+              <m:sSubPr>
+                <m:ctrlPr>
+                  <w:rPr>
+                    <w:rFonts w:ascii="Cambria Math" w:hAnsi="Cambria Math" w:cs="Times New Roman"/>
+                  </w:rPr>
+                </m:ctrlPr>
+              </m:sSubPr>
+              <m:e>
+                <m:r>
+                  <w:rPr>
+                    <w:rFonts w:ascii="Cambria Math" w:hAnsi="Cambria Math" w:cs="Times New Roman"/>
+                  </w:rPr>
+                  <m:t>l</m:t>
+                </m:r>
+              </m:e>
+              <m:sub>
+                <m:r>
+                  <w:rPr>
+                    <w:rFonts w:ascii="Cambria Math" w:hAnsi="Cambria Math" w:cs="Times New Roman"/>
+                  </w:rPr>
+                  <m:t>i</m:t>
+                </m:r>
+              </m:sub>
+            </m:sSub>
+            <m:r>
+              <m:rPr>
+                <m:sty m:val="p"/>
+              </m:rPr>
+              <w:rPr>
+                <w:rFonts w:ascii="Cambria Math" w:hAnsi="Cambria Math" w:cs="Times New Roman"/>
+              </w:rPr>
+              <m:t>,</m:t>
+            </m:r>
+            <m:sSub>
+              <m:sSubPr>
+                <m:ctrlPr>
+                  <w:rPr>
+                    <w:rFonts w:ascii="Cambria Math" w:hAnsi="Cambria Math" w:cs="Times New Roman"/>
+                  </w:rPr>
+                </m:ctrlPr>
+              </m:sSubPr>
+              <m:e>
+                <m:r>
+                  <w:rPr>
+                    <w:rFonts w:ascii="Cambria Math" w:hAnsi="Cambria Math" w:cs="Times New Roman"/>
+                  </w:rPr>
+                  <m:t>a</m:t>
+                </m:r>
+              </m:e>
+              <m:sub>
+                <m:r>
+                  <w:rPr>
+                    <w:rFonts w:ascii="Cambria Math" w:hAnsi="Cambria Math" w:cs="Times New Roman"/>
+                  </w:rPr>
+                  <m:t>i</m:t>
+                </m:r>
+              </m:sub>
+            </m:sSub>
+            <m:r>
+              <m:rPr>
+                <m:sty m:val="p"/>
+              </m:rPr>
+              <w:rPr>
+                <w:rFonts w:ascii="Cambria Math" w:hAnsi="Cambria Math" w:cs="Times New Roman"/>
+              </w:rPr>
+              <m:t>,</m:t>
+            </m:r>
+            <m:sSub>
+              <m:sSubPr>
+                <m:ctrlPr>
+                  <w:rPr>
+                    <w:rFonts w:ascii="Cambria Math" w:hAnsi="Cambria Math" w:cs="Times New Roman"/>
+                  </w:rPr>
+                </m:ctrlPr>
+              </m:sSubPr>
+              <m:e>
+                <m:r>
+                  <w:rPr>
+                    <w:rFonts w:ascii="Cambria Math" w:hAnsi="Cambria Math" w:cs="Times New Roman"/>
+                  </w:rPr>
+                  <m:t>b</m:t>
+                </m:r>
+              </m:e>
+              <m:sub>
+                <m:r>
+                  <w:rPr>
+                    <w:rFonts w:ascii="Cambria Math" w:hAnsi="Cambria Math" w:cs="Times New Roman"/>
+                  </w:rPr>
+                  <m:t>i</m:t>
+                </m:r>
+              </m:sub>
+            </m:sSub>
+            <m:r>
+              <m:rPr>
+                <m:sty m:val="p"/>
+              </m:rPr>
+              <w:rPr>
+                <w:rFonts w:ascii="Cambria Math" w:hAnsi="Cambria Math" w:cs="Times New Roman"/>
+              </w:rPr>
+              <m:t>,</m:t>
+            </m:r>
+            <m:sSub>
+              <m:sSubPr>
+                <m:ctrlPr>
+                  <w:rPr>
+                    <w:rFonts w:ascii="Cambria Math" w:hAnsi="Cambria Math" w:cs="Times New Roman"/>
+                  </w:rPr>
+                </m:ctrlPr>
+              </m:sSubPr>
+              <m:e>
+                <m:r>
+                  <w:rPr>
+                    <w:rFonts w:ascii="Cambria Math" w:hAnsi="Cambria Math" w:cs="Times New Roman"/>
+                  </w:rPr>
+                  <m:t>x</m:t>
+                </m:r>
+              </m:e>
+              <m:sub>
+                <m:r>
+                  <w:rPr>
+                    <w:rFonts w:ascii="Cambria Math" w:hAnsi="Cambria Math" w:cs="Times New Roman"/>
+                  </w:rPr>
+                  <m:t>i</m:t>
+                </m:r>
+              </m:sub>
+            </m:sSub>
+            <m:r>
+              <m:rPr>
+                <m:sty m:val="p"/>
+              </m:rPr>
+              <w:rPr>
+                <w:rFonts w:ascii="Cambria Math" w:hAnsi="Cambria Math" w:cs="Times New Roman"/>
+              </w:rPr>
+              <m:t>,</m:t>
+            </m:r>
+            <m:sSub>
+              <m:sSubPr>
+                <m:ctrlPr>
+                  <w:rPr>
+                    <w:rFonts w:ascii="Cambria Math" w:hAnsi="Cambria Math" w:cs="Times New Roman"/>
+                  </w:rPr>
+                </m:ctrlPr>
+              </m:sSubPr>
+              <m:e>
+                <m:r>
+                  <w:rPr>
+                    <w:rFonts w:ascii="Cambria Math" w:hAnsi="Cambria Math" w:cs="Times New Roman"/>
+                  </w:rPr>
+                  <m:t>y</m:t>
+                </m:r>
+              </m:e>
+              <m:sub>
+                <m:r>
+                  <w:rPr>
+                    <w:rFonts w:ascii="Cambria Math" w:hAnsi="Cambria Math" w:cs="Times New Roman"/>
+                  </w:rPr>
+                  <m:t>i</m:t>
+                </m:r>
+              </m:sub>
+            </m:sSub>
+            <m:r>
+              <m:rPr>
+                <m:sty m:val="p"/>
+              </m:rPr>
+              <w:rPr>
+                <w:rFonts w:ascii="Cambria Math" w:hAnsi="Cambria Math" w:cs="Times New Roman"/>
+              </w:rPr>
+              <m:t>]</m:t>
+            </m:r>
+          </m:e>
+          <m:sup>
+            <m:r>
+              <w:rPr>
+                <w:rFonts w:ascii="Cambria Math" w:hAnsi="Cambria Math" w:cs="Times New Roman"/>
+              </w:rPr>
+              <m:t>T</m:t>
+            </m:r>
+          </m:sup>
+        </m:sSup>
+      </m:oMath>
+      <w:r>
+        <w:rPr>
+          <w:rFonts w:ascii="Times New Roman" w:hAnsi="Times New Roman" w:cs="Times New Roman"/>
+        </w:rPr>
+        <w:t xml:space="preserve"> of each pixel belonging to that center. Then, it will repeat the above </w:t>
+      </w:r>
+      <w:r>
+        <w:rPr>
+          <w:rFonts w:ascii="Times New Roman" w:hAnsi="Times New Roman" w:cs="Times New Roman"/>
+        </w:rPr>
+        <w:t>two steps, until the results converge.</w:t>
+      </w:r>
+    </w:p>
+    <w:p>
+      <w:pPr>
+        <w:jc w:val="both"/>
+        <w:rPr>
+          <w:rFonts w:ascii="Times New Roman" w:hAnsi="Times New Roman" w:cs="Times New Roman"/>
         </w:rPr>
       </w:pPr>
     </w:p>
     <w:p>
       <w:pPr>
+        <w:jc w:val="both"/>
+        <w:rPr>
+          <w:rFonts w:ascii="Times New Roman" w:hAnsi="Times New Roman" w:cs="Times New Roman"/>
+          <w:lang w:val="en-US"/>
+        </w:rPr>
+      </w:pPr>
+      <w:r>
+        <w:rPr>
+          <w:rFonts w:ascii="Times New Roman" w:hAnsi="Times New Roman" w:cs="Times New Roman"/>
+          <w:lang w:val="en-US"/>
+        </w:rPr>
+        <w:t xml:space="preserve">The advantage of using </w:t>
+      </w:r>
+      <w:r>
+        <w:rPr>
+          <w:rFonts w:ascii="Times New Roman" w:hAnsi="Times New Roman" w:cs="Times New Roman"/>
+          <w:lang w:val="en-US"/>
+        </w:rPr>
+        <w:t xml:space="preserve">SLIC to compute superpixels is that its efficiency </w:t>
+      </w:r>
+      <w:r>
+        <w:rPr>
+          <w:rFonts w:ascii="Times New Roman" w:hAnsi="Times New Roman" w:cs="Times New Roman"/>
+          <w:lang w:val="en-US"/>
+        </w:rPr>
+        <w:t xml:space="preserve">is outstanding. According to [10], </w:t>
+      </w:r>
+      <w:r>
+        <w:rPr>
+          <w:rFonts w:ascii="Times New Roman" w:hAnsi="Times New Roman" w:cs="Times New Roman"/>
+          <w:lang w:val="en-US"/>
+        </w:rPr>
+        <w:t xml:space="preserve">its efficiency is </w:t>
+      </w:r>
+      <m:oMath>
+        <m:r>
+          <w:rPr>
+            <w:rFonts w:ascii="Cambria Math" w:hAnsi="Cambria Math" w:cs="Times New Roman"/>
+            <w:lang w:val="en-US"/>
+          </w:rPr>
+          <m:t>O(N)</m:t>
+        </m:r>
+      </m:oMath>
+      <w:r>
+        <w:rPr>
+          <w:rFonts w:ascii="Times New Roman" w:hAnsi="Times New Roman" w:cs="Times New Roman"/>
+          <w:lang w:val="en-US"/>
+        </w:rPr>
+        <w:t xml:space="preserve">, where </w:t>
+      </w:r>
+      <w:r>
+        <w:rPr>
+          <w:rFonts w:ascii="Times New Roman" w:hAnsi="Times New Roman" w:cs="Times New Roman"/>
+          <w:i/>
+          <w:lang w:val="en-US"/>
+        </w:rPr>
+        <w:t>N</w:t>
+      </w:r>
+      <w:r>
+        <w:rPr>
+          <w:rFonts w:ascii="Times New Roman" w:hAnsi="Times New Roman" w:cs="Times New Roman"/>
+          <w:lang w:val="en-US"/>
+        </w:rPr>
+        <w:t xml:space="preserve"> is the total number of pixels in an image.</w:t>
+      </w:r>
+      <w:r>
+        <w:rPr>
+          <w:rFonts w:ascii="Times New Roman" w:hAnsi="Times New Roman" w:cs="Times New Roman"/>
+          <w:lang w:val="en-US"/>
+        </w:rPr>
+        <w:t xml:space="preserve"> However, </w:t>
+      </w:r>
+      <w:r>
+        <w:rPr>
+          <w:rFonts w:ascii="Times New Roman" w:hAnsi="Times New Roman" w:cs="Times New Roman"/>
+          <w:lang w:val="en-US"/>
+        </w:rPr>
+        <w:t xml:space="preserve">since the SLIC algorithm is </w:t>
+      </w:r>
+      <w:r>
+        <w:rPr>
+          <w:rFonts w:ascii="Times New Roman" w:hAnsi="Times New Roman" w:cs="Times New Roman"/>
+          <w:lang w:val="en-US"/>
+        </w:rPr>
+        <w:t>a special case of</w:t>
+      </w:r>
+      <w:r>
+        <w:rPr>
+          <w:rFonts w:ascii="Times New Roman" w:hAnsi="Times New Roman" w:cs="Times New Roman"/>
+          <w:lang w:val="en-US"/>
+        </w:rPr>
+        <w:t xml:space="preserve"> the </w:t>
+      </w:r>
+      <w:r>
+        <w:rPr>
+          <w:rFonts w:ascii="Times New Roman" w:hAnsi="Times New Roman" w:cs="Times New Roman"/>
+          <w:lang w:val="en-US"/>
+        </w:rPr>
+        <w:t>K-</w:t>
+      </w:r>
+      <w:r>
+        <w:rPr>
+          <w:rFonts w:ascii="Times New Roman" w:hAnsi="Times New Roman" w:cs="Times New Roman"/>
+          <w:lang w:val="en-US"/>
+        </w:rPr>
+        <w:t xml:space="preserve">means algorithm </w:t>
+      </w:r>
+      <w:r>
+        <w:rPr>
+          <w:rFonts w:ascii="Times New Roman" w:hAnsi="Times New Roman" w:cs="Times New Roman"/>
+          <w:lang w:val="en-US"/>
+        </w:rPr>
+        <w:t>in the unsupervised learning field, it may inherit some disadvantages from the K-means algorithm family.</w:t>
+      </w:r>
+    </w:p>
+    <w:p>
+      <w:pPr>
         <w:rPr>
           <w:rFonts w:ascii="Times New Roman" w:hAnsi="Times New Roman" w:cs="Times New Roman"/>
           <w:lang w:val="en-US"/>
@@ -650,12 +2766,14 @@
           <w:lang w:val="en-US"/>
         </w:rPr>
       </w:pPr>
-      <w:proofErr w:type="spellStart"/>
-      <w:r>
-        <w:rPr>
-          <w:rFonts w:ascii="Times New Roman" w:hAnsi="Times New Roman" w:cs="Times New Roman"/>
-          <w:lang w:val="en-US"/>
-        </w:rPr>
+      <w:bookmarkStart w:id="0" w:name="_GoBack"/>
+      <w:bookmarkEnd w:id="0"/>
+      <w:r>
+        <w:rPr>
+          <w:rFonts w:ascii="Times New Roman" w:hAnsi="Times New Roman" w:cs="Times New Roman"/>
+          <w:lang w:val="en-US"/>
+        </w:rPr>
+        <w:lastRenderedPageBreak/>
         <w:t>NCut</w:t>
       </w:r>
       <w:r>
@@ -663,15 +2781,7 @@
           <w:rFonts w:ascii="Times New Roman" w:hAnsi="Times New Roman" w:cs="Times New Roman"/>
           <w:lang w:val="en-US"/>
         </w:rPr>
-        <w:t>s</w:t>
-      </w:r>
-      <w:proofErr w:type="spellEnd"/>
-      <w:r>
-        <w:rPr>
-          <w:rFonts w:ascii="Times New Roman" w:hAnsi="Times New Roman" w:cs="Times New Roman"/>
-          <w:lang w:val="en-US"/>
-        </w:rPr>
-        <w:t>:</w:t>
+        <w:t>s:</w:t>
       </w:r>
     </w:p>
     <w:p>
@@ -713,21 +2823,12 @@
           <w:lang w:val="en-US"/>
         </w:rPr>
       </w:pPr>
-      <w:proofErr w:type="spellStart"/>
-      <w:r>
-        <w:rPr>
-          <w:rFonts w:ascii="Times New Roman" w:hAnsi="Times New Roman" w:cs="Times New Roman"/>
-          <w:lang w:val="en-US"/>
-        </w:rPr>
-        <w:t>Turbopixels</w:t>
-      </w:r>
-      <w:proofErr w:type="spellEnd"/>
-      <w:r>
-        <w:rPr>
-          <w:rFonts w:ascii="Times New Roman" w:hAnsi="Times New Roman" w:cs="Times New Roman"/>
-          <w:lang w:val="en-US"/>
-        </w:rPr>
-        <w:t>:</w:t>
+      <w:r>
+        <w:rPr>
+          <w:rFonts w:ascii="Times New Roman" w:hAnsi="Times New Roman" w:cs="Times New Roman"/>
+          <w:lang w:val="en-US"/>
+        </w:rPr>
+        <w:t>Turbopixels:</w:t>
       </w:r>
     </w:p>
     <w:p>

</xml_diff>

<commit_message>
Finished rewritting Ncuts. Need to finish the Turbopixels as the next step.
</commit_message>
<xml_diff>
--- a/report/Superpixels_rewritten_by_Han.docx
+++ b/report/Superpixels_rewritten_by_Han.docx
@@ -667,41 +667,22 @@
       </m:oMath>
       <w:r>
         <w:rPr>
-          <w:rFonts w:ascii="Times New Roman" w:hAnsi="Times New Roman" w:cs="Times New Roman" w:hint="eastAsia"/>
-        </w:rPr>
-        <w:t xml:space="preserve"> </w:t>
-      </w:r>
-      <w:r>
-        <w:rPr>
-          <w:rFonts w:ascii="Times New Roman" w:hAnsi="Times New Roman" w:cs="Times New Roman"/>
-        </w:rPr>
-        <w:t xml:space="preserve">to denote </w:t>
-      </w:r>
-      <w:r>
-        <w:rPr>
-          <w:rFonts w:ascii="Times New Roman" w:hAnsi="Times New Roman" w:cs="Times New Roman"/>
-          <w:lang w:val="en-US"/>
-        </w:rPr>
-        <w:t>each superpixel center</w:t>
-      </w:r>
-      <w:r>
-        <w:rPr>
-          <w:rFonts w:ascii="Times New Roman" w:hAnsi="Times New Roman" w:cs="Times New Roman"/>
-          <w:lang w:val="en-US"/>
-        </w:rPr>
-        <w:t>,</w:t>
-      </w:r>
-      <w:r>
-        <w:rPr>
-          <w:rFonts w:ascii="Times New Roman" w:hAnsi="Times New Roman" w:cs="Times New Roman"/>
-        </w:rPr>
-        <w:t xml:space="preserve"> </w:t>
-      </w:r>
-      <w:r>
-        <w:rPr>
-          <w:rFonts w:ascii="Times New Roman" w:hAnsi="Times New Roman" w:cs="Times New Roman"/>
-        </w:rPr>
-        <w:t xml:space="preserve">with </w:t>
+          <w:rFonts w:ascii="Times New Roman" w:hAnsi="Times New Roman" w:cs="Times New Roman"/>
+        </w:rPr>
+        <w:t xml:space="preserve"> to denote </w:t>
+      </w:r>
+      <w:r>
+        <w:rPr>
+          <w:rFonts w:ascii="Times New Roman" w:hAnsi="Times New Roman" w:cs="Times New Roman"/>
+          <w:lang w:val="en-US"/>
+        </w:rPr>
+        <w:t>each superpixel center,</w:t>
+      </w:r>
+      <w:r>
+        <w:rPr>
+          <w:rFonts w:ascii="Times New Roman" w:hAnsi="Times New Roman" w:cs="Times New Roman"/>
+        </w:rPr>
+        <w:t xml:space="preserve"> with </w:t>
       </w:r>
       <w:r>
         <w:rPr>
@@ -740,14 +721,7 @@
           <w:rFonts w:ascii="Times New Roman" w:hAnsi="Times New Roman" w:cs="Times New Roman"/>
           <w:lang w:val="en-US"/>
         </w:rPr>
-        <w:t>Achanta et. al. [10]</w:t>
-      </w:r>
-      <w:r>
-        <w:rPr>
-          <w:rFonts w:ascii="Times New Roman" w:hAnsi="Times New Roman" w:cs="Times New Roman"/>
-          <w:lang w:val="en-US"/>
-        </w:rPr>
-        <w:t xml:space="preserve"> made an assumption that </w:t>
+        <w:t xml:space="preserve">Achanta et. al. [10] made an assumption that </w:t>
       </w:r>
       <w:r>
         <w:rPr>
@@ -1865,14 +1839,7 @@
           <w:rFonts w:ascii="Times New Roman" w:hAnsi="Times New Roman" w:cs="Times New Roman"/>
           <w:lang w:val="en-US"/>
         </w:rPr>
-        <w:t xml:space="preserve"> values</w:t>
-      </w:r>
-      <w:r>
-        <w:rPr>
-          <w:rFonts w:ascii="Times New Roman" w:hAnsi="Times New Roman" w:cs="Times New Roman"/>
-          <w:lang w:val="en-US"/>
-        </w:rPr>
-        <w:t xml:space="preserve"> and </w:t>
+        <w:t xml:space="preserve"> values and </w:t>
       </w:r>
       <w:r>
         <w:rPr>
@@ -1887,14 +1854,7 @@
           <w:rFonts w:ascii="Times New Roman" w:hAnsi="Times New Roman" w:cs="Times New Roman"/>
           <w:lang w:val="en-US"/>
         </w:rPr>
-        <w:t xml:space="preserve"> coordinates</w:t>
-      </w:r>
-      <w:r>
-        <w:rPr>
-          <w:rFonts w:ascii="Times New Roman" w:hAnsi="Times New Roman" w:cs="Times New Roman"/>
-          <w:lang w:val="en-US"/>
-        </w:rPr>
-        <w:t xml:space="preserve">, respectively. </w:t>
+        <w:t xml:space="preserve"> coordinates, respectively. </w:t>
       </w:r>
       <m:oMath>
         <m:sSub>
@@ -2144,14 +2104,7 @@
           <w:rFonts w:ascii="Times New Roman" w:hAnsi="Times New Roman" w:cs="Times New Roman"/>
           <w:lang w:val="en-US"/>
         </w:rPr>
-        <w:t xml:space="preserve"> value</w:t>
-      </w:r>
-      <w:r>
-        <w:rPr>
-          <w:rFonts w:ascii="Times New Roman" w:hAnsi="Times New Roman" w:cs="Times New Roman"/>
-          <w:lang w:val="en-US"/>
-        </w:rPr>
-        <w:t xml:space="preserve"> will determine how </w:t>
+        <w:t xml:space="preserve"> value will determine how </w:t>
       </w:r>
       <w:r>
         <w:rPr>
@@ -2187,14 +2140,7 @@
           <w:rFonts w:ascii="Times New Roman" w:hAnsi="Times New Roman" w:cs="Times New Roman"/>
           <w:lang w:val="en-US"/>
         </w:rPr>
-        <w:t xml:space="preserve"> coordinates</w:t>
-      </w:r>
-      <w:r>
-        <w:rPr>
-          <w:rFonts w:ascii="Times New Roman" w:hAnsi="Times New Roman" w:cs="Times New Roman"/>
-          <w:lang w:val="en-US"/>
-        </w:rPr>
-        <w:t>.</w:t>
+        <w:t xml:space="preserve"> coordinates.</w:t>
       </w:r>
     </w:p>
     <w:p>
@@ -2766,8 +2712,6 @@
           <w:lang w:val="en-US"/>
         </w:rPr>
       </w:pPr>
-      <w:bookmarkStart w:id="0" w:name="_GoBack"/>
-      <w:bookmarkEnd w:id="0"/>
       <w:r>
         <w:rPr>
           <w:rFonts w:ascii="Times New Roman" w:hAnsi="Times New Roman" w:cs="Times New Roman"/>
@@ -2794,11 +2738,1554 @@
     </w:p>
     <w:p>
       <w:pPr>
+        <w:jc w:val="both"/>
         <w:rPr>
           <w:rFonts w:ascii="Times New Roman" w:hAnsi="Times New Roman" w:cs="Times New Roman"/>
           <w:lang w:val="en-US"/>
         </w:rPr>
       </w:pPr>
+      <w:r>
+        <w:rPr>
+          <w:rFonts w:ascii="Times New Roman" w:hAnsi="Times New Roman" w:cs="Times New Roman"/>
+          <w:lang w:val="en-US"/>
+        </w:rPr>
+        <w:t xml:space="preserve">Ncuts was first proposed and introduced by Shi et. al. [11], whose intention is to use graph partition method to consider global features in image segmentation problem. </w:t>
+      </w:r>
+      <w:r>
+        <w:rPr>
+          <w:rFonts w:ascii="Times New Roman" w:hAnsi="Times New Roman" w:cs="Times New Roman"/>
+          <w:lang w:val="en-US"/>
+        </w:rPr>
+        <w:t xml:space="preserve">Instead of focusing </w:t>
+      </w:r>
+      <w:r>
+        <w:rPr>
+          <w:rFonts w:ascii="Times New Roman" w:hAnsi="Times New Roman" w:cs="Times New Roman"/>
+          <w:lang w:val="en-US"/>
+        </w:rPr>
+        <w:t>on the local features like the SLIC superpixels, Ncuts attempts to get the global sense of an image as ho</w:t>
+      </w:r>
+      <w:r>
+        <w:rPr>
+          <w:rFonts w:ascii="Times New Roman" w:hAnsi="Times New Roman" w:cs="Times New Roman"/>
+          <w:lang w:val="en-US"/>
+        </w:rPr>
+        <w:t>w human beings do for an image.</w:t>
+      </w:r>
+      <w:r>
+        <w:rPr>
+          <w:rFonts w:ascii="Times New Roman" w:hAnsi="Times New Roman" w:cs="Times New Roman"/>
+          <w:lang w:val="en-US"/>
+        </w:rPr>
+        <w:t xml:space="preserve"> In this algorithm, </w:t>
+      </w:r>
+      <w:r>
+        <w:rPr>
+          <w:rFonts w:ascii="Times New Roman" w:hAnsi="Times New Roman" w:cs="Times New Roman"/>
+          <w:lang w:val="en-US"/>
+        </w:rPr>
+        <w:t xml:space="preserve">Shi et. al [11] model an image as a weighted undirected graph </w:t>
+      </w:r>
+      <m:oMath>
+        <m:r>
+          <m:rPr>
+            <m:sty m:val="bi"/>
+          </m:rPr>
+          <w:rPr>
+            <w:rFonts w:ascii="Cambria Math" w:hAnsi="Cambria Math" w:cs="Times New Roman"/>
+            <w:lang w:val="en-US"/>
+          </w:rPr>
+          <m:t>G=(V,E)</m:t>
+        </m:r>
+      </m:oMath>
+      <w:r>
+        <w:rPr>
+          <w:rFonts w:ascii="Times New Roman" w:hAnsi="Times New Roman" w:cs="Times New Roman"/>
+          <w:lang w:val="en-US"/>
+        </w:rPr>
+        <w:t>.</w:t>
+      </w:r>
+      <w:r>
+        <w:rPr>
+          <w:rFonts w:ascii="Times New Roman" w:hAnsi="Times New Roman" w:cs="Times New Roman"/>
+          <w:lang w:val="en-US"/>
+        </w:rPr>
+        <w:t xml:space="preserve"> E</w:t>
+      </w:r>
+      <w:r>
+        <w:rPr>
+          <w:rFonts w:ascii="Times New Roman" w:hAnsi="Times New Roman" w:cs="Times New Roman"/>
+          <w:lang w:val="en-US"/>
+        </w:rPr>
+        <w:t>ach pixel</w:t>
+      </w:r>
+      <w:r>
+        <w:rPr>
+          <w:rFonts w:ascii="Times New Roman" w:hAnsi="Times New Roman" w:cs="Times New Roman"/>
+          <w:lang w:val="en-US"/>
+        </w:rPr>
+        <w:t xml:space="preserve"> in </w:t>
+      </w:r>
+      <m:oMath>
+        <m:r>
+          <m:rPr>
+            <m:sty m:val="bi"/>
+          </m:rPr>
+          <w:rPr>
+            <w:rFonts w:ascii="Cambria Math" w:hAnsi="Cambria Math" w:cs="Times New Roman"/>
+            <w:lang w:val="en-US"/>
+          </w:rPr>
+          <m:t>V</m:t>
+        </m:r>
+      </m:oMath>
+      <w:r>
+        <w:rPr>
+          <w:rFonts w:ascii="Times New Roman" w:hAnsi="Times New Roman" w:cs="Times New Roman"/>
+          <w:lang w:val="en-US"/>
+        </w:rPr>
+        <w:t xml:space="preserve"> is modeled as a node in a graph, and the edges </w:t>
+      </w:r>
+      <m:oMath>
+        <m:r>
+          <m:rPr>
+            <m:sty m:val="bi"/>
+          </m:rPr>
+          <w:rPr>
+            <w:rFonts w:ascii="Cambria Math" w:hAnsi="Cambria Math" w:cs="Times New Roman"/>
+            <w:lang w:val="en-US"/>
+          </w:rPr>
+          <m:t>E</m:t>
+        </m:r>
+      </m:oMath>
+      <w:r>
+        <w:rPr>
+          <w:rFonts w:ascii="Times New Roman" w:hAnsi="Times New Roman" w:cs="Times New Roman"/>
+          <w:lang w:val="en-US"/>
+        </w:rPr>
+        <w:t xml:space="preserve"> have the weights that are the similarities between the pixel and its neighboring pixels.</w:t>
+      </w:r>
+      <w:r>
+        <w:rPr>
+          <w:rFonts w:ascii="Times New Roman" w:hAnsi="Times New Roman" w:cs="Times New Roman"/>
+          <w:lang w:val="en-US"/>
+        </w:rPr>
+        <w:t xml:space="preserve"> </w:t>
+      </w:r>
+      <w:r>
+        <w:rPr>
+          <w:rFonts w:ascii="Times New Roman" w:hAnsi="Times New Roman" w:cs="Times New Roman"/>
+          <w:lang w:val="en-US"/>
+        </w:rPr>
+        <w:t xml:space="preserve">Then, segmenting a part of image out of it is similar to have a graph cut. </w:t>
+      </w:r>
+      <w:r>
+        <w:rPr>
+          <w:rFonts w:ascii="Times New Roman" w:hAnsi="Times New Roman" w:cs="Times New Roman"/>
+          <w:lang w:val="en-US"/>
+        </w:rPr>
+        <w:t xml:space="preserve">Suppose we </w:t>
+      </w:r>
+      <w:r>
+        <w:rPr>
+          <w:rFonts w:ascii="Times New Roman" w:hAnsi="Times New Roman" w:cs="Times New Roman"/>
+          <w:lang w:val="en-US"/>
+        </w:rPr>
+        <w:t>want to cut the whole graph into</w:t>
+      </w:r>
+      <w:r>
+        <w:rPr>
+          <w:rFonts w:ascii="Times New Roman" w:hAnsi="Times New Roman" w:cs="Times New Roman"/>
+          <w:lang w:val="en-US"/>
+        </w:rPr>
+        <w:t xml:space="preserve"> two sub-graphs </w:t>
+      </w:r>
+      <w:r>
+        <w:rPr>
+          <w:rFonts w:ascii="Times New Roman" w:hAnsi="Times New Roman" w:cs="Times New Roman"/>
+          <w:i/>
+          <w:lang w:val="en-US"/>
+        </w:rPr>
+        <w:t>A</w:t>
+      </w:r>
+      <w:r>
+        <w:rPr>
+          <w:rFonts w:ascii="Times New Roman" w:hAnsi="Times New Roman" w:cs="Times New Roman"/>
+          <w:lang w:val="en-US"/>
+        </w:rPr>
+        <w:t xml:space="preserve"> and </w:t>
+      </w:r>
+      <w:r>
+        <w:rPr>
+          <w:rFonts w:ascii="Times New Roman" w:hAnsi="Times New Roman" w:cs="Times New Roman"/>
+          <w:i/>
+          <w:lang w:val="en-US"/>
+        </w:rPr>
+        <w:t>B</w:t>
+      </w:r>
+      <w:r>
+        <w:rPr>
+          <w:rFonts w:ascii="Times New Roman" w:hAnsi="Times New Roman" w:cs="Times New Roman"/>
+          <w:lang w:val="en-US"/>
+        </w:rPr>
+        <w:t>, and</w:t>
+      </w:r>
+      <w:r>
+        <w:rPr>
+          <w:rFonts w:ascii="Times New Roman" w:hAnsi="Times New Roman" w:cs="Times New Roman"/>
+          <w:lang w:val="en-US"/>
+        </w:rPr>
+        <w:t xml:space="preserve"> then</w:t>
+      </w:r>
+      <w:r>
+        <w:rPr>
+          <w:rFonts w:ascii="Times New Roman" w:hAnsi="Times New Roman" w:cs="Times New Roman"/>
+          <w:lang w:val="en-US"/>
+        </w:rPr>
+        <w:t xml:space="preserve"> let </w:t>
+      </w:r>
+      <m:oMath>
+        <m:r>
+          <w:rPr>
+            <w:rFonts w:ascii="Cambria Math" w:hAnsi="Cambria Math" w:cs="Times New Roman"/>
+          </w:rPr>
+          <m:t>w(u,v)</m:t>
+        </m:r>
+      </m:oMath>
+      <w:r>
+        <w:rPr>
+          <w:rFonts w:ascii="Times New Roman" w:hAnsi="Times New Roman" w:cs="Times New Roman"/>
+        </w:rPr>
+        <w:t xml:space="preserve"> denote the edge weight between the node </w:t>
+      </w:r>
+      <w:r>
+        <w:rPr>
+          <w:rFonts w:ascii="Times New Roman" w:hAnsi="Times New Roman" w:cs="Times New Roman"/>
+          <w:i/>
+        </w:rPr>
+        <w:t>u</w:t>
+      </w:r>
+      <w:r>
+        <w:rPr>
+          <w:rFonts w:ascii="Times New Roman" w:hAnsi="Times New Roman" w:cs="Times New Roman"/>
+        </w:rPr>
+        <w:t xml:space="preserve"> and </w:t>
+      </w:r>
+      <w:r>
+        <w:rPr>
+          <w:rFonts w:ascii="Times New Roman" w:hAnsi="Times New Roman" w:cs="Times New Roman"/>
+          <w:i/>
+        </w:rPr>
+        <w:t>v</w:t>
+      </w:r>
+      <w:r>
+        <w:rPr>
+          <w:rFonts w:ascii="Times New Roman" w:hAnsi="Times New Roman" w:cs="Times New Roman"/>
+        </w:rPr>
+        <w:t xml:space="preserve"> in the graph.</w:t>
+      </w:r>
+      <w:r>
+        <w:rPr>
+          <w:rFonts w:ascii="Times New Roman" w:hAnsi="Times New Roman" w:cs="Times New Roman"/>
+          <w:lang w:val="en-US"/>
+        </w:rPr>
+        <w:t xml:space="preserve"> </w:t>
+      </w:r>
+      <w:r>
+        <w:rPr>
+          <w:rFonts w:ascii="Times New Roman" w:hAnsi="Times New Roman" w:cs="Times New Roman"/>
+          <w:lang w:val="en-US"/>
+        </w:rPr>
+        <w:t>Now, the graph cut</w:t>
+      </w:r>
+      <w:r>
+        <w:rPr>
+          <w:rFonts w:ascii="Times New Roman" w:hAnsi="Times New Roman" w:cs="Times New Roman"/>
+          <w:lang w:val="en-US"/>
+        </w:rPr>
+        <w:t xml:space="preserve"> cost</w:t>
+      </w:r>
+      <w:r>
+        <w:rPr>
+          <w:rFonts w:ascii="Times New Roman" w:hAnsi="Times New Roman" w:cs="Times New Roman"/>
+          <w:lang w:val="en-US"/>
+        </w:rPr>
+        <w:t xml:space="preserve"> can be defined as the following:</w:t>
+      </w:r>
+    </w:p>
+    <w:p>
+      <w:pPr>
+        <w:rPr>
+          <w:rFonts w:ascii="Times New Roman" w:hAnsi="Times New Roman" w:cs="Times New Roman"/>
+          <w:i/>
+          <w:lang w:val="en-US"/>
+        </w:rPr>
+      </w:pPr>
+      <m:oMathPara>
+        <m:oMath>
+          <m:r>
+            <w:rPr>
+              <w:rFonts w:ascii="Cambria Math" w:hAnsi="Cambria Math" w:cs="Times New Roman"/>
+            </w:rPr>
+            <m:t>cut</m:t>
+          </m:r>
+          <m:d>
+            <m:dPr>
+              <m:ctrlPr>
+                <w:rPr>
+                  <w:rFonts w:ascii="Cambria Math" w:hAnsi="Cambria Math" w:cs="Times New Roman"/>
+                  <w:i/>
+                </w:rPr>
+              </m:ctrlPr>
+            </m:dPr>
+            <m:e>
+              <m:r>
+                <w:rPr>
+                  <w:rFonts w:ascii="Cambria Math" w:hAnsi="Cambria Math" w:cs="Times New Roman"/>
+                </w:rPr>
+                <m:t>A,B</m:t>
+              </m:r>
+            </m:e>
+          </m:d>
+          <m:r>
+            <w:rPr>
+              <w:rFonts w:ascii="Cambria Math" w:hAnsi="Cambria Math" w:cs="Times New Roman"/>
+            </w:rPr>
+            <m:t xml:space="preserve">= </m:t>
+          </m:r>
+          <m:nary>
+            <m:naryPr>
+              <m:chr m:val="∑"/>
+              <m:limLoc m:val="undOvr"/>
+              <m:supHide m:val="1"/>
+              <m:ctrlPr>
+                <w:rPr>
+                  <w:rFonts w:ascii="Cambria Math" w:hAnsi="Cambria Math" w:cs="Times New Roman"/>
+                  <w:i/>
+                </w:rPr>
+              </m:ctrlPr>
+            </m:naryPr>
+            <m:sub>
+              <m:r>
+                <w:rPr>
+                  <w:rFonts w:ascii="Cambria Math" w:hAnsi="Cambria Math" w:cs="Times New Roman"/>
+                </w:rPr>
+                <m:t>u∈A,v∈B</m:t>
+              </m:r>
+            </m:sub>
+            <m:sup/>
+            <m:e>
+              <m:r>
+                <w:rPr>
+                  <w:rFonts w:ascii="Cambria Math" w:hAnsi="Cambria Math" w:cs="Times New Roman"/>
+                </w:rPr>
+                <m:t>w(u,v)</m:t>
+              </m:r>
+            </m:e>
+          </m:nary>
+        </m:oMath>
+      </m:oMathPara>
+    </w:p>
+    <w:p>
+      <w:pPr>
+        <w:jc w:val="both"/>
+        <w:rPr>
+          <w:rFonts w:ascii="Times New Roman" w:hAnsi="Times New Roman" w:cs="Times New Roman"/>
+          <w:lang w:val="en-US"/>
+        </w:rPr>
+      </w:pPr>
+      <w:r>
+        <w:rPr>
+          <w:rFonts w:ascii="Times New Roman" w:hAnsi="Times New Roman" w:cs="Times New Roman"/>
+          <w:lang w:val="en-US"/>
+        </w:rPr>
+        <w:t>According to Shi et. al. [11], b</w:t>
+      </w:r>
+      <w:r>
+        <w:rPr>
+          <w:rFonts w:ascii="Times New Roman" w:hAnsi="Times New Roman" w:cs="Times New Roman"/>
+          <w:lang w:val="en-US"/>
+        </w:rPr>
+        <w:t>y considering the dissimilarities among different groups and the similarities within each group</w:t>
+      </w:r>
+      <w:r>
+        <w:rPr>
+          <w:rFonts w:ascii="Times New Roman" w:hAnsi="Times New Roman" w:cs="Times New Roman"/>
+          <w:lang w:val="en-US"/>
+        </w:rPr>
+        <w:t xml:space="preserve"> in the modeling</w:t>
+      </w:r>
+      <w:r>
+        <w:rPr>
+          <w:rFonts w:ascii="Times New Roman" w:hAnsi="Times New Roman" w:cs="Times New Roman"/>
+          <w:lang w:val="en-US"/>
+        </w:rPr>
+        <w:t>, Ncuts avoids the tendency to just group individual pixel out from others.</w:t>
+      </w:r>
+      <w:r>
+        <w:rPr>
+          <w:rFonts w:ascii="Times New Roman" w:hAnsi="Times New Roman" w:cs="Times New Roman"/>
+          <w:lang w:val="en-US"/>
+        </w:rPr>
+        <w:t xml:space="preserve"> Then, the disassociation measurement</w:t>
+      </w:r>
+      <w:r>
+        <w:rPr>
+          <w:rFonts w:ascii="Times New Roman" w:hAnsi="Times New Roman" w:cs="Times New Roman"/>
+          <w:lang w:val="en-US"/>
+        </w:rPr>
+        <w:t xml:space="preserve"> between different sub-graphs</w:t>
+      </w:r>
+      <w:r>
+        <w:rPr>
+          <w:rFonts w:ascii="Times New Roman" w:hAnsi="Times New Roman" w:cs="Times New Roman"/>
+          <w:lang w:val="en-US"/>
+        </w:rPr>
+        <w:t xml:space="preserve"> can be written as following</w:t>
+      </w:r>
+      <w:r>
+        <w:rPr>
+          <w:rFonts w:ascii="Times New Roman" w:hAnsi="Times New Roman" w:cs="Times New Roman"/>
+          <w:lang w:val="en-US"/>
+        </w:rPr>
+        <w:t>, and here we just use two different sub-graphs as an example</w:t>
+      </w:r>
+      <w:r>
+        <w:rPr>
+          <w:rFonts w:ascii="Times New Roman" w:hAnsi="Times New Roman" w:cs="Times New Roman"/>
+          <w:lang w:val="en-US"/>
+        </w:rPr>
+        <w:t xml:space="preserve"> [11]</w:t>
+      </w:r>
+      <w:r>
+        <w:rPr>
+          <w:rFonts w:ascii="Times New Roman" w:hAnsi="Times New Roman" w:cs="Times New Roman"/>
+          <w:lang w:val="en-US"/>
+        </w:rPr>
+        <w:t>:</w:t>
+      </w:r>
+    </w:p>
+    <w:p>
+      <w:pPr>
+        <w:rPr>
+          <w:rFonts w:ascii="Times New Roman" w:hAnsi="Times New Roman" w:cs="Times New Roman"/>
+          <w:i/>
+          <w:lang w:val="en-US"/>
+        </w:rPr>
+      </w:pPr>
+      <m:oMathPara>
+        <m:oMath>
+          <m:r>
+            <w:rPr>
+              <w:rFonts w:ascii="Cambria Math" w:hAnsi="Cambria Math" w:cs="Times New Roman"/>
+            </w:rPr>
+            <m:t>Ncut</m:t>
+          </m:r>
+          <m:d>
+            <m:dPr>
+              <m:ctrlPr>
+                <w:rPr>
+                  <w:rFonts w:ascii="Cambria Math" w:hAnsi="Cambria Math" w:cs="Times New Roman"/>
+                  <w:i/>
+                </w:rPr>
+              </m:ctrlPr>
+            </m:dPr>
+            <m:e>
+              <m:r>
+                <w:rPr>
+                  <w:rFonts w:ascii="Cambria Math" w:hAnsi="Cambria Math" w:cs="Times New Roman"/>
+                </w:rPr>
+                <m:t>A,B</m:t>
+              </m:r>
+            </m:e>
+          </m:d>
+          <m:r>
+            <w:rPr>
+              <w:rFonts w:ascii="Cambria Math" w:hAnsi="Cambria Math" w:cs="Times New Roman"/>
+            </w:rPr>
+            <m:t>=</m:t>
+          </m:r>
+          <m:f>
+            <m:fPr>
+              <m:ctrlPr>
+                <w:rPr>
+                  <w:rFonts w:ascii="Cambria Math" w:hAnsi="Cambria Math" w:cs="Times New Roman"/>
+                  <w:i/>
+                </w:rPr>
+              </m:ctrlPr>
+            </m:fPr>
+            <m:num>
+              <m:r>
+                <w:rPr>
+                  <w:rFonts w:ascii="Cambria Math" w:hAnsi="Cambria Math" w:cs="Times New Roman"/>
+                </w:rPr>
+                <m:t>cut(A,B)</m:t>
+              </m:r>
+            </m:num>
+            <m:den>
+              <m:r>
+                <w:rPr>
+                  <w:rFonts w:ascii="Cambria Math" w:hAnsi="Cambria Math" w:cs="Times New Roman"/>
+                </w:rPr>
+                <m:t>asso</m:t>
+              </m:r>
+              <m:r>
+                <w:rPr>
+                  <w:rFonts w:ascii="Cambria Math" w:hAnsi="Cambria Math" w:cs="Times New Roman"/>
+                </w:rPr>
+                <m:t>c</m:t>
+              </m:r>
+              <m:r>
+                <w:rPr>
+                  <w:rFonts w:ascii="Cambria Math" w:hAnsi="Cambria Math" w:cs="Times New Roman"/>
+                </w:rPr>
+                <m:t>(A,V)</m:t>
+              </m:r>
+            </m:den>
+          </m:f>
+          <m:r>
+            <w:rPr>
+              <w:rFonts w:ascii="Cambria Math" w:hAnsi="Cambria Math" w:cs="Times New Roman"/>
+            </w:rPr>
+            <m:t>+</m:t>
+          </m:r>
+          <m:f>
+            <m:fPr>
+              <m:ctrlPr>
+                <w:rPr>
+                  <w:rFonts w:ascii="Cambria Math" w:hAnsi="Cambria Math" w:cs="Times New Roman"/>
+                  <w:i/>
+                </w:rPr>
+              </m:ctrlPr>
+            </m:fPr>
+            <m:num>
+              <m:r>
+                <w:rPr>
+                  <w:rFonts w:ascii="Cambria Math" w:hAnsi="Cambria Math" w:cs="Times New Roman"/>
+                </w:rPr>
+                <m:t>cut(A,B)</m:t>
+              </m:r>
+            </m:num>
+            <m:den>
+              <m:r>
+                <w:rPr>
+                  <w:rFonts w:ascii="Cambria Math" w:hAnsi="Cambria Math" w:cs="Times New Roman"/>
+                </w:rPr>
+                <m:t>asso</m:t>
+              </m:r>
+              <m:r>
+                <w:rPr>
+                  <w:rFonts w:ascii="Cambria Math" w:hAnsi="Cambria Math" w:cs="Times New Roman"/>
+                </w:rPr>
+                <m:t>c</m:t>
+              </m:r>
+              <m:r>
+                <w:rPr>
+                  <w:rFonts w:ascii="Cambria Math" w:hAnsi="Cambria Math" w:cs="Times New Roman"/>
+                </w:rPr>
+                <m:t>(B,V)</m:t>
+              </m:r>
+            </m:den>
+          </m:f>
+        </m:oMath>
+      </m:oMathPara>
+    </w:p>
+    <w:p>
+      <w:pPr>
+        <w:jc w:val="both"/>
+        <w:rPr>
+          <w:rFonts w:ascii="Times New Roman" w:hAnsi="Times New Roman" w:cs="Times New Roman"/>
+        </w:rPr>
+      </w:pPr>
+      <w:r>
+        <w:rPr>
+          <w:rFonts w:ascii="Times New Roman" w:hAnsi="Times New Roman" w:cs="Times New Roman"/>
+          <w:lang w:val="en-US"/>
+        </w:rPr>
+        <w:t xml:space="preserve">Here, </w:t>
+      </w:r>
+      <m:oMath>
+        <m:r>
+          <w:rPr>
+            <w:rFonts w:ascii="Cambria Math" w:hAnsi="Cambria Math" w:cs="Times New Roman"/>
+          </w:rPr>
+          <m:t>asso</m:t>
+        </m:r>
+        <m:r>
+          <w:rPr>
+            <w:rFonts w:ascii="Cambria Math" w:hAnsi="Cambria Math" w:cs="Times New Roman"/>
+          </w:rPr>
+          <m:t>c</m:t>
+        </m:r>
+        <m:r>
+          <w:rPr>
+            <w:rFonts w:ascii="Cambria Math" w:hAnsi="Cambria Math" w:cs="Times New Roman"/>
+          </w:rPr>
+          <m:t>(A,V)</m:t>
+        </m:r>
+      </m:oMath>
+      <w:r>
+        <w:rPr>
+          <w:rFonts w:ascii="Times New Roman" w:hAnsi="Times New Roman" w:cs="Times New Roman"/>
+        </w:rPr>
+        <w:t xml:space="preserve"> </w:t>
+      </w:r>
+      <w:r>
+        <w:rPr>
+          <w:rFonts w:ascii="Times New Roman" w:hAnsi="Times New Roman" w:cs="Times New Roman"/>
+        </w:rPr>
+        <w:t>is</w:t>
+      </w:r>
+      <w:r>
+        <w:rPr>
+          <w:rFonts w:ascii="Times New Roman" w:hAnsi="Times New Roman" w:cs="Times New Roman"/>
+        </w:rPr>
+        <w:t xml:space="preserve"> defined as </w:t>
+      </w:r>
+      <w:r>
+        <w:rPr>
+          <w:rFonts w:ascii="Times New Roman" w:hAnsi="Times New Roman" w:cs="Times New Roman"/>
+        </w:rPr>
+        <w:t>the total edge weights from the nodes of group A to all the rest nod</w:t>
+      </w:r>
+      <w:r>
+        <w:rPr>
+          <w:rFonts w:ascii="Times New Roman" w:hAnsi="Times New Roman" w:cs="Times New Roman"/>
+        </w:rPr>
+        <w:t xml:space="preserve">es, and similar definition applies to </w:t>
+      </w:r>
+      <m:oMath>
+        <m:r>
+          <w:rPr>
+            <w:rFonts w:ascii="Cambria Math" w:hAnsi="Cambria Math" w:cs="Times New Roman"/>
+          </w:rPr>
+          <m:t>asso</m:t>
+        </m:r>
+        <m:r>
+          <w:rPr>
+            <w:rFonts w:ascii="Cambria Math" w:hAnsi="Cambria Math" w:cs="Times New Roman"/>
+          </w:rPr>
+          <m:t>c</m:t>
+        </m:r>
+        <m:r>
+          <w:rPr>
+            <w:rFonts w:ascii="Cambria Math" w:hAnsi="Cambria Math" w:cs="Times New Roman"/>
+          </w:rPr>
+          <m:t>(</m:t>
+        </m:r>
+        <m:r>
+          <w:rPr>
+            <w:rFonts w:ascii="Cambria Math" w:hAnsi="Cambria Math" w:cs="Times New Roman"/>
+          </w:rPr>
+          <m:t>B</m:t>
+        </m:r>
+        <m:r>
+          <w:rPr>
+            <w:rFonts w:ascii="Cambria Math" w:hAnsi="Cambria Math" w:cs="Times New Roman"/>
+          </w:rPr>
+          <m:t>,V)</m:t>
+        </m:r>
+      </m:oMath>
+      <w:r>
+        <w:rPr>
+          <w:rFonts w:ascii="Times New Roman" w:hAnsi="Times New Roman" w:cs="Times New Roman"/>
+        </w:rPr>
+        <w:t>.</w:t>
+      </w:r>
+      <w:r>
+        <w:rPr>
+          <w:rFonts w:ascii="Times New Roman" w:hAnsi="Times New Roman" w:cs="Times New Roman"/>
+          <w:lang w:val="en-US"/>
+        </w:rPr>
+        <w:t xml:space="preserve"> As we discussed above, instead of just use </w:t>
+      </w:r>
+      <m:oMath>
+        <m:r>
+          <w:rPr>
+            <w:rFonts w:ascii="Cambria Math" w:hAnsi="Cambria Math" w:cs="Times New Roman"/>
+          </w:rPr>
+          <m:t>cut</m:t>
+        </m:r>
+        <m:d>
+          <m:dPr>
+            <m:ctrlPr>
+              <w:rPr>
+                <w:rFonts w:ascii="Cambria Math" w:hAnsi="Cambria Math" w:cs="Times New Roman"/>
+                <w:i/>
+              </w:rPr>
+            </m:ctrlPr>
+          </m:dPr>
+          <m:e>
+            <m:r>
+              <w:rPr>
+                <w:rFonts w:ascii="Cambria Math" w:hAnsi="Cambria Math" w:cs="Times New Roman"/>
+              </w:rPr>
+              <m:t>A,B</m:t>
+            </m:r>
+          </m:e>
+        </m:d>
+      </m:oMath>
+      <w:r>
+        <w:rPr>
+          <w:rFonts w:ascii="Times New Roman" w:hAnsi="Times New Roman" w:cs="Times New Roman"/>
+        </w:rPr>
+        <w:t xml:space="preserve"> as a measurement, by putting the </w:t>
+      </w:r>
+      <m:oMath>
+        <m:r>
+          <w:rPr>
+            <w:rFonts w:ascii="Cambria Math" w:hAnsi="Cambria Math" w:cs="Times New Roman"/>
+          </w:rPr>
+          <m:t>asso</m:t>
+        </m:r>
+        <m:r>
+          <w:rPr>
+            <w:rFonts w:ascii="Cambria Math" w:hAnsi="Cambria Math" w:cs="Times New Roman"/>
+          </w:rPr>
+          <m:t>c</m:t>
+        </m:r>
+        <m:r>
+          <w:rPr>
+            <w:rFonts w:ascii="Cambria Math" w:hAnsi="Cambria Math" w:cs="Times New Roman"/>
+          </w:rPr>
+          <m:t>(A,V)</m:t>
+        </m:r>
+      </m:oMath>
+      <w:r>
+        <w:rPr>
+          <w:rFonts w:ascii="Times New Roman" w:hAnsi="Times New Roman" w:cs="Times New Roman"/>
+        </w:rPr>
+        <w:t xml:space="preserve"> and </w:t>
+      </w:r>
+      <m:oMath>
+        <m:r>
+          <w:rPr>
+            <w:rFonts w:ascii="Cambria Math" w:hAnsi="Cambria Math" w:cs="Times New Roman"/>
+          </w:rPr>
+          <m:t>asso</m:t>
+        </m:r>
+        <m:r>
+          <w:rPr>
+            <w:rFonts w:ascii="Cambria Math" w:hAnsi="Cambria Math" w:cs="Times New Roman"/>
+          </w:rPr>
+          <m:t>c</m:t>
+        </m:r>
+        <m:r>
+          <w:rPr>
+            <w:rFonts w:ascii="Cambria Math" w:hAnsi="Cambria Math" w:cs="Times New Roman"/>
+          </w:rPr>
+          <m:t>(B,V)</m:t>
+        </m:r>
+      </m:oMath>
+      <w:r>
+        <w:rPr>
+          <w:rFonts w:ascii="Times New Roman" w:hAnsi="Times New Roman" w:cs="Times New Roman"/>
+        </w:rPr>
+        <w:t xml:space="preserve"> in the denominators, we cost is normalized. This the reason why the algorithm is called Ncuts. </w:t>
+      </w:r>
+      <w:r>
+        <w:rPr>
+          <w:rFonts w:ascii="Times New Roman" w:hAnsi="Times New Roman" w:cs="Times New Roman"/>
+        </w:rPr>
+        <w:t xml:space="preserve">Then, Shi et. al. [11] proved that minimization of the disassociation among different sub-graphs is equivalent to maximization of the association within each sub-graph. Therefore, we just need to use the </w:t>
+      </w:r>
+      <m:oMath>
+        <m:r>
+          <w:rPr>
+            <w:rFonts w:ascii="Cambria Math" w:hAnsi="Cambria Math" w:cs="Times New Roman"/>
+          </w:rPr>
+          <m:t>Ncut</m:t>
+        </m:r>
+        <m:d>
+          <m:dPr>
+            <m:ctrlPr>
+              <w:rPr>
+                <w:rFonts w:ascii="Cambria Math" w:hAnsi="Cambria Math" w:cs="Times New Roman"/>
+                <w:i/>
+              </w:rPr>
+            </m:ctrlPr>
+          </m:dPr>
+          <m:e>
+            <m:r>
+              <w:rPr>
+                <w:rFonts w:ascii="Cambria Math" w:hAnsi="Cambria Math" w:cs="Times New Roman"/>
+              </w:rPr>
+              <m:t>A,B</m:t>
+            </m:r>
+          </m:e>
+        </m:d>
+      </m:oMath>
+      <w:r>
+        <w:rPr>
+          <w:rFonts w:ascii="Times New Roman" w:hAnsi="Times New Roman" w:cs="Times New Roman"/>
+        </w:rPr>
+        <w:t xml:space="preserve"> formula for the next step.</w:t>
+      </w:r>
+    </w:p>
+    <w:p>
+      <w:pPr>
+        <w:rPr>
+          <w:rFonts w:ascii="Times New Roman" w:hAnsi="Times New Roman" w:cs="Times New Roman"/>
+        </w:rPr>
+      </w:pPr>
+    </w:p>
+    <w:p>
+      <w:pPr>
+        <w:jc w:val="both"/>
+        <w:rPr>
+          <w:rFonts w:ascii="Times New Roman" w:hAnsi="Times New Roman" w:cs="Times New Roman"/>
+        </w:rPr>
+      </w:pPr>
+      <w:r>
+        <w:rPr>
+          <w:rFonts w:ascii="Times New Roman" w:hAnsi="Times New Roman" w:cs="Times New Roman"/>
+        </w:rPr>
+        <w:t xml:space="preserve">Then, </w:t>
+      </w:r>
+      <w:r>
+        <w:rPr>
+          <w:rFonts w:ascii="Times New Roman" w:hAnsi="Times New Roman" w:cs="Times New Roman"/>
+        </w:rPr>
+        <w:t xml:space="preserve">to segment </w:t>
+      </w:r>
+      <w:r>
+        <w:rPr>
+          <w:rFonts w:ascii="Times New Roman" w:hAnsi="Times New Roman" w:cs="Times New Roman"/>
+        </w:rPr>
+        <w:t xml:space="preserve">one sub-graph out of the whole graph for in image, </w:t>
+      </w:r>
+      <w:r>
+        <w:rPr>
+          <w:rFonts w:ascii="Times New Roman" w:hAnsi="Times New Roman" w:cs="Times New Roman"/>
+        </w:rPr>
+        <w:t>there is an elegant mathematical w</w:t>
+      </w:r>
+      <w:r>
+        <w:rPr>
+          <w:rFonts w:ascii="Times New Roman" w:hAnsi="Times New Roman" w:cs="Times New Roman"/>
+        </w:rPr>
+        <w:t>ay to optimize it [11]. We save</w:t>
+      </w:r>
+      <w:r>
+        <w:rPr>
+          <w:rFonts w:ascii="Times New Roman" w:hAnsi="Times New Roman" w:cs="Times New Roman"/>
+        </w:rPr>
+        <w:t xml:space="preserve"> the</w:t>
+      </w:r>
+      <w:r>
+        <w:rPr>
+          <w:rFonts w:ascii="Times New Roman" w:hAnsi="Times New Roman" w:cs="Times New Roman"/>
+        </w:rPr>
+        <w:t xml:space="preserve"> details </w:t>
+      </w:r>
+      <w:r>
+        <w:rPr>
+          <w:rFonts w:ascii="Times New Roman" w:hAnsi="Times New Roman" w:cs="Times New Roman"/>
+        </w:rPr>
+        <w:t>here and</w:t>
+      </w:r>
+      <w:r>
+        <w:rPr>
+          <w:rFonts w:ascii="Times New Roman" w:hAnsi="Times New Roman" w:cs="Times New Roman"/>
+        </w:rPr>
+        <w:t xml:space="preserve"> provide the core mathematical part here. </w:t>
+      </w:r>
+      <w:r>
+        <w:rPr>
+          <w:rFonts w:ascii="Times New Roman" w:hAnsi="Times New Roman" w:cs="Times New Roman"/>
+        </w:rPr>
+        <w:t xml:space="preserve">If you are interested in the optimization detail, please refer to the original paper. </w:t>
+      </w:r>
+      <w:r>
+        <w:rPr>
+          <w:rFonts w:ascii="Times New Roman" w:hAnsi="Times New Roman" w:cs="Times New Roman"/>
+        </w:rPr>
+        <w:t xml:space="preserve">Let </w:t>
+      </w:r>
+      <m:oMath>
+        <m:r>
+          <m:rPr>
+            <m:sty m:val="bi"/>
+          </m:rPr>
+          <w:rPr>
+            <w:rFonts w:ascii="Cambria Math" w:hAnsi="Cambria Math" w:cs="Times New Roman"/>
+          </w:rPr>
+          <m:t>d</m:t>
+        </m:r>
+        <m:d>
+          <m:dPr>
+            <m:ctrlPr>
+              <w:rPr>
+                <w:rFonts w:ascii="Cambria Math" w:hAnsi="Cambria Math" w:cs="Times New Roman"/>
+                <w:i/>
+              </w:rPr>
+            </m:ctrlPr>
+          </m:dPr>
+          <m:e>
+            <m:r>
+              <w:rPr>
+                <w:rFonts w:ascii="Cambria Math" w:hAnsi="Cambria Math" w:cs="Times New Roman"/>
+              </w:rPr>
+              <m:t>i</m:t>
+            </m:r>
+          </m:e>
+        </m:d>
+        <m:r>
+          <w:rPr>
+            <w:rFonts w:ascii="Cambria Math" w:hAnsi="Cambria Math" w:cs="Times New Roman"/>
+          </w:rPr>
+          <m:t>=</m:t>
+        </m:r>
+        <m:nary>
+          <m:naryPr>
+            <m:chr m:val="∑"/>
+            <m:limLoc m:val="subSup"/>
+            <m:supHide m:val="1"/>
+            <m:ctrlPr>
+              <w:rPr>
+                <w:rFonts w:ascii="Cambria Math" w:hAnsi="Cambria Math" w:cs="Times New Roman"/>
+                <w:i/>
+              </w:rPr>
+            </m:ctrlPr>
+          </m:naryPr>
+          <m:sub>
+            <m:r>
+              <w:rPr>
+                <w:rFonts w:ascii="Cambria Math" w:hAnsi="Cambria Math" w:cs="Times New Roman"/>
+              </w:rPr>
+              <m:t>j</m:t>
+            </m:r>
+          </m:sub>
+          <m:sup/>
+          <m:e>
+            <m:r>
+              <w:rPr>
+                <w:rFonts w:ascii="Cambria Math" w:hAnsi="Cambria Math" w:cs="Times New Roman"/>
+              </w:rPr>
+              <m:t>w(i,j)</m:t>
+            </m:r>
+          </m:e>
+        </m:nary>
+      </m:oMath>
+      <w:r>
+        <w:rPr>
+          <w:rFonts w:ascii="Times New Roman" w:hAnsi="Times New Roman" w:cs="Times New Roman"/>
+        </w:rPr>
+        <w:t xml:space="preserve"> be the weights of all edges incidental to the node </w:t>
+      </w:r>
+      <w:r>
+        <w:rPr>
+          <w:rFonts w:ascii="Times New Roman" w:hAnsi="Times New Roman" w:cs="Times New Roman"/>
+          <w:i/>
+        </w:rPr>
+        <w:t>i</w:t>
+      </w:r>
+      <w:r>
+        <w:rPr>
+          <w:rFonts w:ascii="Times New Roman" w:hAnsi="Times New Roman" w:cs="Times New Roman"/>
+        </w:rPr>
+        <w:t xml:space="preserve">; let </w:t>
+      </w:r>
+      <w:r>
+        <w:rPr>
+          <w:rFonts w:ascii="Times New Roman" w:hAnsi="Times New Roman" w:cs="Times New Roman"/>
+          <w:b/>
+          <w:i/>
+        </w:rPr>
+        <w:t>D</w:t>
+      </w:r>
+      <w:r>
+        <w:rPr>
+          <w:rFonts w:ascii="Times New Roman" w:hAnsi="Times New Roman" w:cs="Times New Roman"/>
+        </w:rPr>
+        <w:t xml:space="preserve"> be an </w:t>
+      </w:r>
+      <m:oMath>
+        <m:r>
+          <w:rPr>
+            <w:rFonts w:ascii="Cambria Math" w:hAnsi="Cambria Math" w:cs="Times New Roman"/>
+          </w:rPr>
+          <m:t>N×N</m:t>
+        </m:r>
+      </m:oMath>
+      <w:r>
+        <w:rPr>
+          <w:rFonts w:ascii="Times New Roman" w:hAnsi="Times New Roman" w:cs="Times New Roman"/>
+        </w:rPr>
+        <w:t xml:space="preserve"> diagonal matrix, where </w:t>
+      </w:r>
+      <w:r>
+        <w:rPr>
+          <w:rFonts w:ascii="Times New Roman" w:hAnsi="Times New Roman" w:cs="Times New Roman"/>
+          <w:i/>
+        </w:rPr>
+        <w:t>N</w:t>
+      </w:r>
+      <w:r>
+        <w:rPr>
+          <w:rFonts w:ascii="Times New Roman" w:hAnsi="Times New Roman" w:cs="Times New Roman"/>
+        </w:rPr>
+        <w:t xml:space="preserve"> is the total number of the nodes, and </w:t>
+      </w:r>
+      <m:oMath>
+        <m:r>
+          <m:rPr>
+            <m:sty m:val="bi"/>
+          </m:rPr>
+          <w:rPr>
+            <w:rFonts w:ascii="Cambria Math" w:hAnsi="Cambria Math" w:cs="Times New Roman"/>
+          </w:rPr>
+          <m:t>d</m:t>
+        </m:r>
+        <m:d>
+          <m:dPr>
+            <m:ctrlPr>
+              <w:rPr>
+                <w:rFonts w:ascii="Cambria Math" w:hAnsi="Cambria Math" w:cs="Times New Roman"/>
+                <w:i/>
+              </w:rPr>
+            </m:ctrlPr>
+          </m:dPr>
+          <m:e>
+            <m:r>
+              <w:rPr>
+                <w:rFonts w:ascii="Cambria Math" w:hAnsi="Cambria Math" w:cs="Times New Roman"/>
+              </w:rPr>
+              <m:t>i</m:t>
+            </m:r>
+          </m:e>
+        </m:d>
+      </m:oMath>
+      <w:r>
+        <w:rPr>
+          <w:rFonts w:ascii="Times New Roman" w:hAnsi="Times New Roman" w:cs="Times New Roman"/>
+        </w:rPr>
+        <w:t xml:space="preserve"> of each node is on the diagonal of the matrix.</w:t>
+      </w:r>
+      <w:r>
+        <w:rPr>
+          <w:rFonts w:ascii="Times New Roman" w:hAnsi="Times New Roman" w:cs="Times New Roman"/>
+        </w:rPr>
+        <w:t xml:space="preserve"> Moreover, let </w:t>
+      </w:r>
+      <w:r>
+        <w:rPr>
+          <w:rFonts w:ascii="Times New Roman" w:hAnsi="Times New Roman" w:cs="Times New Roman"/>
+          <w:b/>
+          <w:i/>
+        </w:rPr>
+        <w:t>W</w:t>
+      </w:r>
+      <w:r>
+        <w:rPr>
+          <w:rFonts w:ascii="Times New Roman" w:hAnsi="Times New Roman" w:cs="Times New Roman"/>
+        </w:rPr>
+        <w:t xml:space="preserve"> </w:t>
+      </w:r>
+      <w:r>
+        <w:rPr>
+          <w:rFonts w:ascii="Times New Roman" w:hAnsi="Times New Roman" w:cs="Times New Roman"/>
+        </w:rPr>
+        <w:t xml:space="preserve">be an </w:t>
+      </w:r>
+      <w:r>
+        <w:rPr>
+          <w:rFonts w:ascii="Times New Roman" w:hAnsi="Times New Roman" w:cs="Times New Roman"/>
+        </w:rPr>
+        <w:t xml:space="preserve">edge weight matrix with the size of </w:t>
+      </w:r>
+      <m:oMath>
+        <m:r>
+          <w:rPr>
+            <w:rFonts w:ascii="Cambria Math" w:hAnsi="Cambria Math" w:cs="Times New Roman"/>
+          </w:rPr>
+          <m:t>N×N</m:t>
+        </m:r>
+      </m:oMath>
+      <w:r>
+        <w:rPr>
+          <w:rFonts w:ascii="Times New Roman" w:hAnsi="Times New Roman" w:cs="Times New Roman"/>
+        </w:rPr>
+        <w:t xml:space="preserve">, and each element </w:t>
+      </w:r>
+      <m:oMath>
+        <m:sSub>
+          <m:sSubPr>
+            <m:ctrlPr>
+              <w:rPr>
+                <w:rFonts w:ascii="Cambria Math" w:hAnsi="Cambria Math" w:cs="Times New Roman"/>
+                <w:i/>
+              </w:rPr>
+            </m:ctrlPr>
+          </m:sSubPr>
+          <m:e>
+            <m:r>
+              <w:rPr>
+                <w:rFonts w:ascii="Cambria Math" w:hAnsi="Cambria Math" w:cs="Times New Roman"/>
+              </w:rPr>
+              <m:t>W</m:t>
+            </m:r>
+          </m:e>
+          <m:sub>
+            <m:r>
+              <w:rPr>
+                <w:rFonts w:ascii="Cambria Math" w:hAnsi="Cambria Math" w:cs="Times New Roman"/>
+              </w:rPr>
+              <m:t>i,j</m:t>
+            </m:r>
+          </m:sub>
+        </m:sSub>
+        <m:r>
+          <w:rPr>
+            <w:rFonts w:ascii="Cambria Math" w:hAnsi="Cambria Math" w:cs="Times New Roman"/>
+          </w:rPr>
+          <m:t>=</m:t>
+        </m:r>
+        <m:r>
+          <w:rPr>
+            <w:rFonts w:ascii="Cambria Math" w:hAnsi="Cambria Math" w:cs="Times New Roman"/>
+          </w:rPr>
+          <m:t>w(</m:t>
+        </m:r>
+        <m:r>
+          <w:rPr>
+            <w:rFonts w:ascii="Cambria Math" w:hAnsi="Cambria Math" w:cs="Times New Roman"/>
+          </w:rPr>
+          <m:t>i</m:t>
+        </m:r>
+        <m:r>
+          <w:rPr>
+            <w:rFonts w:ascii="Cambria Math" w:hAnsi="Cambria Math" w:cs="Times New Roman"/>
+          </w:rPr>
+          <m:t>,</m:t>
+        </m:r>
+        <m:r>
+          <w:rPr>
+            <w:rFonts w:ascii="Cambria Math" w:hAnsi="Cambria Math" w:cs="Times New Roman"/>
+          </w:rPr>
+          <m:t>j</m:t>
+        </m:r>
+        <m:r>
+          <w:rPr>
+            <w:rFonts w:ascii="Cambria Math" w:hAnsi="Cambria Math" w:cs="Times New Roman"/>
+          </w:rPr>
+          <m:t>)</m:t>
+        </m:r>
+      </m:oMath>
+      <w:r>
+        <w:rPr>
+          <w:rFonts w:ascii="Times New Roman" w:hAnsi="Times New Roman" w:cs="Times New Roman"/>
+        </w:rPr>
+        <w:t xml:space="preserve"> as the edge weight between the node </w:t>
+      </w:r>
+      <w:r>
+        <w:rPr>
+          <w:rFonts w:ascii="Times New Roman" w:hAnsi="Times New Roman" w:cs="Times New Roman"/>
+          <w:i/>
+        </w:rPr>
+        <w:t>i</w:t>
+      </w:r>
+      <w:r>
+        <w:rPr>
+          <w:rFonts w:ascii="Times New Roman" w:hAnsi="Times New Roman" w:cs="Times New Roman"/>
+        </w:rPr>
+        <w:t xml:space="preserve"> and the node </w:t>
+      </w:r>
+      <w:r>
+        <w:rPr>
+          <w:rFonts w:ascii="Times New Roman" w:hAnsi="Times New Roman" w:cs="Times New Roman"/>
+          <w:i/>
+        </w:rPr>
+        <w:t>j</w:t>
+      </w:r>
+      <w:r>
+        <w:rPr>
+          <w:rFonts w:ascii="Times New Roman" w:hAnsi="Times New Roman" w:cs="Times New Roman"/>
+        </w:rPr>
+        <w:t xml:space="preserve">. </w:t>
+      </w:r>
+      <w:r>
+        <w:rPr>
+          <w:rFonts w:ascii="Times New Roman" w:hAnsi="Times New Roman" w:cs="Times New Roman"/>
+        </w:rPr>
+        <w:t xml:space="preserve">We also need to define a </w:t>
+      </w:r>
+      <w:r>
+        <w:rPr>
+          <w:rFonts w:ascii="Times New Roman" w:hAnsi="Times New Roman" w:cs="Times New Roman"/>
+          <w:i/>
+        </w:rPr>
+        <w:t>N</w:t>
+      </w:r>
+      <w:r>
+        <w:rPr>
+          <w:rFonts w:ascii="Times New Roman" w:hAnsi="Times New Roman" w:cs="Times New Roman"/>
+        </w:rPr>
+        <w:t xml:space="preserve"> dimensional vector </w:t>
+      </w:r>
+      <w:r>
+        <w:rPr>
+          <w:rFonts w:ascii="Times New Roman" w:hAnsi="Times New Roman" w:cs="Times New Roman"/>
+          <w:b/>
+          <w:i/>
+        </w:rPr>
+        <w:t>x</w:t>
+      </w:r>
+      <w:r>
+        <w:rPr>
+          <w:rFonts w:ascii="Times New Roman" w:hAnsi="Times New Roman" w:cs="Times New Roman"/>
+        </w:rPr>
+        <w:t xml:space="preserve"> to indicate which nodes are in the segmented-out sub-graph and which nodes are among the other</w:t>
+      </w:r>
+      <w:r>
+        <w:rPr>
+          <w:rFonts w:ascii="Times New Roman" w:hAnsi="Times New Roman" w:cs="Times New Roman"/>
+        </w:rPr>
+        <w:t xml:space="preserve"> sub-graph.</w:t>
+      </w:r>
+      <w:r>
+        <w:rPr>
+          <w:rFonts w:ascii="Times New Roman" w:hAnsi="Times New Roman" w:cs="Times New Roman"/>
+        </w:rPr>
+        <w:t xml:space="preserve"> </w:t>
+      </w:r>
+      <w:r>
+        <w:rPr>
+          <w:rFonts w:ascii="Times New Roman" w:hAnsi="Times New Roman" w:cs="Times New Roman"/>
+        </w:rPr>
+        <w:t>Now, after defining these variables, the problem will be reduced as the following</w:t>
+      </w:r>
+      <w:r>
+        <w:rPr>
+          <w:rFonts w:ascii="Times New Roman" w:hAnsi="Times New Roman" w:cs="Times New Roman"/>
+        </w:rPr>
+        <w:t xml:space="preserve"> mathematical eigenvector</w:t>
+      </w:r>
+      <w:r>
+        <w:rPr>
+          <w:rFonts w:ascii="Times New Roman" w:hAnsi="Times New Roman" w:cs="Times New Roman"/>
+        </w:rPr>
+        <w:t xml:space="preserve"> </w:t>
+      </w:r>
+      <w:r>
+        <w:rPr>
+          <w:rFonts w:ascii="Times New Roman" w:hAnsi="Times New Roman" w:cs="Times New Roman"/>
+        </w:rPr>
+        <w:t>calculation</w:t>
+      </w:r>
+      <w:r>
+        <w:rPr>
+          <w:rFonts w:ascii="Times New Roman" w:hAnsi="Times New Roman" w:cs="Times New Roman"/>
+        </w:rPr>
+        <w:t xml:space="preserve"> [11]:</w:t>
+      </w:r>
+    </w:p>
+    <w:p>
+      <w:pPr>
+        <w:rPr>
+          <w:rFonts w:ascii="Times New Roman" w:hAnsi="Times New Roman" w:cs="Times New Roman"/>
+        </w:rPr>
+      </w:pPr>
+      <m:oMathPara>
+        <m:oMath>
+          <m:d>
+            <m:dPr>
+              <m:ctrlPr>
+                <w:rPr>
+                  <w:rFonts w:ascii="Cambria Math" w:hAnsi="Cambria Math" w:cs="Times New Roman"/>
+                  <w:i/>
+                </w:rPr>
+              </m:ctrlPr>
+            </m:dPr>
+            <m:e>
+              <m:r>
+                <m:rPr>
+                  <m:sty m:val="bi"/>
+                </m:rPr>
+                <w:rPr>
+                  <w:rFonts w:ascii="Cambria Math" w:hAnsi="Cambria Math" w:cs="Times New Roman"/>
+                </w:rPr>
+                <m:t>D</m:t>
+              </m:r>
+              <m:r>
+                <w:rPr>
+                  <w:rFonts w:ascii="Cambria Math" w:hAnsi="Cambria Math" w:cs="Times New Roman"/>
+                </w:rPr>
+                <m:t>-</m:t>
+              </m:r>
+              <m:r>
+                <m:rPr>
+                  <m:sty m:val="bi"/>
+                </m:rPr>
+                <w:rPr>
+                  <w:rFonts w:ascii="Cambria Math" w:hAnsi="Cambria Math" w:cs="Times New Roman"/>
+                </w:rPr>
+                <m:t>W</m:t>
+              </m:r>
+            </m:e>
+          </m:d>
+          <m:r>
+            <m:rPr>
+              <m:sty m:val="bi"/>
+            </m:rPr>
+            <w:rPr>
+              <w:rFonts w:ascii="Cambria Math" w:hAnsi="Cambria Math" w:cs="Times New Roman"/>
+            </w:rPr>
+            <m:t>x</m:t>
+          </m:r>
+          <m:r>
+            <w:rPr>
+              <w:rFonts w:ascii="Cambria Math" w:hAnsi="Cambria Math" w:cs="Times New Roman"/>
+            </w:rPr>
+            <m:t>=λ</m:t>
+          </m:r>
+          <m:r>
+            <m:rPr>
+              <m:sty m:val="bi"/>
+            </m:rPr>
+            <w:rPr>
+              <w:rFonts w:ascii="Cambria Math" w:hAnsi="Cambria Math" w:cs="Times New Roman"/>
+            </w:rPr>
+            <m:t>Dx</m:t>
+          </m:r>
+        </m:oMath>
+      </m:oMathPara>
+    </w:p>
+    <w:p>
+      <w:pPr>
+        <w:jc w:val="both"/>
+        <w:rPr>
+          <w:rFonts w:ascii="Times New Roman" w:hAnsi="Times New Roman" w:cs="Times New Roman"/>
+          <w:lang w:val="en-US"/>
+        </w:rPr>
+      </w:pPr>
+      <w:r>
+        <w:rPr>
+          <w:rFonts w:ascii="Times New Roman" w:hAnsi="Times New Roman" w:cs="Times New Roman"/>
+          <w:lang w:val="en-US"/>
+        </w:rPr>
+        <w:t xml:space="preserve">Here, </w:t>
+      </w:r>
+      <m:oMath>
+        <m:r>
+          <w:rPr>
+            <w:rFonts w:ascii="Cambria Math" w:hAnsi="Cambria Math" w:cs="Times New Roman"/>
+            <w:lang w:val="en-US"/>
+          </w:rPr>
+          <m:t>λ</m:t>
+        </m:r>
+      </m:oMath>
+      <w:r>
+        <w:rPr>
+          <w:rFonts w:ascii="Times New Roman" w:hAnsi="Times New Roman" w:cs="Times New Roman"/>
+          <w:lang w:val="en-US"/>
+        </w:rPr>
+        <w:t xml:space="preserve"> is a corresponding eigenvalue.</w:t>
+      </w:r>
+    </w:p>
+    <w:p>
+      <w:pPr>
+        <w:jc w:val="both"/>
+        <w:rPr>
+          <w:rFonts w:ascii="Times New Roman" w:hAnsi="Times New Roman" w:cs="Times New Roman"/>
+          <w:lang w:val="en-US"/>
+        </w:rPr>
+      </w:pPr>
+    </w:p>
+    <w:p>
+      <w:pPr>
+        <w:jc w:val="both"/>
+        <w:rPr>
+          <w:rFonts w:ascii="Times New Roman" w:hAnsi="Times New Roman" w:cs="Times New Roman"/>
+          <w:lang w:val="en-US"/>
+        </w:rPr>
+      </w:pPr>
+      <w:r>
+        <w:rPr>
+          <w:rFonts w:ascii="Times New Roman" w:hAnsi="Times New Roman" w:cs="Times New Roman"/>
+          <w:lang w:val="en-US"/>
+        </w:rPr>
+        <w:t xml:space="preserve">Therefore, </w:t>
+      </w:r>
+      <w:r>
+        <w:rPr>
+          <w:rFonts w:ascii="Times New Roman" w:hAnsi="Times New Roman" w:cs="Times New Roman"/>
+          <w:lang w:val="en-US"/>
+        </w:rPr>
+        <w:t xml:space="preserve">with the above definitions and formula. The Ncuts algorithm can be </w:t>
+      </w:r>
+      <w:r>
+        <w:rPr>
+          <w:rFonts w:ascii="Times New Roman" w:hAnsi="Times New Roman" w:cs="Times New Roman"/>
+          <w:lang w:val="en-US"/>
+        </w:rPr>
+        <w:t xml:space="preserve">summarized as following [11]. </w:t>
+      </w:r>
+      <w:r>
+        <w:rPr>
+          <w:rFonts w:ascii="Times New Roman" w:hAnsi="Times New Roman" w:cs="Times New Roman"/>
+          <w:lang w:val="en-US"/>
+        </w:rPr>
+        <w:t xml:space="preserve">First, it </w:t>
+      </w:r>
+      <w:r>
+        <w:rPr>
+          <w:rFonts w:ascii="Times New Roman" w:hAnsi="Times New Roman" w:cs="Times New Roman"/>
+          <w:lang w:val="en-US"/>
+        </w:rPr>
+        <w:t xml:space="preserve">sets up the graph model </w:t>
+      </w:r>
+      <m:oMath>
+        <m:r>
+          <m:rPr>
+            <m:sty m:val="bi"/>
+          </m:rPr>
+          <w:rPr>
+            <w:rFonts w:ascii="Cambria Math" w:hAnsi="Cambria Math" w:cs="Times New Roman"/>
+            <w:lang w:val="en-US"/>
+          </w:rPr>
+          <m:t>G=(V,E)</m:t>
+        </m:r>
+      </m:oMath>
+      <w:r>
+        <w:rPr>
+          <w:rFonts w:ascii="Times New Roman" w:hAnsi="Times New Roman" w:cs="Times New Roman"/>
+          <w:lang w:val="en-US"/>
+        </w:rPr>
+        <w:t xml:space="preserve"> for </w:t>
+      </w:r>
+      <w:r>
+        <w:rPr>
+          <w:rFonts w:ascii="Times New Roman" w:hAnsi="Times New Roman" w:cs="Times New Roman"/>
+          <w:lang w:val="en-US"/>
+        </w:rPr>
+        <w:t xml:space="preserve">an image and calculates the </w:t>
+      </w:r>
+      <w:r>
+        <w:rPr>
+          <w:rFonts w:ascii="Times New Roman" w:hAnsi="Times New Roman" w:cs="Times New Roman"/>
+          <w:lang w:val="en-US"/>
+        </w:rPr>
+        <w:t xml:space="preserve">weight for each edge for each pair of neighboring pixel nodes. </w:t>
+      </w:r>
+      <w:r>
+        <w:rPr>
+          <w:rFonts w:ascii="Times New Roman" w:hAnsi="Times New Roman" w:cs="Times New Roman"/>
+          <w:lang w:val="en-US"/>
+        </w:rPr>
+        <w:t xml:space="preserve">Then, solve the above eigenvector calculation and use the corresponding eigenvector as the solution for the sub-graph to be segmented out from the original graph. Finally, recursively repeat the above steps until no more </w:t>
+      </w:r>
+      <w:r>
+        <w:rPr>
+          <w:rFonts w:ascii="Times New Roman" w:hAnsi="Times New Roman" w:cs="Times New Roman"/>
+          <w:lang w:val="en-US"/>
+        </w:rPr>
+        <w:lastRenderedPageBreak/>
+        <w:t>necessary sub-graphs left from the or</w:t>
+      </w:r>
+      <w:r>
+        <w:rPr>
+          <w:rFonts w:ascii="Times New Roman" w:hAnsi="Times New Roman" w:cs="Times New Roman"/>
+          <w:lang w:val="en-US"/>
+        </w:rPr>
+        <w:t>i</w:t>
+      </w:r>
+      <w:r>
+        <w:rPr>
+          <w:rFonts w:ascii="Times New Roman" w:hAnsi="Times New Roman" w:cs="Times New Roman"/>
+          <w:lang w:val="en-US"/>
+        </w:rPr>
+        <w:t>ginal whole graph.</w:t>
+      </w:r>
+      <w:r>
+        <w:rPr>
+          <w:rFonts w:ascii="Times New Roman" w:hAnsi="Times New Roman" w:cs="Times New Roman"/>
+          <w:lang w:val="en-US"/>
+        </w:rPr>
+        <w:t xml:space="preserve"> According to both [10] and [11], the efficiency of the Ncuts algorithm is </w:t>
+      </w:r>
+      <m:oMath>
+        <m:r>
+          <w:rPr>
+            <w:rFonts w:ascii="Cambria Math" w:hAnsi="Cambria Math" w:cs="Times New Roman"/>
+            <w:lang w:val="en-US"/>
+          </w:rPr>
+          <m:t>O(</m:t>
+        </m:r>
+        <m:sSup>
+          <m:sSupPr>
+            <m:ctrlPr>
+              <w:rPr>
+                <w:rFonts w:ascii="Cambria Math" w:hAnsi="Cambria Math" w:cs="Times New Roman"/>
+                <w:i/>
+                <w:lang w:val="en-US"/>
+              </w:rPr>
+            </m:ctrlPr>
+          </m:sSupPr>
+          <m:e>
+            <m:r>
+              <w:rPr>
+                <w:rFonts w:ascii="Cambria Math" w:hAnsi="Cambria Math" w:cs="Times New Roman"/>
+                <w:lang w:val="en-US"/>
+              </w:rPr>
+              <m:t>N</m:t>
+            </m:r>
+          </m:e>
+          <m:sup>
+            <m:f>
+              <m:fPr>
+                <m:ctrlPr>
+                  <w:rPr>
+                    <w:rFonts w:ascii="Cambria Math" w:hAnsi="Cambria Math" w:cs="Times New Roman"/>
+                    <w:i/>
+                    <w:lang w:val="en-US"/>
+                  </w:rPr>
+                </m:ctrlPr>
+              </m:fPr>
+              <m:num>
+                <m:r>
+                  <w:rPr>
+                    <w:rFonts w:ascii="Cambria Math" w:hAnsi="Cambria Math" w:cs="Times New Roman"/>
+                    <w:lang w:val="en-US"/>
+                  </w:rPr>
+                  <m:t>3</m:t>
+                </m:r>
+              </m:num>
+              <m:den>
+                <m:r>
+                  <w:rPr>
+                    <w:rFonts w:ascii="Cambria Math" w:hAnsi="Cambria Math" w:cs="Times New Roman"/>
+                    <w:lang w:val="en-US"/>
+                  </w:rPr>
+                  <m:t>2</m:t>
+                </m:r>
+              </m:den>
+            </m:f>
+          </m:sup>
+        </m:sSup>
+        <m:r>
+          <w:rPr>
+            <w:rFonts w:ascii="Cambria Math" w:hAnsi="Cambria Math" w:cs="Times New Roman"/>
+            <w:lang w:val="en-US"/>
+          </w:rPr>
+          <m:t>)</m:t>
+        </m:r>
+      </m:oMath>
+      <w:r>
+        <w:rPr>
+          <w:rFonts w:ascii="Times New Roman" w:hAnsi="Times New Roman" w:cs="Times New Roman"/>
+          <w:lang w:val="en-US"/>
+        </w:rPr>
+        <w:t>, which is generally slower than the SLIC superpixels. But it considers the g</w:t>
+      </w:r>
+      <w:r>
+        <w:rPr>
+          <w:rFonts w:ascii="Times New Roman" w:hAnsi="Times New Roman" w:cs="Times New Roman"/>
+          <w:lang w:val="en-US"/>
+        </w:rPr>
+        <w:t>lobal features in the calculation and uses normalizations to prevent extreme cases.</w:t>
+      </w:r>
+      <w:bookmarkStart w:id="0" w:name="_GoBack"/>
+      <w:bookmarkEnd w:id="0"/>
     </w:p>
     <w:p>
       <w:pPr>

</xml_diff>

<commit_message>
Finished rewritting the TurboPixels. Need to combine other things into the report as the last step.
</commit_message>
<xml_diff>
--- a/report/Superpixels_rewritten_by_Han.docx
+++ b/report/Superpixels_rewritten_by_Han.docx
@@ -4284,8 +4284,6 @@
         </w:rPr>
         <w:t>lobal features in the calculation and uses normalizations to prevent extreme cases.</w:t>
       </w:r>
-      <w:bookmarkStart w:id="0" w:name="_GoBack"/>
-      <w:bookmarkEnd w:id="0"/>
     </w:p>
     <w:p>
       <w:pPr>
@@ -4315,7 +4313,14 @@
           <w:rFonts w:ascii="Times New Roman" w:hAnsi="Times New Roman" w:cs="Times New Roman"/>
           <w:lang w:val="en-US"/>
         </w:rPr>
-        <w:t>Turbopixels:</w:t>
+        <w:t>TurboP</w:t>
+      </w:r>
+      <w:r>
+        <w:rPr>
+          <w:rFonts w:ascii="Times New Roman" w:hAnsi="Times New Roman" w:cs="Times New Roman"/>
+          <w:lang w:val="en-US"/>
+        </w:rPr>
+        <w:t>ixels:</w:t>
       </w:r>
     </w:p>
     <w:p>
@@ -4325,6 +4330,320 @@
           <w:lang w:val="en-US"/>
         </w:rPr>
       </w:pPr>
+    </w:p>
+    <w:p>
+      <w:pPr>
+        <w:rPr>
+          <w:rFonts w:ascii="Times New Roman" w:hAnsi="Times New Roman" w:cs="Times New Roman"/>
+          <w:lang w:val="en-US"/>
+        </w:rPr>
+      </w:pPr>
+      <w:r>
+        <w:rPr>
+          <w:rFonts w:ascii="Times New Roman" w:hAnsi="Times New Roman" w:cs="Times New Roman"/>
+          <w:lang w:val="en-US"/>
+        </w:rPr>
+        <w:t xml:space="preserve">TurboPixels was first </w:t>
+      </w:r>
+      <w:r>
+        <w:rPr>
+          <w:rFonts w:ascii="Times New Roman" w:hAnsi="Times New Roman" w:cs="Times New Roman"/>
+          <w:lang w:val="en-US"/>
+        </w:rPr>
+        <w:t>introduced by Levinstein et. al. [</w:t>
+      </w:r>
+      <w:r>
+        <w:rPr>
+          <w:rFonts w:ascii="Times New Roman" w:hAnsi="Times New Roman" w:cs="Times New Roman"/>
+          <w:lang w:val="en-US"/>
+        </w:rPr>
+        <w:t xml:space="preserve">14] </w:t>
+      </w:r>
+      <w:r>
+        <w:rPr>
+          <w:rFonts w:ascii="Times New Roman" w:hAnsi="Times New Roman" w:cs="Times New Roman"/>
+          <w:lang w:val="en-US"/>
+        </w:rPr>
+        <w:t xml:space="preserve">to compute compact superpixels with high efficiency by using geometric flows. </w:t>
+      </w:r>
+      <w:r>
+        <w:rPr>
+          <w:rFonts w:ascii="Times New Roman" w:hAnsi="Times New Roman" w:cs="Times New Roman"/>
+          <w:lang w:val="en-US"/>
+        </w:rPr>
+        <w:t xml:space="preserve">They found that </w:t>
+      </w:r>
+      <w:r>
+        <w:rPr>
+          <w:rFonts w:ascii="Times New Roman" w:hAnsi="Times New Roman" w:cs="Times New Roman"/>
+          <w:lang w:val="en-US"/>
+        </w:rPr>
+        <w:t xml:space="preserve">oversegmentation will be </w:t>
+      </w:r>
+      <w:r>
+        <w:rPr>
+          <w:rFonts w:ascii="Times New Roman" w:hAnsi="Times New Roman" w:cs="Times New Roman"/>
+          <w:lang w:val="en-US"/>
+        </w:rPr>
+        <w:t xml:space="preserve">better than </w:t>
+      </w:r>
+      <w:r>
+        <w:rPr>
+          <w:rFonts w:ascii="Times New Roman" w:hAnsi="Times New Roman" w:cs="Times New Roman"/>
+          <w:lang w:val="en-US"/>
+        </w:rPr>
+        <w:t xml:space="preserve">undersegmentation, since merging superpixels is easier than splitting them. This becomes one of the motivations for TurboPixels. </w:t>
+      </w:r>
+      <w:r>
+        <w:rPr>
+          <w:rFonts w:ascii="Times New Roman" w:hAnsi="Times New Roman" w:cs="Times New Roman"/>
+          <w:lang w:val="en-US"/>
+        </w:rPr>
+        <w:t>Formally speaking, there are five</w:t>
+      </w:r>
+      <w:r>
+        <w:rPr>
+          <w:rFonts w:ascii="Times New Roman" w:hAnsi="Times New Roman" w:cs="Times New Roman"/>
+          <w:lang w:val="en-US"/>
+        </w:rPr>
+        <w:t xml:space="preserve"> principles behind TurboPixels; they are uniform size and coverage, connectivity, compactness, smooth and edge-preserving flow, and no superpixel overlap [14]. </w:t>
+      </w:r>
+      <w:r>
+        <w:rPr>
+          <w:rFonts w:ascii="Times New Roman" w:hAnsi="Times New Roman" w:cs="Times New Roman"/>
+          <w:lang w:val="en-US"/>
+        </w:rPr>
+        <w:t>Since this superpixel algorithm is very mathematical heavy, we will not list all mathematical details in this introduction but show the intuition</w:t>
+      </w:r>
+      <w:r>
+        <w:rPr>
+          <w:rFonts w:ascii="Times New Roman" w:hAnsi="Times New Roman" w:cs="Times New Roman"/>
+          <w:lang w:val="en-US"/>
+        </w:rPr>
+        <w:t>s of the design.</w:t>
+      </w:r>
+      <w:r>
+        <w:rPr>
+          <w:rFonts w:ascii="Times New Roman" w:hAnsi="Times New Roman" w:cs="Times New Roman"/>
+          <w:lang w:val="en-US"/>
+        </w:rPr>
+        <w:t xml:space="preserve"> If you want to check the mathematical details involved, please check the original paper. </w:t>
+      </w:r>
+      <w:r>
+        <w:rPr>
+          <w:rFonts w:ascii="Times New Roman" w:hAnsi="Times New Roman" w:cs="Times New Roman"/>
+          <w:lang w:val="en-US"/>
+        </w:rPr>
+        <w:t xml:space="preserve">According to [14], the intuition of the design is to first </w:t>
+      </w:r>
+      <w:r>
+        <w:rPr>
+          <w:rFonts w:ascii="Times New Roman" w:hAnsi="Times New Roman" w:cs="Times New Roman"/>
+          <w:lang w:val="en-US"/>
+        </w:rPr>
+        <w:t xml:space="preserve">put </w:t>
+      </w:r>
+      <w:r>
+        <w:rPr>
+          <w:rFonts w:ascii="Times New Roman" w:hAnsi="Times New Roman" w:cs="Times New Roman"/>
+          <w:lang w:val="en-US"/>
+        </w:rPr>
+        <w:t xml:space="preserve">a user-given number </w:t>
+      </w:r>
+      <w:r>
+        <w:rPr>
+          <w:rFonts w:ascii="Times New Roman" w:hAnsi="Times New Roman" w:cs="Times New Roman"/>
+          <w:lang w:val="en-US"/>
+        </w:rPr>
+        <w:t xml:space="preserve">of </w:t>
+      </w:r>
+      <w:r>
+        <w:rPr>
+          <w:rFonts w:ascii="Times New Roman" w:hAnsi="Times New Roman" w:cs="Times New Roman"/>
+          <w:lang w:val="en-US"/>
+        </w:rPr>
+        <w:t xml:space="preserve">small </w:t>
+      </w:r>
+      <w:r>
+        <w:rPr>
+          <w:rFonts w:ascii="Times New Roman" w:hAnsi="Times New Roman" w:cs="Times New Roman"/>
+          <w:lang w:val="en-US"/>
+        </w:rPr>
+        <w:t>circle seeds on the original image and distribute them on the grid of the image with roughly the same distances among</w:t>
+      </w:r>
+      <w:r>
+        <w:rPr>
+          <w:rFonts w:ascii="Times New Roman" w:hAnsi="Times New Roman" w:cs="Times New Roman"/>
+          <w:lang w:val="en-US"/>
+        </w:rPr>
+        <w:t xml:space="preserve"> the</w:t>
+      </w:r>
+      <w:r>
+        <w:rPr>
+          <w:rFonts w:ascii="Times New Roman" w:hAnsi="Times New Roman" w:cs="Times New Roman"/>
+          <w:lang w:val="en-US"/>
+        </w:rPr>
+        <w:t xml:space="preserve"> neighboring seeds.</w:t>
+      </w:r>
+      <w:r>
+        <w:rPr>
+          <w:rFonts w:ascii="Times New Roman" w:hAnsi="Times New Roman" w:cs="Times New Roman"/>
+          <w:lang w:val="en-US"/>
+        </w:rPr>
+        <w:t xml:space="preserve"> Then, </w:t>
+      </w:r>
+      <w:r>
+        <w:rPr>
+          <w:rFonts w:ascii="Times New Roman" w:hAnsi="Times New Roman" w:cs="Times New Roman"/>
+          <w:lang w:val="en-US"/>
+        </w:rPr>
+        <w:t>t</w:t>
+      </w:r>
+      <w:r>
+        <w:rPr>
+          <w:rFonts w:ascii="Times New Roman" w:hAnsi="Times New Roman" w:cs="Times New Roman"/>
+          <w:lang w:val="en-US"/>
+        </w:rPr>
+        <w:t>h</w:t>
+      </w:r>
+      <w:r>
+        <w:rPr>
+          <w:rFonts w:ascii="Times New Roman" w:hAnsi="Times New Roman" w:cs="Times New Roman"/>
+          <w:lang w:val="en-US"/>
+        </w:rPr>
+        <w:t xml:space="preserve">e algorithm will try to expand the boundaries of all seeds repeatedly until </w:t>
+      </w:r>
+      <w:r>
+        <w:rPr>
+          <w:rFonts w:ascii="Times New Roman" w:hAnsi="Times New Roman" w:cs="Times New Roman"/>
+          <w:lang w:val="en-US"/>
+        </w:rPr>
+        <w:t>they cannot evolve.</w:t>
+      </w:r>
+      <w:r>
+        <w:rPr>
+          <w:rFonts w:ascii="Times New Roman" w:hAnsi="Times New Roman" w:cs="Times New Roman"/>
+          <w:lang w:val="en-US"/>
+        </w:rPr>
+        <w:t xml:space="preserve"> </w:t>
+      </w:r>
+      <w:r>
+        <w:rPr>
+          <w:rFonts w:ascii="Times New Roman" w:hAnsi="Times New Roman" w:cs="Times New Roman"/>
+          <w:lang w:val="en-US"/>
+        </w:rPr>
+        <w:t>After that, w</w:t>
+      </w:r>
+      <w:r>
+        <w:rPr>
+          <w:rFonts w:ascii="Times New Roman" w:hAnsi="Times New Roman" w:cs="Times New Roman"/>
+          <w:lang w:val="en-US"/>
+        </w:rPr>
+        <w:t>ith the final seeds’ circles, the algorithm can infer the corresponding</w:t>
+      </w:r>
+      <w:r>
+        <w:rPr>
+          <w:rFonts w:ascii="Times New Roman" w:hAnsi="Times New Roman" w:cs="Times New Roman"/>
+          <w:lang w:val="en-US"/>
+        </w:rPr>
+        <w:t xml:space="preserve"> lattices</w:t>
+      </w:r>
+      <w:r>
+        <w:rPr>
+          <w:rFonts w:ascii="Times New Roman" w:hAnsi="Times New Roman" w:cs="Times New Roman"/>
+          <w:lang w:val="en-US"/>
+        </w:rPr>
+        <w:t xml:space="preserve"> that contain them, respectively.</w:t>
+      </w:r>
+      <w:r>
+        <w:rPr>
+          <w:rFonts w:ascii="Times New Roman" w:hAnsi="Times New Roman" w:cs="Times New Roman"/>
+          <w:lang w:val="en-US"/>
+        </w:rPr>
+        <w:t xml:space="preserve"> </w:t>
+      </w:r>
+      <w:r>
+        <w:rPr>
+          <w:rFonts w:ascii="Times New Roman" w:hAnsi="Times New Roman" w:cs="Times New Roman"/>
+          <w:lang w:val="en-US"/>
+        </w:rPr>
+        <w:t xml:space="preserve">As a result, these lattices are the superpixels that we want. </w:t>
+      </w:r>
+      <w:r>
+        <w:rPr>
+          <w:rFonts w:ascii="Times New Roman" w:hAnsi="Times New Roman" w:cs="Times New Roman"/>
+          <w:lang w:val="en-US"/>
+        </w:rPr>
+        <w:t xml:space="preserve">Compared with Ncuts, </w:t>
+      </w:r>
+      <w:r>
+        <w:rPr>
+          <w:rFonts w:ascii="Times New Roman" w:hAnsi="Times New Roman" w:cs="Times New Roman"/>
+          <w:lang w:val="en-US"/>
+        </w:rPr>
+        <w:t xml:space="preserve">the efficiency of TurboPixels is higher, and it is roughly </w:t>
+      </w:r>
+      <m:oMath>
+        <m:r>
+          <w:rPr>
+            <w:rFonts w:ascii="Cambria Math" w:hAnsi="Cambria Math" w:cs="Times New Roman"/>
+            <w:lang w:val="en-US"/>
+          </w:rPr>
+          <m:t>O(N)</m:t>
+        </m:r>
+      </m:oMath>
+      <w:r>
+        <w:rPr>
+          <w:rFonts w:ascii="Times New Roman" w:hAnsi="Times New Roman" w:cs="Times New Roman"/>
+          <w:lang w:val="en-US"/>
+        </w:rPr>
+        <w:t xml:space="preserve">, where </w:t>
+      </w:r>
+      <w:r>
+        <w:rPr>
+          <w:rFonts w:ascii="Times New Roman" w:hAnsi="Times New Roman" w:cs="Times New Roman"/>
+          <w:i/>
+          <w:lang w:val="en-US"/>
+        </w:rPr>
+        <w:t>N</w:t>
+      </w:r>
+      <w:r>
+        <w:rPr>
+          <w:rFonts w:ascii="Times New Roman" w:hAnsi="Times New Roman" w:cs="Times New Roman"/>
+          <w:lang w:val="en-US"/>
+        </w:rPr>
+        <w:t xml:space="preserve"> is the total number of pixels in an image.</w:t>
+      </w:r>
+      <w:r>
+        <w:rPr>
+          <w:rFonts w:ascii="Times New Roman" w:hAnsi="Times New Roman" w:cs="Times New Roman"/>
+          <w:lang w:val="en-US"/>
+        </w:rPr>
+        <w:t xml:space="preserve"> </w:t>
+      </w:r>
+      <w:r>
+        <w:rPr>
+          <w:rFonts w:ascii="Times New Roman" w:hAnsi="Times New Roman" w:cs="Times New Roman"/>
+          <w:lang w:val="en-US"/>
+        </w:rPr>
+        <w:t xml:space="preserve">Different from Ncuts that uses graph-cut technique, TurboPixels utilizes the </w:t>
+      </w:r>
+      <w:r>
+        <w:rPr>
+          <w:rFonts w:ascii="Times New Roman" w:hAnsi="Times New Roman" w:cs="Times New Roman"/>
+          <w:lang w:val="en-US"/>
+        </w:rPr>
+        <w:t xml:space="preserve">geometric flows to “grow superpixels from the seeds”. </w:t>
+      </w:r>
+      <w:r>
+        <w:rPr>
+          <w:rFonts w:ascii="Times New Roman" w:hAnsi="Times New Roman" w:cs="Times New Roman"/>
+          <w:lang w:val="en-US"/>
+        </w:rPr>
+        <w:t>Moreover, TurboPixels does not consider that much global features as Ncuts.</w:t>
+      </w:r>
+      <w:bookmarkStart w:id="0" w:name="_GoBack"/>
+      <w:bookmarkEnd w:id="0"/>
     </w:p>
     <w:p>
       <w:pPr>

</xml_diff>

<commit_message>
Basically finished editing the whole report. What to do next is to edit reference and every reference in the report. Then, go through the whole essay again.
</commit_message>
<xml_diff>
--- a/report/Superpixels_rewritten_by_Han.docx
+++ b/report/Superpixels_rewritten_by_Han.docx
@@ -11,6 +11,7 @@
           <w:lang w:val="en-US"/>
         </w:rPr>
       </w:pPr>
+      <w:proofErr w:type="spellStart"/>
       <w:r>
         <w:rPr>
           <w:rFonts w:ascii="Times New Roman" w:hAnsi="Times New Roman" w:cs="Times New Roman"/>
@@ -19,6 +20,7 @@
         </w:rPr>
         <w:t>Superpixels</w:t>
       </w:r>
+      <w:proofErr w:type="spellEnd"/>
     </w:p>
     <w:p>
       <w:pPr>
@@ -82,12 +84,21 @@
         </w:rPr>
         <w:t xml:space="preserve">SLIC was first proposed by </w:t>
       </w:r>
-      <w:r>
-        <w:rPr>
-          <w:rFonts w:ascii="Times New Roman" w:hAnsi="Times New Roman" w:cs="Times New Roman"/>
-          <w:lang w:val="en-US"/>
-        </w:rPr>
-        <w:t xml:space="preserve">Achanta et. al. </w:t>
+      <w:proofErr w:type="spellStart"/>
+      <w:r>
+        <w:rPr>
+          <w:rFonts w:ascii="Times New Roman" w:hAnsi="Times New Roman" w:cs="Times New Roman"/>
+          <w:lang w:val="en-US"/>
+        </w:rPr>
+        <w:t>Achanta</w:t>
+      </w:r>
+      <w:proofErr w:type="spellEnd"/>
+      <w:r>
+        <w:rPr>
+          <w:rFonts w:ascii="Times New Roman" w:hAnsi="Times New Roman" w:cs="Times New Roman"/>
+          <w:lang w:val="en-US"/>
+        </w:rPr>
+        <w:t xml:space="preserve"> et. al. </w:t>
       </w:r>
       <w:r>
         <w:rPr>
@@ -115,7 +126,23 @@
           <w:rFonts w:ascii="Times New Roman" w:hAnsi="Times New Roman" w:cs="Times New Roman"/>
           <w:lang w:val="en-US"/>
         </w:rPr>
-        <w:t xml:space="preserve"> was to find an algorithm to compute nearly equal-sized superpixels efficiently for an image.</w:t>
+        <w:t xml:space="preserve"> was to find an algorithm to compute nearly equal-sized </w:t>
+      </w:r>
+      <w:proofErr w:type="spellStart"/>
+      <w:r>
+        <w:rPr>
+          <w:rFonts w:ascii="Times New Roman" w:hAnsi="Times New Roman" w:cs="Times New Roman"/>
+          <w:lang w:val="en-US"/>
+        </w:rPr>
+        <w:t>superpixels</w:t>
+      </w:r>
+      <w:proofErr w:type="spellEnd"/>
+      <w:r>
+        <w:rPr>
+          <w:rFonts w:ascii="Times New Roman" w:hAnsi="Times New Roman" w:cs="Times New Roman"/>
+          <w:lang w:val="en-US"/>
+        </w:rPr>
+        <w:t xml:space="preserve"> efficiently for an image.</w:t>
       </w:r>
       <w:r>
         <w:rPr>
@@ -217,7 +244,23 @@
           <w:rFonts w:ascii="Times New Roman" w:hAnsi="Times New Roman" w:cs="Times New Roman"/>
           <w:lang w:val="en-US"/>
         </w:rPr>
-        <w:t>al superpixels to have in the i</w:t>
+        <w:t xml:space="preserve">al </w:t>
+      </w:r>
+      <w:proofErr w:type="spellStart"/>
+      <w:r>
+        <w:rPr>
+          <w:rFonts w:ascii="Times New Roman" w:hAnsi="Times New Roman" w:cs="Times New Roman"/>
+          <w:lang w:val="en-US"/>
+        </w:rPr>
+        <w:t>superpixels</w:t>
+      </w:r>
+      <w:proofErr w:type="spellEnd"/>
+      <w:r>
+        <w:rPr>
+          <w:rFonts w:ascii="Times New Roman" w:hAnsi="Times New Roman" w:cs="Times New Roman"/>
+          <w:lang w:val="en-US"/>
+        </w:rPr>
+        <w:t xml:space="preserve"> to have in the i</w:t>
       </w:r>
       <w:r>
         <w:rPr>
@@ -305,8 +348,17 @@
           <w:rFonts w:ascii="Times New Roman" w:hAnsi="Times New Roman" w:cs="Times New Roman"/>
           <w:lang w:val="en-US"/>
         </w:rPr>
-        <w:t xml:space="preserve"> for each superpixel</w:t>
-      </w:r>
+        <w:t xml:space="preserve"> for each </w:t>
+      </w:r>
+      <w:proofErr w:type="spellStart"/>
+      <w:r>
+        <w:rPr>
+          <w:rFonts w:ascii="Times New Roman" w:hAnsi="Times New Roman" w:cs="Times New Roman"/>
+          <w:lang w:val="en-US"/>
+        </w:rPr>
+        <w:t>superpixel</w:t>
+      </w:r>
+      <w:proofErr w:type="spellEnd"/>
       <w:r>
         <w:rPr>
           <w:rFonts w:ascii="Times New Roman" w:hAnsi="Times New Roman" w:cs="Times New Roman"/>
@@ -319,7 +371,23 @@
           <w:rFonts w:ascii="Times New Roman" w:hAnsi="Times New Roman" w:cs="Times New Roman"/>
           <w:lang w:val="en-US"/>
         </w:rPr>
-        <w:t xml:space="preserve">make each superpixel’s shape similar to a perfect square, then the length of its side will be </w:t>
+        <w:t xml:space="preserve">make each </w:t>
+      </w:r>
+      <w:proofErr w:type="spellStart"/>
+      <w:r>
+        <w:rPr>
+          <w:rFonts w:ascii="Times New Roman" w:hAnsi="Times New Roman" w:cs="Times New Roman"/>
+          <w:lang w:val="en-US"/>
+        </w:rPr>
+        <w:t>superpixel’s</w:t>
+      </w:r>
+      <w:proofErr w:type="spellEnd"/>
+      <w:r>
+        <w:rPr>
+          <w:rFonts w:ascii="Times New Roman" w:hAnsi="Times New Roman" w:cs="Times New Roman"/>
+          <w:lang w:val="en-US"/>
+        </w:rPr>
+        <w:t xml:space="preserve"> shape similar to a perfect square, then the length of its side will be </w:t>
       </w:r>
       <m:oMath>
         <m:rad>
@@ -410,12 +478,21 @@
         </w:rPr>
         <w:t xml:space="preserve">of initial </w:t>
       </w:r>
-      <w:r>
-        <w:rPr>
-          <w:rFonts w:ascii="Times New Roman" w:hAnsi="Times New Roman" w:cs="Times New Roman"/>
-          <w:lang w:val="en-US"/>
-        </w:rPr>
-        <w:t xml:space="preserve">superpixel centers on the image. </w:t>
+      <w:proofErr w:type="spellStart"/>
+      <w:r>
+        <w:rPr>
+          <w:rFonts w:ascii="Times New Roman" w:hAnsi="Times New Roman" w:cs="Times New Roman"/>
+          <w:lang w:val="en-US"/>
+        </w:rPr>
+        <w:t>superpixel</w:t>
+      </w:r>
+      <w:proofErr w:type="spellEnd"/>
+      <w:r>
+        <w:rPr>
+          <w:rFonts w:ascii="Times New Roman" w:hAnsi="Times New Roman" w:cs="Times New Roman"/>
+          <w:lang w:val="en-US"/>
+        </w:rPr>
+        <w:t xml:space="preserve"> centers on the image. </w:t>
       </w:r>
       <w:r>
         <w:rPr>
@@ -676,7 +753,23 @@
           <w:rFonts w:ascii="Times New Roman" w:hAnsi="Times New Roman" w:cs="Times New Roman"/>
           <w:lang w:val="en-US"/>
         </w:rPr>
-        <w:t>each superpixel center,</w:t>
+        <w:t xml:space="preserve">each </w:t>
+      </w:r>
+      <w:proofErr w:type="spellStart"/>
+      <w:r>
+        <w:rPr>
+          <w:rFonts w:ascii="Times New Roman" w:hAnsi="Times New Roman" w:cs="Times New Roman"/>
+          <w:lang w:val="en-US"/>
+        </w:rPr>
+        <w:t>superpixel</w:t>
+      </w:r>
+      <w:proofErr w:type="spellEnd"/>
+      <w:r>
+        <w:rPr>
+          <w:rFonts w:ascii="Times New Roman" w:hAnsi="Times New Roman" w:cs="Times New Roman"/>
+          <w:lang w:val="en-US"/>
+        </w:rPr>
+        <w:t xml:space="preserve"> center,</w:t>
       </w:r>
       <w:r>
         <w:rPr>
@@ -716,19 +809,44 @@
         </w:rPr>
         <w:t xml:space="preserve">Here, </w:t>
       </w:r>
-      <w:r>
-        <w:rPr>
-          <w:rFonts w:ascii="Times New Roman" w:hAnsi="Times New Roman" w:cs="Times New Roman"/>
-          <w:lang w:val="en-US"/>
-        </w:rPr>
-        <w:t xml:space="preserve">Achanta et. al. [10] made an assumption that </w:t>
-      </w:r>
-      <w:r>
-        <w:rPr>
-          <w:rFonts w:ascii="Times New Roman" w:hAnsi="Times New Roman" w:cs="Times New Roman"/>
-          <w:lang w:val="en-US"/>
-        </w:rPr>
-        <w:t xml:space="preserve">the search area for the pixels associated with a superpixel center will be within a </w:t>
+      <w:proofErr w:type="spellStart"/>
+      <w:r>
+        <w:rPr>
+          <w:rFonts w:ascii="Times New Roman" w:hAnsi="Times New Roman" w:cs="Times New Roman"/>
+          <w:lang w:val="en-US"/>
+        </w:rPr>
+        <w:t>Achanta</w:t>
+      </w:r>
+      <w:proofErr w:type="spellEnd"/>
+      <w:r>
+        <w:rPr>
+          <w:rFonts w:ascii="Times New Roman" w:hAnsi="Times New Roman" w:cs="Times New Roman"/>
+          <w:lang w:val="en-US"/>
+        </w:rPr>
+        <w:t xml:space="preserve"> et. al. [10] made an assumption that </w:t>
+      </w:r>
+      <w:r>
+        <w:rPr>
+          <w:rFonts w:ascii="Times New Roman" w:hAnsi="Times New Roman" w:cs="Times New Roman"/>
+          <w:lang w:val="en-US"/>
+        </w:rPr>
+        <w:t xml:space="preserve">the search area for the pixels associated with a </w:t>
+      </w:r>
+      <w:proofErr w:type="spellStart"/>
+      <w:r>
+        <w:rPr>
+          <w:rFonts w:ascii="Times New Roman" w:hAnsi="Times New Roman" w:cs="Times New Roman"/>
+          <w:lang w:val="en-US"/>
+        </w:rPr>
+        <w:t>superpixel</w:t>
+      </w:r>
+      <w:proofErr w:type="spellEnd"/>
+      <w:r>
+        <w:rPr>
+          <w:rFonts w:ascii="Times New Roman" w:hAnsi="Times New Roman" w:cs="Times New Roman"/>
+          <w:lang w:val="en-US"/>
+        </w:rPr>
+        <w:t xml:space="preserve"> center will be within a </w:t>
       </w:r>
       <m:oMath>
         <m:r>
@@ -758,7 +876,23 @@
           <w:rFonts w:ascii="Times New Roman" w:hAnsi="Times New Roman" w:cs="Times New Roman"/>
           <w:lang w:val="en-US"/>
         </w:rPr>
-        <w:t xml:space="preserve"> each superpixel is about </w:t>
+        <w:t xml:space="preserve"> each </w:t>
+      </w:r>
+      <w:proofErr w:type="spellStart"/>
+      <w:r>
+        <w:rPr>
+          <w:rFonts w:ascii="Times New Roman" w:hAnsi="Times New Roman" w:cs="Times New Roman"/>
+          <w:lang w:val="en-US"/>
+        </w:rPr>
+        <w:t>superpixel</w:t>
+      </w:r>
+      <w:proofErr w:type="spellEnd"/>
+      <w:r>
+        <w:rPr>
+          <w:rFonts w:ascii="Times New Roman" w:hAnsi="Times New Roman" w:cs="Times New Roman"/>
+          <w:lang w:val="en-US"/>
+        </w:rPr>
+        <w:t xml:space="preserve"> is about </w:t>
       </w:r>
       <m:oMath>
         <m:sSup>
@@ -864,7 +998,23 @@
           <w:rFonts w:ascii="Times New Roman" w:hAnsi="Times New Roman" w:cs="Times New Roman"/>
           <w:lang w:val="en-US"/>
         </w:rPr>
-        <w:t xml:space="preserve"> superpixel center</w:t>
+        <w:t xml:space="preserve"> </w:t>
+      </w:r>
+      <w:proofErr w:type="spellStart"/>
+      <w:r>
+        <w:rPr>
+          <w:rFonts w:ascii="Times New Roman" w:hAnsi="Times New Roman" w:cs="Times New Roman"/>
+          <w:lang w:val="en-US"/>
+        </w:rPr>
+        <w:t>superpixel</w:t>
+      </w:r>
+      <w:proofErr w:type="spellEnd"/>
+      <w:r>
+        <w:rPr>
+          <w:rFonts w:ascii="Times New Roman" w:hAnsi="Times New Roman" w:cs="Times New Roman"/>
+          <w:lang w:val="en-US"/>
+        </w:rPr>
+        <w:t xml:space="preserve"> center</w:t>
       </w:r>
       <w:r>
         <w:rPr>
@@ -963,7 +1113,23 @@
           <w:rFonts w:ascii="Times New Roman" w:hAnsi="Times New Roman" w:cs="Times New Roman"/>
           <w:lang w:val="en-US"/>
         </w:rPr>
-        <w:t>geometric distances for each pixel from a nearby superpixel center:</w:t>
+        <w:t xml:space="preserve">geometric distances for each pixel from a nearby </w:t>
+      </w:r>
+      <w:proofErr w:type="spellStart"/>
+      <w:r>
+        <w:rPr>
+          <w:rFonts w:ascii="Times New Roman" w:hAnsi="Times New Roman" w:cs="Times New Roman"/>
+          <w:lang w:val="en-US"/>
+        </w:rPr>
+        <w:t>superpixel</w:t>
+      </w:r>
+      <w:proofErr w:type="spellEnd"/>
+      <w:r>
+        <w:rPr>
+          <w:rFonts w:ascii="Times New Roman" w:hAnsi="Times New Roman" w:cs="Times New Roman"/>
+          <w:lang w:val="en-US"/>
+        </w:rPr>
+        <w:t xml:space="preserve"> center:</w:t>
       </w:r>
     </w:p>
     <w:p>
@@ -2178,7 +2344,23 @@
           <w:rFonts w:ascii="Times New Roman" w:hAnsi="Times New Roman" w:cs="Times New Roman"/>
           <w:lang w:val="en-US"/>
         </w:rPr>
-        <w:t>nt will be done for the locations of initial superpixel centers to prevent them from sitting on any edges</w:t>
+        <w:t xml:space="preserve">nt will be done for the locations of initial </w:t>
+      </w:r>
+      <w:proofErr w:type="spellStart"/>
+      <w:r>
+        <w:rPr>
+          <w:rFonts w:ascii="Times New Roman" w:hAnsi="Times New Roman" w:cs="Times New Roman"/>
+          <w:lang w:val="en-US"/>
+        </w:rPr>
+        <w:t>superpixel</w:t>
+      </w:r>
+      <w:proofErr w:type="spellEnd"/>
+      <w:r>
+        <w:rPr>
+          <w:rFonts w:ascii="Times New Roman" w:hAnsi="Times New Roman" w:cs="Times New Roman"/>
+          <w:lang w:val="en-US"/>
+        </w:rPr>
+        <w:t xml:space="preserve"> centers to prevent them from sitting on any edges</w:t>
       </w:r>
       <w:r>
         <w:rPr>
@@ -2248,7 +2430,23 @@
           <w:rFonts w:ascii="Times New Roman" w:hAnsi="Times New Roman" w:cs="Times New Roman"/>
           <w:lang w:val="en-US"/>
         </w:rPr>
-        <w:t xml:space="preserve">initialize the superpixel centers on the grid of an image by the interval distance of </w:t>
+        <w:t xml:space="preserve">initialize the </w:t>
+      </w:r>
+      <w:proofErr w:type="spellStart"/>
+      <w:r>
+        <w:rPr>
+          <w:rFonts w:ascii="Times New Roman" w:hAnsi="Times New Roman" w:cs="Times New Roman"/>
+          <w:lang w:val="en-US"/>
+        </w:rPr>
+        <w:t>superpixel</w:t>
+      </w:r>
+      <w:proofErr w:type="spellEnd"/>
+      <w:r>
+        <w:rPr>
+          <w:rFonts w:ascii="Times New Roman" w:hAnsi="Times New Roman" w:cs="Times New Roman"/>
+          <w:lang w:val="en-US"/>
+        </w:rPr>
+        <w:t xml:space="preserve"> centers on the grid of an image by the interval distance of </w:t>
       </w:r>
       <m:oMath>
         <m:rad>
@@ -2311,19 +2509,44 @@
         </w:rPr>
         <w:t xml:space="preserve">Then, each pixel in the image will be assigned to its nearest </w:t>
       </w:r>
-      <w:r>
-        <w:rPr>
-          <w:rFonts w:ascii="Times New Roman" w:hAnsi="Times New Roman" w:cs="Times New Roman"/>
-          <w:lang w:val="en-US"/>
-        </w:rPr>
-        <w:t xml:space="preserve">superpixel center. After this step, </w:t>
-      </w:r>
-      <w:r>
-        <w:rPr>
-          <w:rFonts w:ascii="Times New Roman" w:hAnsi="Times New Roman" w:cs="Times New Roman"/>
-          <w:lang w:val="en-US"/>
-        </w:rPr>
-        <w:t xml:space="preserve">a new superpixel center will be calculated by averaging all the </w:t>
+      <w:proofErr w:type="spellStart"/>
+      <w:r>
+        <w:rPr>
+          <w:rFonts w:ascii="Times New Roman" w:hAnsi="Times New Roman" w:cs="Times New Roman"/>
+          <w:lang w:val="en-US"/>
+        </w:rPr>
+        <w:t>superpixel</w:t>
+      </w:r>
+      <w:proofErr w:type="spellEnd"/>
+      <w:r>
+        <w:rPr>
+          <w:rFonts w:ascii="Times New Roman" w:hAnsi="Times New Roman" w:cs="Times New Roman"/>
+          <w:lang w:val="en-US"/>
+        </w:rPr>
+        <w:t xml:space="preserve"> center. After this step, </w:t>
+      </w:r>
+      <w:r>
+        <w:rPr>
+          <w:rFonts w:ascii="Times New Roman" w:hAnsi="Times New Roman" w:cs="Times New Roman"/>
+          <w:lang w:val="en-US"/>
+        </w:rPr>
+        <w:t xml:space="preserve">a new </w:t>
+      </w:r>
+      <w:proofErr w:type="spellStart"/>
+      <w:r>
+        <w:rPr>
+          <w:rFonts w:ascii="Times New Roman" w:hAnsi="Times New Roman" w:cs="Times New Roman"/>
+          <w:lang w:val="en-US"/>
+        </w:rPr>
+        <w:t>superpixel</w:t>
+      </w:r>
+      <w:proofErr w:type="spellEnd"/>
+      <w:r>
+        <w:rPr>
+          <w:rFonts w:ascii="Times New Roman" w:hAnsi="Times New Roman" w:cs="Times New Roman"/>
+          <w:lang w:val="en-US"/>
+        </w:rPr>
+        <w:t xml:space="preserve"> center will be calculated by averaging all the </w:t>
       </w:r>
       <m:oMath>
         <m:sSub>
@@ -2600,7 +2823,23 @@
           <w:rFonts w:ascii="Times New Roman" w:hAnsi="Times New Roman" w:cs="Times New Roman"/>
           <w:lang w:val="en-US"/>
         </w:rPr>
-        <w:t xml:space="preserve">SLIC to compute superpixels is that its efficiency </w:t>
+        <w:t xml:space="preserve">SLIC to compute </w:t>
+      </w:r>
+      <w:proofErr w:type="spellStart"/>
+      <w:r>
+        <w:rPr>
+          <w:rFonts w:ascii="Times New Roman" w:hAnsi="Times New Roman" w:cs="Times New Roman"/>
+          <w:lang w:val="en-US"/>
+        </w:rPr>
+        <w:t>superpixels</w:t>
+      </w:r>
+      <w:proofErr w:type="spellEnd"/>
+      <w:r>
+        <w:rPr>
+          <w:rFonts w:ascii="Times New Roman" w:hAnsi="Times New Roman" w:cs="Times New Roman"/>
+          <w:lang w:val="en-US"/>
+        </w:rPr>
+        <w:t xml:space="preserve"> is that its efficiency </w:t>
       </w:r>
       <w:r>
         <w:rPr>
@@ -2712,6 +2951,7 @@
           <w:lang w:val="en-US"/>
         </w:rPr>
       </w:pPr>
+      <w:proofErr w:type="spellStart"/>
       <w:r>
         <w:rPr>
           <w:rFonts w:ascii="Times New Roman" w:hAnsi="Times New Roman" w:cs="Times New Roman"/>
@@ -2725,7 +2965,15 @@
           <w:rFonts w:ascii="Times New Roman" w:hAnsi="Times New Roman" w:cs="Times New Roman"/>
           <w:lang w:val="en-US"/>
         </w:rPr>
-        <w:t>s:</w:t>
+        <w:t>s</w:t>
+      </w:r>
+      <w:proofErr w:type="spellEnd"/>
+      <w:r>
+        <w:rPr>
+          <w:rFonts w:ascii="Times New Roman" w:hAnsi="Times New Roman" w:cs="Times New Roman"/>
+          <w:lang w:val="en-US"/>
+        </w:rPr>
+        <w:t>:</w:t>
       </w:r>
     </w:p>
     <w:p>
@@ -2744,12 +2992,21 @@
           <w:lang w:val="en-US"/>
         </w:rPr>
       </w:pPr>
-      <w:r>
-        <w:rPr>
-          <w:rFonts w:ascii="Times New Roman" w:hAnsi="Times New Roman" w:cs="Times New Roman"/>
-          <w:lang w:val="en-US"/>
-        </w:rPr>
-        <w:t xml:space="preserve">Ncuts was first proposed and introduced by Shi et. al. [11], whose intention is to use graph partition method to consider global features in image segmentation problem. </w:t>
+      <w:proofErr w:type="spellStart"/>
+      <w:r>
+        <w:rPr>
+          <w:rFonts w:ascii="Times New Roman" w:hAnsi="Times New Roman" w:cs="Times New Roman"/>
+          <w:lang w:val="en-US"/>
+        </w:rPr>
+        <w:t>Ncuts</w:t>
+      </w:r>
+      <w:proofErr w:type="spellEnd"/>
+      <w:r>
+        <w:rPr>
+          <w:rFonts w:ascii="Times New Roman" w:hAnsi="Times New Roman" w:cs="Times New Roman"/>
+          <w:lang w:val="en-US"/>
+        </w:rPr>
+        <w:t xml:space="preserve"> was first proposed and introduced by Shi et. al. [11], whose intention is to use graph partition method to consider global features in image segmentation problem. </w:t>
       </w:r>
       <w:r>
         <w:rPr>
@@ -2763,7 +3020,39 @@
           <w:rFonts w:ascii="Times New Roman" w:hAnsi="Times New Roman" w:cs="Times New Roman"/>
           <w:lang w:val="en-US"/>
         </w:rPr>
-        <w:t>on the local features like the SLIC superpixels, Ncuts attempts to get the global sense of an image as ho</w:t>
+        <w:t xml:space="preserve">on the local features like the SLIC </w:t>
+      </w:r>
+      <w:proofErr w:type="spellStart"/>
+      <w:r>
+        <w:rPr>
+          <w:rFonts w:ascii="Times New Roman" w:hAnsi="Times New Roman" w:cs="Times New Roman"/>
+          <w:lang w:val="en-US"/>
+        </w:rPr>
+        <w:t>superpixels</w:t>
+      </w:r>
+      <w:proofErr w:type="spellEnd"/>
+      <w:r>
+        <w:rPr>
+          <w:rFonts w:ascii="Times New Roman" w:hAnsi="Times New Roman" w:cs="Times New Roman"/>
+          <w:lang w:val="en-US"/>
+        </w:rPr>
+        <w:t xml:space="preserve">, </w:t>
+      </w:r>
+      <w:proofErr w:type="spellStart"/>
+      <w:r>
+        <w:rPr>
+          <w:rFonts w:ascii="Times New Roman" w:hAnsi="Times New Roman" w:cs="Times New Roman"/>
+          <w:lang w:val="en-US"/>
+        </w:rPr>
+        <w:t>Ncuts</w:t>
+      </w:r>
+      <w:proofErr w:type="spellEnd"/>
+      <w:r>
+        <w:rPr>
+          <w:rFonts w:ascii="Times New Roman" w:hAnsi="Times New Roman" w:cs="Times New Roman"/>
+          <w:lang w:val="en-US"/>
+        </w:rPr>
+        <w:t xml:space="preserve"> attempts to get the global sense of an image as ho</w:t>
       </w:r>
       <w:r>
         <w:rPr>
@@ -3119,7 +3408,23 @@
           <w:rFonts w:ascii="Times New Roman" w:hAnsi="Times New Roman" w:cs="Times New Roman"/>
           <w:lang w:val="en-US"/>
         </w:rPr>
-        <w:t>, Ncuts avoids the tendency to just group individual pixel out from others.</w:t>
+        <w:t xml:space="preserve">, </w:t>
+      </w:r>
+      <w:proofErr w:type="spellStart"/>
+      <w:r>
+        <w:rPr>
+          <w:rFonts w:ascii="Times New Roman" w:hAnsi="Times New Roman" w:cs="Times New Roman"/>
+          <w:lang w:val="en-US"/>
+        </w:rPr>
+        <w:t>Ncuts</w:t>
+      </w:r>
+      <w:proofErr w:type="spellEnd"/>
+      <w:r>
+        <w:rPr>
+          <w:rFonts w:ascii="Times New Roman" w:hAnsi="Times New Roman" w:cs="Times New Roman"/>
+          <w:lang w:val="en-US"/>
+        </w:rPr>
+        <w:t xml:space="preserve"> avoids the tendency to just group individual pixel out from others.</w:t>
       </w:r>
       <w:r>
         <w:rPr>
@@ -3480,7 +3785,21 @@
         <w:rPr>
           <w:rFonts w:ascii="Times New Roman" w:hAnsi="Times New Roman" w:cs="Times New Roman"/>
         </w:rPr>
-        <w:t xml:space="preserve"> in the denominators, we cost is normalized. This the reason why the algorithm is called Ncuts. </w:t>
+        <w:t xml:space="preserve"> in the denominators, we cost is normalized. This the reason why the algorithm is called </w:t>
+      </w:r>
+      <w:proofErr w:type="spellStart"/>
+      <w:r>
+        <w:rPr>
+          <w:rFonts w:ascii="Times New Roman" w:hAnsi="Times New Roman" w:cs="Times New Roman"/>
+        </w:rPr>
+        <w:t>Ncuts</w:t>
+      </w:r>
+      <w:proofErr w:type="spellEnd"/>
+      <w:r>
+        <w:rPr>
+          <w:rFonts w:ascii="Times New Roman" w:hAnsi="Times New Roman" w:cs="Times New Roman"/>
+        </w:rPr>
+        <w:t xml:space="preserve">. </w:t>
       </w:r>
       <w:r>
         <w:rPr>
@@ -3672,6 +3991,7 @@
         </w:rPr>
         <w:t xml:space="preserve"> be the weights of all edges incidental to the node </w:t>
       </w:r>
+      <w:proofErr w:type="spellStart"/>
       <w:r>
         <w:rPr>
           <w:rFonts w:ascii="Times New Roman" w:hAnsi="Times New Roman" w:cs="Times New Roman"/>
@@ -3679,6 +3999,7 @@
         </w:rPr>
         <w:t>i</w:t>
       </w:r>
+      <w:proofErr w:type="spellEnd"/>
       <w:r>
         <w:rPr>
           <w:rFonts w:ascii="Times New Roman" w:hAnsi="Times New Roman" w:cs="Times New Roman"/>
@@ -3877,6 +4198,7 @@
         </w:rPr>
         <w:t xml:space="preserve"> as the edge weight between the node </w:t>
       </w:r>
+      <w:proofErr w:type="spellStart"/>
       <w:r>
         <w:rPr>
           <w:rFonts w:ascii="Times New Roman" w:hAnsi="Times New Roman" w:cs="Times New Roman"/>
@@ -3884,6 +4206,7 @@
         </w:rPr>
         <w:t>i</w:t>
       </w:r>
+      <w:proofErr w:type="spellEnd"/>
       <w:r>
         <w:rPr>
           <w:rFonts w:ascii="Times New Roman" w:hAnsi="Times New Roman" w:cs="Times New Roman"/>
@@ -4111,7 +4434,23 @@
           <w:rFonts w:ascii="Times New Roman" w:hAnsi="Times New Roman" w:cs="Times New Roman"/>
           <w:lang w:val="en-US"/>
         </w:rPr>
-        <w:t xml:space="preserve">with the above definitions and formula. The Ncuts algorithm can be </w:t>
+        <w:t xml:space="preserve">with the above definitions and formula. The </w:t>
+      </w:r>
+      <w:proofErr w:type="spellStart"/>
+      <w:r>
+        <w:rPr>
+          <w:rFonts w:ascii="Times New Roman" w:hAnsi="Times New Roman" w:cs="Times New Roman"/>
+          <w:lang w:val="en-US"/>
+        </w:rPr>
+        <w:t>Ncuts</w:t>
+      </w:r>
+      <w:proofErr w:type="spellEnd"/>
+      <w:r>
+        <w:rPr>
+          <w:rFonts w:ascii="Times New Roman" w:hAnsi="Times New Roman" w:cs="Times New Roman"/>
+          <w:lang w:val="en-US"/>
+        </w:rPr>
+        <w:t xml:space="preserve"> algorithm can be </w:t>
       </w:r>
       <w:r>
         <w:rPr>
@@ -4201,7 +4540,23 @@
           <w:rFonts w:ascii="Times New Roman" w:hAnsi="Times New Roman" w:cs="Times New Roman"/>
           <w:lang w:val="en-US"/>
         </w:rPr>
-        <w:t xml:space="preserve"> According to both [10] and [11], the efficiency of the Ncuts algorithm is </w:t>
+        <w:t xml:space="preserve"> According to both [10] and [11], the efficiency of the </w:t>
+      </w:r>
+      <w:proofErr w:type="spellStart"/>
+      <w:r>
+        <w:rPr>
+          <w:rFonts w:ascii="Times New Roman" w:hAnsi="Times New Roman" w:cs="Times New Roman"/>
+          <w:lang w:val="en-US"/>
+        </w:rPr>
+        <w:t>Ncuts</w:t>
+      </w:r>
+      <w:proofErr w:type="spellEnd"/>
+      <w:r>
+        <w:rPr>
+          <w:rFonts w:ascii="Times New Roman" w:hAnsi="Times New Roman" w:cs="Times New Roman"/>
+          <w:lang w:val="en-US"/>
+        </w:rPr>
+        <w:t xml:space="preserve"> algorithm is </w:t>
       </w:r>
       <m:oMath>
         <m:r>
@@ -4275,7 +4630,23 @@
           <w:rFonts w:ascii="Times New Roman" w:hAnsi="Times New Roman" w:cs="Times New Roman"/>
           <w:lang w:val="en-US"/>
         </w:rPr>
-        <w:t>, which is generally slower than the SLIC superpixels. But it considers the g</w:t>
+        <w:t xml:space="preserve">, which is generally slower than the SLIC </w:t>
+      </w:r>
+      <w:proofErr w:type="spellStart"/>
+      <w:r>
+        <w:rPr>
+          <w:rFonts w:ascii="Times New Roman" w:hAnsi="Times New Roman" w:cs="Times New Roman"/>
+          <w:lang w:val="en-US"/>
+        </w:rPr>
+        <w:t>superpixels</w:t>
+      </w:r>
+      <w:proofErr w:type="spellEnd"/>
+      <w:r>
+        <w:rPr>
+          <w:rFonts w:ascii="Times New Roman" w:hAnsi="Times New Roman" w:cs="Times New Roman"/>
+          <w:lang w:val="en-US"/>
+        </w:rPr>
+        <w:t>. But it considers the g</w:t>
       </w:r>
       <w:r>
         <w:rPr>
@@ -4308,6 +4679,7 @@
           <w:lang w:val="en-US"/>
         </w:rPr>
       </w:pPr>
+      <w:proofErr w:type="spellStart"/>
       <w:r>
         <w:rPr>
           <w:rFonts w:ascii="Times New Roman" w:hAnsi="Times New Roman" w:cs="Times New Roman"/>
@@ -4320,8 +4692,18 @@
           <w:rFonts w:ascii="Times New Roman" w:hAnsi="Times New Roman" w:cs="Times New Roman"/>
           <w:lang w:val="en-US"/>
         </w:rPr>
-        <w:t>ixels:</w:t>
-      </w:r>
+        <w:t>ixels</w:t>
+      </w:r>
+      <w:proofErr w:type="spellEnd"/>
+      <w:r>
+        <w:rPr>
+          <w:rFonts w:ascii="Times New Roman" w:hAnsi="Times New Roman" w:cs="Times New Roman"/>
+          <w:lang w:val="en-US"/>
+        </w:rPr>
+        <w:t>:</w:t>
+      </w:r>
+      <w:bookmarkStart w:id="0" w:name="_GoBack"/>
+      <w:bookmarkEnd w:id="0"/>
     </w:p>
     <w:p>
       <w:pPr>
@@ -4333,24 +4715,50 @@
     </w:p>
     <w:p>
       <w:pPr>
+        <w:jc w:val="both"/>
         <w:rPr>
           <w:rFonts w:ascii="Times New Roman" w:hAnsi="Times New Roman" w:cs="Times New Roman"/>
           <w:lang w:val="en-US"/>
         </w:rPr>
       </w:pPr>
-      <w:r>
-        <w:rPr>
-          <w:rFonts w:ascii="Times New Roman" w:hAnsi="Times New Roman" w:cs="Times New Roman"/>
-          <w:lang w:val="en-US"/>
-        </w:rPr>
-        <w:t xml:space="preserve">TurboPixels was first </w:t>
-      </w:r>
-      <w:r>
-        <w:rPr>
-          <w:rFonts w:ascii="Times New Roman" w:hAnsi="Times New Roman" w:cs="Times New Roman"/>
-          <w:lang w:val="en-US"/>
-        </w:rPr>
-        <w:t>introduced by Levinstein et. al. [</w:t>
+      <w:proofErr w:type="spellStart"/>
+      <w:r>
+        <w:rPr>
+          <w:rFonts w:ascii="Times New Roman" w:hAnsi="Times New Roman" w:cs="Times New Roman"/>
+          <w:lang w:val="en-US"/>
+        </w:rPr>
+        <w:t>TurboPixels</w:t>
+      </w:r>
+      <w:proofErr w:type="spellEnd"/>
+      <w:r>
+        <w:rPr>
+          <w:rFonts w:ascii="Times New Roman" w:hAnsi="Times New Roman" w:cs="Times New Roman"/>
+          <w:lang w:val="en-US"/>
+        </w:rPr>
+        <w:t xml:space="preserve"> was first </w:t>
+      </w:r>
+      <w:r>
+        <w:rPr>
+          <w:rFonts w:ascii="Times New Roman" w:hAnsi="Times New Roman" w:cs="Times New Roman"/>
+          <w:lang w:val="en-US"/>
+        </w:rPr>
+        <w:t xml:space="preserve">introduced by </w:t>
+      </w:r>
+      <w:proofErr w:type="spellStart"/>
+      <w:r>
+        <w:rPr>
+          <w:rFonts w:ascii="Times New Roman" w:hAnsi="Times New Roman" w:cs="Times New Roman"/>
+          <w:lang w:val="en-US"/>
+        </w:rPr>
+        <w:t>Levinstein</w:t>
+      </w:r>
+      <w:proofErr w:type="spellEnd"/>
+      <w:r>
+        <w:rPr>
+          <w:rFonts w:ascii="Times New Roman" w:hAnsi="Times New Roman" w:cs="Times New Roman"/>
+          <w:lang w:val="en-US"/>
+        </w:rPr>
+        <w:t xml:space="preserve"> et. al. [</w:t>
       </w:r>
       <w:r>
         <w:rPr>
@@ -4364,7 +4772,23 @@
           <w:rFonts w:ascii="Times New Roman" w:hAnsi="Times New Roman" w:cs="Times New Roman"/>
           <w:lang w:val="en-US"/>
         </w:rPr>
-        <w:t xml:space="preserve">to compute compact superpixels with high efficiency by using geometric flows. </w:t>
+        <w:t xml:space="preserve">to compute compact </w:t>
+      </w:r>
+      <w:proofErr w:type="spellStart"/>
+      <w:r>
+        <w:rPr>
+          <w:rFonts w:ascii="Times New Roman" w:hAnsi="Times New Roman" w:cs="Times New Roman"/>
+          <w:lang w:val="en-US"/>
+        </w:rPr>
+        <w:t>superpixels</w:t>
+      </w:r>
+      <w:proofErr w:type="spellEnd"/>
+      <w:r>
+        <w:rPr>
+          <w:rFonts w:ascii="Times New Roman" w:hAnsi="Times New Roman" w:cs="Times New Roman"/>
+          <w:lang w:val="en-US"/>
+        </w:rPr>
+        <w:t xml:space="preserve"> with high efficiency by using geometric flows. </w:t>
       </w:r>
       <w:r>
         <w:rPr>
@@ -4373,12 +4797,21 @@
         </w:rPr>
         <w:t xml:space="preserve">They found that </w:t>
       </w:r>
-      <w:r>
-        <w:rPr>
-          <w:rFonts w:ascii="Times New Roman" w:hAnsi="Times New Roman" w:cs="Times New Roman"/>
-          <w:lang w:val="en-US"/>
-        </w:rPr>
-        <w:t xml:space="preserve">oversegmentation will be </w:t>
+      <w:proofErr w:type="spellStart"/>
+      <w:r>
+        <w:rPr>
+          <w:rFonts w:ascii="Times New Roman" w:hAnsi="Times New Roman" w:cs="Times New Roman"/>
+          <w:lang w:val="en-US"/>
+        </w:rPr>
+        <w:t>oversegmentation</w:t>
+      </w:r>
+      <w:proofErr w:type="spellEnd"/>
+      <w:r>
+        <w:rPr>
+          <w:rFonts w:ascii="Times New Roman" w:hAnsi="Times New Roman" w:cs="Times New Roman"/>
+          <w:lang w:val="en-US"/>
+        </w:rPr>
+        <w:t xml:space="preserve"> will be </w:t>
       </w:r>
       <w:r>
         <w:rPr>
@@ -4387,12 +4820,53 @@
         </w:rPr>
         <w:t xml:space="preserve">better than </w:t>
       </w:r>
-      <w:r>
-        <w:rPr>
-          <w:rFonts w:ascii="Times New Roman" w:hAnsi="Times New Roman" w:cs="Times New Roman"/>
-          <w:lang w:val="en-US"/>
-        </w:rPr>
-        <w:t xml:space="preserve">undersegmentation, since merging superpixels is easier than splitting them. This becomes one of the motivations for TurboPixels. </w:t>
+      <w:proofErr w:type="spellStart"/>
+      <w:r>
+        <w:rPr>
+          <w:rFonts w:ascii="Times New Roman" w:hAnsi="Times New Roman" w:cs="Times New Roman"/>
+          <w:lang w:val="en-US"/>
+        </w:rPr>
+        <w:t>undersegmentation</w:t>
+      </w:r>
+      <w:proofErr w:type="spellEnd"/>
+      <w:r>
+        <w:rPr>
+          <w:rFonts w:ascii="Times New Roman" w:hAnsi="Times New Roman" w:cs="Times New Roman"/>
+          <w:lang w:val="en-US"/>
+        </w:rPr>
+        <w:t xml:space="preserve">, since merging </w:t>
+      </w:r>
+      <w:proofErr w:type="spellStart"/>
+      <w:r>
+        <w:rPr>
+          <w:rFonts w:ascii="Times New Roman" w:hAnsi="Times New Roman" w:cs="Times New Roman"/>
+          <w:lang w:val="en-US"/>
+        </w:rPr>
+        <w:t>superpixels</w:t>
+      </w:r>
+      <w:proofErr w:type="spellEnd"/>
+      <w:r>
+        <w:rPr>
+          <w:rFonts w:ascii="Times New Roman" w:hAnsi="Times New Roman" w:cs="Times New Roman"/>
+          <w:lang w:val="en-US"/>
+        </w:rPr>
+        <w:t xml:space="preserve"> is easier than splitting them. This becomes one of the motivations for </w:t>
+      </w:r>
+      <w:proofErr w:type="spellStart"/>
+      <w:r>
+        <w:rPr>
+          <w:rFonts w:ascii="Times New Roman" w:hAnsi="Times New Roman" w:cs="Times New Roman"/>
+          <w:lang w:val="en-US"/>
+        </w:rPr>
+        <w:t>TurboPixels</w:t>
+      </w:r>
+      <w:proofErr w:type="spellEnd"/>
+      <w:r>
+        <w:rPr>
+          <w:rFonts w:ascii="Times New Roman" w:hAnsi="Times New Roman" w:cs="Times New Roman"/>
+          <w:lang w:val="en-US"/>
+        </w:rPr>
+        <w:t xml:space="preserve">. </w:t>
       </w:r>
       <w:r>
         <w:rPr>
@@ -4406,14 +4880,62 @@
           <w:rFonts w:ascii="Times New Roman" w:hAnsi="Times New Roman" w:cs="Times New Roman"/>
           <w:lang w:val="en-US"/>
         </w:rPr>
-        <w:t xml:space="preserve"> principles behind TurboPixels; they are uniform size and coverage, connectivity, compactness, smooth and edge-preserving flow, and no superpixel overlap [14]. </w:t>
-      </w:r>
-      <w:r>
-        <w:rPr>
-          <w:rFonts w:ascii="Times New Roman" w:hAnsi="Times New Roman" w:cs="Times New Roman"/>
-          <w:lang w:val="en-US"/>
-        </w:rPr>
-        <w:t>Since this superpixel algorithm is very mathematical heavy, we will not list all mathematical details in this introduction but show the intuition</w:t>
+        <w:t xml:space="preserve"> principles behind </w:t>
+      </w:r>
+      <w:proofErr w:type="spellStart"/>
+      <w:r>
+        <w:rPr>
+          <w:rFonts w:ascii="Times New Roman" w:hAnsi="Times New Roman" w:cs="Times New Roman"/>
+          <w:lang w:val="en-US"/>
+        </w:rPr>
+        <w:t>TurboPixels</w:t>
+      </w:r>
+      <w:proofErr w:type="spellEnd"/>
+      <w:r>
+        <w:rPr>
+          <w:rFonts w:ascii="Times New Roman" w:hAnsi="Times New Roman" w:cs="Times New Roman"/>
+          <w:lang w:val="en-US"/>
+        </w:rPr>
+        <w:t xml:space="preserve">; they are uniform size and coverage, connectivity, compactness, smooth and edge-preserving flow, and no </w:t>
+      </w:r>
+      <w:proofErr w:type="spellStart"/>
+      <w:r>
+        <w:rPr>
+          <w:rFonts w:ascii="Times New Roman" w:hAnsi="Times New Roman" w:cs="Times New Roman"/>
+          <w:lang w:val="en-US"/>
+        </w:rPr>
+        <w:t>superpixel</w:t>
+      </w:r>
+      <w:proofErr w:type="spellEnd"/>
+      <w:r>
+        <w:rPr>
+          <w:rFonts w:ascii="Times New Roman" w:hAnsi="Times New Roman" w:cs="Times New Roman"/>
+          <w:lang w:val="en-US"/>
+        </w:rPr>
+        <w:t xml:space="preserve"> overlap [14]. </w:t>
+      </w:r>
+      <w:r>
+        <w:rPr>
+          <w:rFonts w:ascii="Times New Roman" w:hAnsi="Times New Roman" w:cs="Times New Roman"/>
+          <w:lang w:val="en-US"/>
+        </w:rPr>
+        <w:t xml:space="preserve">Since this </w:t>
+      </w:r>
+      <w:proofErr w:type="spellStart"/>
+      <w:r>
+        <w:rPr>
+          <w:rFonts w:ascii="Times New Roman" w:hAnsi="Times New Roman" w:cs="Times New Roman"/>
+          <w:lang w:val="en-US"/>
+        </w:rPr>
+        <w:t>superpixel</w:t>
+      </w:r>
+      <w:proofErr w:type="spellEnd"/>
+      <w:r>
+        <w:rPr>
+          <w:rFonts w:ascii="Times New Roman" w:hAnsi="Times New Roman" w:cs="Times New Roman"/>
+          <w:lang w:val="en-US"/>
+        </w:rPr>
+        <w:t xml:space="preserve"> algorithm is very mathematical heavy, we will not list all mathematical details in this introduction but show the intuition</w:t>
       </w:r>
       <w:r>
         <w:rPr>
@@ -4567,21 +5089,69 @@
           <w:rFonts w:ascii="Times New Roman" w:hAnsi="Times New Roman" w:cs="Times New Roman"/>
           <w:lang w:val="en-US"/>
         </w:rPr>
-        <w:t xml:space="preserve">As a result, these lattices are the superpixels that we want. </w:t>
-      </w:r>
-      <w:r>
-        <w:rPr>
-          <w:rFonts w:ascii="Times New Roman" w:hAnsi="Times New Roman" w:cs="Times New Roman"/>
-          <w:lang w:val="en-US"/>
-        </w:rPr>
-        <w:t xml:space="preserve">Compared with Ncuts, </w:t>
-      </w:r>
-      <w:r>
-        <w:rPr>
-          <w:rFonts w:ascii="Times New Roman" w:hAnsi="Times New Roman" w:cs="Times New Roman"/>
-          <w:lang w:val="en-US"/>
-        </w:rPr>
-        <w:t xml:space="preserve">the efficiency of TurboPixels is higher, and it is roughly </w:t>
+        <w:t xml:space="preserve">As a result, these lattices are the </w:t>
+      </w:r>
+      <w:proofErr w:type="spellStart"/>
+      <w:r>
+        <w:rPr>
+          <w:rFonts w:ascii="Times New Roman" w:hAnsi="Times New Roman" w:cs="Times New Roman"/>
+          <w:lang w:val="en-US"/>
+        </w:rPr>
+        <w:t>superpixels</w:t>
+      </w:r>
+      <w:proofErr w:type="spellEnd"/>
+      <w:r>
+        <w:rPr>
+          <w:rFonts w:ascii="Times New Roman" w:hAnsi="Times New Roman" w:cs="Times New Roman"/>
+          <w:lang w:val="en-US"/>
+        </w:rPr>
+        <w:t xml:space="preserve"> that we want. </w:t>
+      </w:r>
+      <w:r>
+        <w:rPr>
+          <w:rFonts w:ascii="Times New Roman" w:hAnsi="Times New Roman" w:cs="Times New Roman"/>
+          <w:lang w:val="en-US"/>
+        </w:rPr>
+        <w:t xml:space="preserve">Compared with </w:t>
+      </w:r>
+      <w:proofErr w:type="spellStart"/>
+      <w:r>
+        <w:rPr>
+          <w:rFonts w:ascii="Times New Roman" w:hAnsi="Times New Roman" w:cs="Times New Roman"/>
+          <w:lang w:val="en-US"/>
+        </w:rPr>
+        <w:t>Ncuts</w:t>
+      </w:r>
+      <w:proofErr w:type="spellEnd"/>
+      <w:r>
+        <w:rPr>
+          <w:rFonts w:ascii="Times New Roman" w:hAnsi="Times New Roman" w:cs="Times New Roman"/>
+          <w:lang w:val="en-US"/>
+        </w:rPr>
+        <w:t xml:space="preserve">, </w:t>
+      </w:r>
+      <w:r>
+        <w:rPr>
+          <w:rFonts w:ascii="Times New Roman" w:hAnsi="Times New Roman" w:cs="Times New Roman"/>
+          <w:lang w:val="en-US"/>
+        </w:rPr>
+        <w:t xml:space="preserve">the efficiency of </w:t>
+      </w:r>
+      <w:proofErr w:type="spellStart"/>
+      <w:r>
+        <w:rPr>
+          <w:rFonts w:ascii="Times New Roman" w:hAnsi="Times New Roman" w:cs="Times New Roman"/>
+          <w:lang w:val="en-US"/>
+        </w:rPr>
+        <w:t>TurboPixels</w:t>
+      </w:r>
+      <w:proofErr w:type="spellEnd"/>
+      <w:r>
+        <w:rPr>
+          <w:rFonts w:ascii="Times New Roman" w:hAnsi="Times New Roman" w:cs="Times New Roman"/>
+          <w:lang w:val="en-US"/>
+        </w:rPr>
+        <w:t xml:space="preserve"> is higher, and it is roughly </w:t>
       </w:r>
       <m:oMath>
         <m:r>
@@ -4626,24 +5196,102 @@
           <w:rFonts w:ascii="Times New Roman" w:hAnsi="Times New Roman" w:cs="Times New Roman"/>
           <w:lang w:val="en-US"/>
         </w:rPr>
-        <w:t xml:space="preserve">Different from Ncuts that uses graph-cut technique, TurboPixels utilizes the </w:t>
-      </w:r>
-      <w:r>
-        <w:rPr>
-          <w:rFonts w:ascii="Times New Roman" w:hAnsi="Times New Roman" w:cs="Times New Roman"/>
-          <w:lang w:val="en-US"/>
-        </w:rPr>
-        <w:t xml:space="preserve">geometric flows to “grow superpixels from the seeds”. </w:t>
-      </w:r>
-      <w:r>
-        <w:rPr>
-          <w:rFonts w:ascii="Times New Roman" w:hAnsi="Times New Roman" w:cs="Times New Roman"/>
-          <w:lang w:val="en-US"/>
-        </w:rPr>
-        <w:t>Moreover, TurboPixels does not consider that much global features as Ncuts.</w:t>
-      </w:r>
-      <w:bookmarkStart w:id="0" w:name="_GoBack"/>
-      <w:bookmarkEnd w:id="0"/>
+        <w:t xml:space="preserve">Different from </w:t>
+      </w:r>
+      <w:proofErr w:type="spellStart"/>
+      <w:r>
+        <w:rPr>
+          <w:rFonts w:ascii="Times New Roman" w:hAnsi="Times New Roman" w:cs="Times New Roman"/>
+          <w:lang w:val="en-US"/>
+        </w:rPr>
+        <w:t>Ncuts</w:t>
+      </w:r>
+      <w:proofErr w:type="spellEnd"/>
+      <w:r>
+        <w:rPr>
+          <w:rFonts w:ascii="Times New Roman" w:hAnsi="Times New Roman" w:cs="Times New Roman"/>
+          <w:lang w:val="en-US"/>
+        </w:rPr>
+        <w:t xml:space="preserve"> that uses graph-cut technique, </w:t>
+      </w:r>
+      <w:proofErr w:type="spellStart"/>
+      <w:r>
+        <w:rPr>
+          <w:rFonts w:ascii="Times New Roman" w:hAnsi="Times New Roman" w:cs="Times New Roman"/>
+          <w:lang w:val="en-US"/>
+        </w:rPr>
+        <w:t>TurboPixels</w:t>
+      </w:r>
+      <w:proofErr w:type="spellEnd"/>
+      <w:r>
+        <w:rPr>
+          <w:rFonts w:ascii="Times New Roman" w:hAnsi="Times New Roman" w:cs="Times New Roman"/>
+          <w:lang w:val="en-US"/>
+        </w:rPr>
+        <w:t xml:space="preserve"> utilizes the </w:t>
+      </w:r>
+      <w:r>
+        <w:rPr>
+          <w:rFonts w:ascii="Times New Roman" w:hAnsi="Times New Roman" w:cs="Times New Roman"/>
+          <w:lang w:val="en-US"/>
+        </w:rPr>
+        <w:t xml:space="preserve">geometric flows to “grow </w:t>
+      </w:r>
+      <w:proofErr w:type="spellStart"/>
+      <w:r>
+        <w:rPr>
+          <w:rFonts w:ascii="Times New Roman" w:hAnsi="Times New Roman" w:cs="Times New Roman"/>
+          <w:lang w:val="en-US"/>
+        </w:rPr>
+        <w:t>superpixels</w:t>
+      </w:r>
+      <w:proofErr w:type="spellEnd"/>
+      <w:r>
+        <w:rPr>
+          <w:rFonts w:ascii="Times New Roman" w:hAnsi="Times New Roman" w:cs="Times New Roman"/>
+          <w:lang w:val="en-US"/>
+        </w:rPr>
+        <w:t xml:space="preserve"> from the seeds”. </w:t>
+      </w:r>
+      <w:r>
+        <w:rPr>
+          <w:rFonts w:ascii="Times New Roman" w:hAnsi="Times New Roman" w:cs="Times New Roman"/>
+          <w:lang w:val="en-US"/>
+        </w:rPr>
+        <w:t xml:space="preserve">Moreover, </w:t>
+      </w:r>
+      <w:proofErr w:type="spellStart"/>
+      <w:r>
+        <w:rPr>
+          <w:rFonts w:ascii="Times New Roman" w:hAnsi="Times New Roman" w:cs="Times New Roman"/>
+          <w:lang w:val="en-US"/>
+        </w:rPr>
+        <w:t>TurboPixels</w:t>
+      </w:r>
+      <w:proofErr w:type="spellEnd"/>
+      <w:r>
+        <w:rPr>
+          <w:rFonts w:ascii="Times New Roman" w:hAnsi="Times New Roman" w:cs="Times New Roman"/>
+          <w:lang w:val="en-US"/>
+        </w:rPr>
+        <w:t xml:space="preserve"> does not consider that much global features as </w:t>
+      </w:r>
+      <w:proofErr w:type="spellStart"/>
+      <w:r>
+        <w:rPr>
+          <w:rFonts w:ascii="Times New Roman" w:hAnsi="Times New Roman" w:cs="Times New Roman"/>
+          <w:lang w:val="en-US"/>
+        </w:rPr>
+        <w:t>Ncuts</w:t>
+      </w:r>
+      <w:proofErr w:type="spellEnd"/>
+      <w:r>
+        <w:rPr>
+          <w:rFonts w:ascii="Times New Roman" w:hAnsi="Times New Roman" w:cs="Times New Roman"/>
+          <w:lang w:val="en-US"/>
+        </w:rPr>
+        <w:t>.</w:t>
+      </w:r>
     </w:p>
     <w:p>
       <w:pPr>

</xml_diff>